<commit_message>
TS 2.2, 2,3 Jatai Ghanam Sethu - 18/08/2022
</commit_message>
<xml_diff>
--- a/TS Jatai Ghanam Project/TS 2.2/TS 2.2 Ghanam Malayalam Corrections.docx
+++ b/TS Jatai Ghanam Project/TS 2.2/TS 2.2 Ghanam Malayalam Corrections.docx
@@ -178,27 +178,7 @@
           <w:sz w:val="28"/>
           <w:szCs w:val="32"/>
         </w:rPr>
-        <w:t>(</w:t>
-      </w:r>
-      <w:proofErr w:type="gramStart"/>
-      <w:r>
-        <w:rPr>
-          <w:b/>
-          <w:bCs/>
-          <w:sz w:val="28"/>
-          <w:szCs w:val="32"/>
-        </w:rPr>
-        <w:t>ignore</w:t>
-      </w:r>
-      <w:proofErr w:type="gramEnd"/>
-      <w:r>
-        <w:rPr>
-          <w:b/>
-          <w:bCs/>
-          <w:sz w:val="28"/>
-          <w:szCs w:val="32"/>
-        </w:rPr>
-        <w:t xml:space="preserve"> those which are already incorporated in your book’s version and date)</w:t>
+        <w:t>(ignore those which are already incorporated in your book’s version and date)</w:t>
       </w:r>
     </w:p>
     <w:tbl>
@@ -3118,25 +3098,7 @@
                 <w:szCs w:val="40"/>
                 <w:highlight w:val="green"/>
               </w:rPr>
-              <w:t>Sìæ</w:t>
-            </w:r>
-            <w:r>
-              <w:rPr>
-                <w:rFonts w:ascii="BRH Devanagari Extra" w:hAnsi="BRH Devanagari Extra" w:cs="BRH Devanagari Extra"/>
-                <w:sz w:val="32"/>
-                <w:szCs w:val="40"/>
-                <w:highlight w:val="green"/>
-              </w:rPr>
-              <w:t xml:space="preserve"> </w:t>
-            </w:r>
-            <w:r>
-              <w:rPr>
-                <w:rFonts w:ascii="BRH Devanagari Extra" w:hAnsi="BRH Devanagari Extra" w:cs="BRH Devanagari Extra"/>
-                <w:sz w:val="32"/>
-                <w:szCs w:val="40"/>
-                <w:highlight w:val="green"/>
-              </w:rPr>
-              <w:t>Â</w:t>
+              <w:t>Sìæ Â</w:t>
             </w:r>
             <w:r>
               <w:rPr>
@@ -3385,7 +3347,7 @@
           <w:szCs w:val="32"/>
           <w:u w:val="single"/>
         </w:rPr>
-        <w:t>Tamil</w:t>
+        <w:t xml:space="preserve"> Malayalam</w:t>
       </w:r>
       <w:r>
         <w:rPr>
@@ -3438,27 +3400,7 @@
           <w:sz w:val="28"/>
           <w:szCs w:val="32"/>
         </w:rPr>
-        <w:t>(</w:t>
-      </w:r>
-      <w:proofErr w:type="gramStart"/>
-      <w:r>
-        <w:rPr>
-          <w:b/>
-          <w:bCs/>
-          <w:sz w:val="28"/>
-          <w:szCs w:val="32"/>
-        </w:rPr>
-        <w:t>ignore</w:t>
-      </w:r>
-      <w:proofErr w:type="gramEnd"/>
-      <w:r>
-        <w:rPr>
-          <w:b/>
-          <w:bCs/>
-          <w:sz w:val="28"/>
-          <w:szCs w:val="32"/>
-        </w:rPr>
-        <w:t xml:space="preserve"> those which are already incorporated in your book’s version and date)</w:t>
+        <w:t>(ignore those which are already incorporated in your book’s version and date)</w:t>
       </w:r>
     </w:p>
     <w:tbl>
@@ -3722,8 +3664,6 @@
       <w:headerReference w:type="default" r:id="rId8"/>
       <w:footerReference w:type="even" r:id="rId9"/>
       <w:footerReference w:type="default" r:id="rId10"/>
-      <w:headerReference w:type="first" r:id="rId11"/>
-      <w:footerReference w:type="first" r:id="rId12"/>
       <w:pgSz w:w="15840" w:h="12240" w:orient="landscape"/>
       <w:pgMar w:top="1440" w:right="1440" w:bottom="1440" w:left="1440" w:header="720" w:footer="720" w:gutter="0"/>
       <w:cols w:space="720"/>
@@ -3765,6 +3705,7 @@
       <w:pBdr>
         <w:top w:val="single" w:sz="4" w:space="1" w:color="auto"/>
       </w:pBdr>
+      <w:jc w:val="right"/>
       <w:rPr>
         <w:b/>
         <w:bCs/>
@@ -3843,6 +3784,9 @@
     </w:r>
     <w:r>
       <w:tab/>
+    </w:r>
+    <w:r>
+      <w:t xml:space="preserve">       </w:t>
     </w:r>
     <w:r>
       <w:rPr>
@@ -4140,16 +4084,6 @@
         <w:b/>
         <w:bCs/>
       </w:rPr>
-    </w:pPr>
-  </w:p>
-</w:ftr>
-</file>
-
-<file path=word/footer3.xml><?xml version="1.0" encoding="utf-8"?>
-<w:ftr xmlns:wpc="http://schemas.microsoft.com/office/word/2010/wordprocessingCanvas" xmlns:cx="http://schemas.microsoft.com/office/drawing/2014/chartex" xmlns:cx1="http://schemas.microsoft.com/office/drawing/2015/9/8/chartex" xmlns:cx2="http://schemas.microsoft.com/office/drawing/2015/10/21/chartex" xmlns:cx3="http://schemas.microsoft.com/office/drawing/2016/5/9/chartex" xmlns:cx4="http://schemas.microsoft.com/office/drawing/2016/5/10/chartex" xmlns:cx5="http://schemas.microsoft.com/office/drawing/2016/5/11/chartex" xmlns:cx6="http://schemas.microsoft.com/office/drawing/2016/5/12/chartex" xmlns:cx7="http://schemas.microsoft.com/office/drawing/2016/5/13/chartex" xmlns:cx8="http://schemas.microsoft.com/office/drawing/2016/5/14/chartex" xmlns:mc="http://schemas.openxmlformats.org/markup-compatibility/2006" xmlns:aink="http://schemas.microsoft.com/office/drawing/2016/ink" xmlns:am3d="http://schemas.microsoft.com/office/drawing/2017/model3d" xmlns:o="urn:schemas-microsoft-com:office:office" xmlns:oel="http://schemas.microsoft.com/office/2019/extlst" xmlns:r="http://schemas.openxmlformats.org/officeDocument/2006/relationships" xmlns:m="http://schemas.openxmlformats.org/officeDocument/2006/math" xmlns:v="urn:schemas-microsoft-com:vml" xmlns:wp14="http://schemas.microsoft.com/office/word/2010/wordprocessingDrawing" xmlns:wp="http://schemas.openxmlformats.org/drawingml/2006/wordprocessingDrawing" xmlns:w10="urn:schemas-microsoft-com:office:word" xmlns:w="http://schemas.openxmlformats.org/wordprocessingml/2006/main" xmlns:w14="http://schemas.microsoft.com/office/word/2010/wordml" xmlns:w15="http://schemas.microsoft.com/office/word/2012/wordml" xmlns:w16cex="http://schemas.microsoft.com/office/word/2018/wordml/cex" xmlns:w16cid="http://schemas.microsoft.com/office/word/2016/wordml/cid" xmlns:w16="http://schemas.microsoft.com/office/word/2018/wordml" xmlns:w16sdtdh="http://schemas.microsoft.com/office/word/2020/wordml/sdtdatahash" xmlns:w16se="http://schemas.microsoft.com/office/word/2015/wordml/symex" xmlns:wpg="http://schemas.microsoft.com/office/word/2010/wordprocessingGroup" xmlns:wpi="http://schemas.microsoft.com/office/word/2010/wordprocessingInk" xmlns:wne="http://schemas.microsoft.com/office/word/2006/wordml" xmlns:wps="http://schemas.microsoft.com/office/word/2010/wordprocessingShape" mc:Ignorable="w14 w15 w16se w16cid w16 w16cex w16sdtdh wp14">
-  <w:p>
-    <w:pPr>
-      <w:pStyle w:val="Footer"/>
     </w:pPr>
   </w:p>
 </w:ftr>
@@ -4209,16 +4143,6 @@
       <w:pBdr>
         <w:bottom w:val="single" w:sz="4" w:space="1" w:color="auto"/>
       </w:pBdr>
-    </w:pPr>
-  </w:p>
-</w:hdr>
-</file>
-
-<file path=word/header3.xml><?xml version="1.0" encoding="utf-8"?>
-<w:hdr xmlns:wpc="http://schemas.microsoft.com/office/word/2010/wordprocessingCanvas" xmlns:cx="http://schemas.microsoft.com/office/drawing/2014/chartex" xmlns:cx1="http://schemas.microsoft.com/office/drawing/2015/9/8/chartex" xmlns:cx2="http://schemas.microsoft.com/office/drawing/2015/10/21/chartex" xmlns:cx3="http://schemas.microsoft.com/office/drawing/2016/5/9/chartex" xmlns:cx4="http://schemas.microsoft.com/office/drawing/2016/5/10/chartex" xmlns:cx5="http://schemas.microsoft.com/office/drawing/2016/5/11/chartex" xmlns:cx6="http://schemas.microsoft.com/office/drawing/2016/5/12/chartex" xmlns:cx7="http://schemas.microsoft.com/office/drawing/2016/5/13/chartex" xmlns:cx8="http://schemas.microsoft.com/office/drawing/2016/5/14/chartex" xmlns:mc="http://schemas.openxmlformats.org/markup-compatibility/2006" xmlns:aink="http://schemas.microsoft.com/office/drawing/2016/ink" xmlns:am3d="http://schemas.microsoft.com/office/drawing/2017/model3d" xmlns:o="urn:schemas-microsoft-com:office:office" xmlns:oel="http://schemas.microsoft.com/office/2019/extlst" xmlns:r="http://schemas.openxmlformats.org/officeDocument/2006/relationships" xmlns:m="http://schemas.openxmlformats.org/officeDocument/2006/math" xmlns:v="urn:schemas-microsoft-com:vml" xmlns:wp14="http://schemas.microsoft.com/office/word/2010/wordprocessingDrawing" xmlns:wp="http://schemas.openxmlformats.org/drawingml/2006/wordprocessingDrawing" xmlns:w10="urn:schemas-microsoft-com:office:word" xmlns:w="http://schemas.openxmlformats.org/wordprocessingml/2006/main" xmlns:w14="http://schemas.microsoft.com/office/word/2010/wordml" xmlns:w15="http://schemas.microsoft.com/office/word/2012/wordml" xmlns:w16cex="http://schemas.microsoft.com/office/word/2018/wordml/cex" xmlns:w16cid="http://schemas.microsoft.com/office/word/2016/wordml/cid" xmlns:w16="http://schemas.microsoft.com/office/word/2018/wordml" xmlns:w16sdtdh="http://schemas.microsoft.com/office/word/2020/wordml/sdtdatahash" xmlns:w16se="http://schemas.microsoft.com/office/word/2015/wordml/symex" xmlns:wpg="http://schemas.microsoft.com/office/word/2010/wordprocessingGroup" xmlns:wpi="http://schemas.microsoft.com/office/word/2010/wordprocessingInk" xmlns:wne="http://schemas.microsoft.com/office/word/2006/wordml" xmlns:wps="http://schemas.microsoft.com/office/word/2010/wordprocessingShape" mc:Ignorable="w14 w15 w16se w16cid w16 w16cex w16sdtdh wp14">
-  <w:p>
-    <w:pPr>
-      <w:pStyle w:val="Header"/>
     </w:pPr>
   </w:p>
 </w:hdr>

</xml_diff>

<commit_message>
NMV 24 11 2022
</commit_message>
<xml_diff>
--- a/TS Jatai Ghanam Project/TS 2.2/TS 2.2 Ghanam Malayalam Corrections.docx
+++ b/TS Jatai Ghanam Project/TS 2.2/TS 2.2 Ghanam Malayalam Corrections.docx
@@ -178,12 +178,32 @@
           <w:sz w:val="28"/>
           <w:szCs w:val="32"/>
         </w:rPr>
-        <w:t>(ignore those which are already incorporated in your book’s version and date)</w:t>
+        <w:t>(</w:t>
+      </w:r>
+      <w:proofErr w:type="gramStart"/>
+      <w:r>
+        <w:rPr>
+          <w:b/>
+          <w:bCs/>
+          <w:sz w:val="28"/>
+          <w:szCs w:val="32"/>
+        </w:rPr>
+        <w:t>ignore</w:t>
+      </w:r>
+      <w:proofErr w:type="gramEnd"/>
+      <w:r>
+        <w:rPr>
+          <w:b/>
+          <w:bCs/>
+          <w:sz w:val="28"/>
+          <w:szCs w:val="32"/>
+        </w:rPr>
+        <w:t xml:space="preserve"> those which are already incorporated in your book’s version and date)</w:t>
       </w:r>
     </w:p>
     <w:tbl>
       <w:tblPr>
-        <w:tblW w:w="13970" w:type="dxa"/>
+        <w:tblW w:w="14254" w:type="dxa"/>
         <w:tblInd w:w="-792" w:type="dxa"/>
         <w:tblBorders>
           <w:top w:val="single" w:sz="4" w:space="0" w:color="000000"/>
@@ -196,14 +216,13 @@
         <w:tblLook w:val="04A0" w:firstRow="1" w:lastRow="0" w:firstColumn="1" w:lastColumn="0" w:noHBand="0" w:noVBand="1"/>
       </w:tblPr>
       <w:tblGrid>
-        <w:gridCol w:w="2630"/>
-        <w:gridCol w:w="5528"/>
-        <w:gridCol w:w="5812"/>
+        <w:gridCol w:w="6883"/>
+        <w:gridCol w:w="7371"/>
       </w:tblGrid>
       <w:tr>
         <w:tc>
           <w:tcPr>
-            <w:tcW w:w="2630" w:type="dxa"/>
+            <w:tcW w:w="6883" w:type="dxa"/>
           </w:tcPr>
           <w:p>
             <w:pPr>
@@ -221,56 +240,13 @@
                 <w:sz w:val="32"/>
                 <w:szCs w:val="32"/>
               </w:rPr>
-              <w:t>Section, Paragraph</w:t>
-            </w:r>
-          </w:p>
-          <w:p>
-            <w:pPr>
-              <w:spacing w:before="0" w:line="240" w:lineRule="auto"/>
-              <w:jc w:val="center"/>
-              <w:rPr>
-                <w:b/>
-                <w:sz w:val="32"/>
-                <w:szCs w:val="32"/>
-              </w:rPr>
-            </w:pPr>
-            <w:r>
-              <w:rPr>
-                <w:b/>
-                <w:sz w:val="32"/>
-                <w:szCs w:val="32"/>
-              </w:rPr>
-              <w:t>Reference</w:t>
+              <w:t>As Printed</w:t>
             </w:r>
           </w:p>
         </w:tc>
         <w:tc>
           <w:tcPr>
-            <w:tcW w:w="5528" w:type="dxa"/>
-          </w:tcPr>
-          <w:p>
-            <w:pPr>
-              <w:spacing w:before="0" w:line="240" w:lineRule="auto"/>
-              <w:jc w:val="center"/>
-              <w:rPr>
-                <w:b/>
-                <w:sz w:val="32"/>
-                <w:szCs w:val="32"/>
-              </w:rPr>
-            </w:pPr>
-            <w:r>
-              <w:rPr>
-                <w:b/>
-                <w:sz w:val="32"/>
-                <w:szCs w:val="32"/>
-              </w:rPr>
-              <w:t>As Printed</w:t>
-            </w:r>
-          </w:p>
-        </w:tc>
-        <w:tc>
-          <w:tcPr>
-            <w:tcW w:w="5812" w:type="dxa"/>
+            <w:tcW w:w="7371" w:type="dxa"/>
           </w:tcPr>
           <w:p>
             <w:pPr>
@@ -305,32 +281,7 @@
       <w:tr>
         <w:tc>
           <w:tcPr>
-            <w:tcW w:w="2630" w:type="dxa"/>
-          </w:tcPr>
-          <w:p>
-            <w:pPr>
-              <w:spacing w:before="0" w:line="240" w:lineRule="auto"/>
-              <w:rPr>
-                <w:rFonts w:cs="Arial"/>
-                <w:b/>
-                <w:sz w:val="28"/>
-                <w:szCs w:val="28"/>
-              </w:rPr>
-            </w:pPr>
-            <w:r>
-              <w:rPr>
-                <w:rFonts w:cs="Arial"/>
-                <w:b/>
-                <w:sz w:val="28"/>
-                <w:szCs w:val="28"/>
-              </w:rPr>
-              <w:t>2.2.1.8</w:t>
-            </w:r>
-          </w:p>
-        </w:tc>
-        <w:tc>
-          <w:tcPr>
-            <w:tcW w:w="5528" w:type="dxa"/>
+            <w:tcW w:w="6883" w:type="dxa"/>
           </w:tcPr>
           <w:p>
             <w:pPr>
@@ -581,7 +532,7 @@
         </w:tc>
         <w:tc>
           <w:tcPr>
-            <w:tcW w:w="5812" w:type="dxa"/>
+            <w:tcW w:w="7371" w:type="dxa"/>
           </w:tcPr>
           <w:p>
             <w:pPr>
@@ -926,317 +877,1036 @@
       <w:tr>
         <w:tc>
           <w:tcPr>
-            <w:tcW w:w="2630" w:type="dxa"/>
+            <w:tcW w:w="6883" w:type="dxa"/>
           </w:tcPr>
           <w:p>
             <w:pPr>
+              <w:widowControl w:val="0"/>
+              <w:autoSpaceDE w:val="0"/>
+              <w:autoSpaceDN w:val="0"/>
+              <w:adjustRightInd w:val="0"/>
               <w:spacing w:before="0" w:line="240" w:lineRule="auto"/>
               <w:rPr>
-                <w:rFonts w:cs="Arial"/>
-                <w:b/>
-                <w:bCs/>
-                <w:sz w:val="28"/>
-                <w:szCs w:val="28"/>
-                <w:cs/>
-                <w:lang w:bidi="ta-IN"/>
+                <w:rFonts w:ascii="BRH Malayalam Extra" w:hAnsi="BRH Malayalam Extra" w:cs="BRH Malayalam Extra"/>
+                <w:color w:val="000000"/>
+                <w:sz w:val="32"/>
+                <w:szCs w:val="40"/>
               </w:rPr>
             </w:pPr>
             <w:r>
               <w:rPr>
-                <w:rFonts w:cs="Arial"/>
-                <w:b/>
-                <w:bCs/>
-                <w:sz w:val="28"/>
-                <w:szCs w:val="28"/>
-                <w:lang w:bidi="ta-IN"/>
-              </w:rPr>
-              <w:t>2.2.11.5</w:t>
+                <w:rFonts w:cs="BRH Malayalam Extra"/>
+                <w:color w:val="000000"/>
+                <w:szCs w:val="40"/>
+              </w:rPr>
+              <w:t>3</w:t>
+            </w:r>
+            <w:r>
+              <w:rPr>
+                <w:rFonts w:ascii="BRH Malayalam Extra" w:hAnsi="BRH Malayalam Extra" w:cs="BRH Malayalam Extra"/>
+                <w:color w:val="000000"/>
+                <w:sz w:val="32"/>
+                <w:szCs w:val="40"/>
+              </w:rPr>
+              <w:t>)</w:t>
+            </w:r>
+            <w:r>
+              <w:rPr>
+                <w:rFonts w:ascii="BRH Malayalam Extra" w:hAnsi="BRH Malayalam Extra" w:cs="BRH Malayalam Extra"/>
+                <w:color w:val="000000"/>
+                <w:sz w:val="32"/>
+                <w:szCs w:val="40"/>
+              </w:rPr>
+              <w:tab/>
+            </w:r>
+            <w:r>
+              <w:rPr>
+                <w:rFonts w:cs="BRH Malayalam Extra"/>
+                <w:color w:val="000000"/>
+                <w:szCs w:val="40"/>
+              </w:rPr>
+              <w:t>2</w:t>
+            </w:r>
+            <w:r>
+              <w:rPr>
+                <w:rFonts w:ascii="BRH Malayalam Extra" w:hAnsi="BRH Malayalam Extra" w:cs="BRH Malayalam Extra"/>
+                <w:color w:val="000000"/>
+                <w:sz w:val="32"/>
+                <w:szCs w:val="40"/>
+              </w:rPr>
+              <w:t>.</w:t>
+            </w:r>
+            <w:r>
+              <w:rPr>
+                <w:rFonts w:cs="BRH Malayalam Extra"/>
+                <w:color w:val="000000"/>
+                <w:szCs w:val="40"/>
+              </w:rPr>
+              <w:t>2</w:t>
+            </w:r>
+            <w:r>
+              <w:rPr>
+                <w:rFonts w:ascii="BRH Malayalam Extra" w:hAnsi="BRH Malayalam Extra" w:cs="BRH Malayalam Extra"/>
+                <w:color w:val="000000"/>
+                <w:sz w:val="32"/>
+                <w:szCs w:val="40"/>
+              </w:rPr>
+              <w:t>.</w:t>
+            </w:r>
+            <w:r>
+              <w:rPr>
+                <w:rFonts w:cs="BRH Malayalam Extra"/>
+                <w:color w:val="000000"/>
+                <w:szCs w:val="40"/>
+              </w:rPr>
+              <w:t>9</w:t>
+            </w:r>
+            <w:r>
+              <w:rPr>
+                <w:rFonts w:ascii="BRH Malayalam Extra" w:hAnsi="BRH Malayalam Extra" w:cs="BRH Malayalam Extra"/>
+                <w:color w:val="000000"/>
+                <w:sz w:val="32"/>
+                <w:szCs w:val="40"/>
+              </w:rPr>
+              <w:t>.</w:t>
+            </w:r>
+            <w:r>
+              <w:rPr>
+                <w:rFonts w:cs="BRH Malayalam Extra"/>
+                <w:color w:val="000000"/>
+                <w:szCs w:val="40"/>
+              </w:rPr>
+              <w:t>2</w:t>
+            </w:r>
+            <w:r>
+              <w:rPr>
+                <w:rFonts w:ascii="BRH Malayalam Extra" w:hAnsi="BRH Malayalam Extra" w:cs="BRH Malayalam Extra"/>
+                <w:color w:val="000000"/>
+                <w:sz w:val="32"/>
+                <w:szCs w:val="40"/>
+              </w:rPr>
+              <w:t>(</w:t>
+            </w:r>
+            <w:r>
+              <w:rPr>
+                <w:rFonts w:cs="BRH Malayalam Extra"/>
+                <w:color w:val="000000"/>
+                <w:szCs w:val="40"/>
+              </w:rPr>
+              <w:t>3</w:t>
+            </w:r>
+            <w:r>
+              <w:rPr>
+                <w:rFonts w:ascii="BRH Malayalam Extra" w:hAnsi="BRH Malayalam Extra" w:cs="BRH Malayalam Extra"/>
+                <w:color w:val="000000"/>
+                <w:sz w:val="32"/>
+                <w:szCs w:val="40"/>
+              </w:rPr>
+              <w:t>)</w:t>
+            </w:r>
+            <w:proofErr w:type="gramStart"/>
+            <w:r>
+              <w:rPr>
+                <w:rFonts w:ascii="BRH Malayalam Extra" w:hAnsi="BRH Malayalam Extra" w:cs="BRH Malayalam Extra"/>
+                <w:color w:val="000000"/>
+                <w:sz w:val="32"/>
+                <w:szCs w:val="40"/>
+              </w:rPr>
+              <w:t>-  e</w:t>
+            </w:r>
+            <w:proofErr w:type="gramEnd"/>
+            <w:r>
+              <w:rPr>
+                <w:rFonts w:ascii="BRH Malayalam Extra" w:hAnsi="BRH Malayalam Extra" w:cs="BRH Malayalam Extra"/>
+                <w:color w:val="000000"/>
+                <w:sz w:val="26"/>
+                <w:szCs w:val="40"/>
+              </w:rPr>
+              <w:t>–</w:t>
+            </w:r>
+            <w:r>
+              <w:rPr>
+                <w:rFonts w:ascii="BRH Malayalam Extra" w:hAnsi="BRH Malayalam Extra" w:cs="BRH Malayalam Extra"/>
+                <w:color w:val="000000"/>
+                <w:sz w:val="32"/>
+                <w:szCs w:val="40"/>
+              </w:rPr>
+              <w:t>ksëx˜Z§ | A</w:t>
+            </w:r>
+            <w:r>
+              <w:rPr>
+                <w:rFonts w:ascii="BRH Malayalam Extra" w:hAnsi="BRH Malayalam Extra" w:cs="BRH Malayalam Extra"/>
+                <w:color w:val="000000"/>
+                <w:sz w:val="26"/>
+                <w:szCs w:val="40"/>
+              </w:rPr>
+              <w:t>–</w:t>
+            </w:r>
+            <w:r>
+              <w:rPr>
+                <w:rFonts w:ascii="BRH Malayalam Extra" w:hAnsi="BRH Malayalam Extra" w:cs="BRH Malayalam Extra"/>
+                <w:color w:val="000000"/>
+                <w:sz w:val="32"/>
+                <w:szCs w:val="40"/>
+              </w:rPr>
+              <w:t>hy</w:t>
+            </w:r>
+            <w:r>
+              <w:rPr>
+                <w:rFonts w:ascii="BRH Malayalam Extra" w:hAnsi="BRH Malayalam Extra" w:cs="BRH Malayalam Extra"/>
+                <w:color w:val="000000"/>
+                <w:sz w:val="26"/>
+                <w:szCs w:val="40"/>
+              </w:rPr>
+              <w:t>–</w:t>
+            </w:r>
+            <w:r>
+              <w:rPr>
+                <w:rFonts w:ascii="BRH Malayalam Extra" w:hAnsi="BRH Malayalam Extra" w:cs="BRH Malayalam Extra"/>
+                <w:color w:val="000000"/>
+                <w:sz w:val="32"/>
+                <w:szCs w:val="40"/>
+              </w:rPr>
+              <w:t>Pk—ÇI | A</w:t>
+            </w:r>
+            <w:r>
+              <w:rPr>
+                <w:rFonts w:ascii="BRH Malayalam Extra" w:hAnsi="BRH Malayalam Extra" w:cs="BRH Malayalam Extra"/>
+                <w:color w:val="000000"/>
+                <w:sz w:val="26"/>
+                <w:szCs w:val="40"/>
+              </w:rPr>
+              <w:t>–</w:t>
+            </w:r>
+            <w:r>
+              <w:rPr>
+                <w:rFonts w:ascii="BRH Malayalam Extra" w:hAnsi="BRH Malayalam Extra" w:cs="BRH Malayalam Extra"/>
+                <w:color w:val="000000"/>
+                <w:sz w:val="32"/>
+                <w:szCs w:val="40"/>
+              </w:rPr>
+              <w:t xml:space="preserve">hy | </w:t>
             </w:r>
           </w:p>
-        </w:tc>
-        <w:tc>
-          <w:tcPr>
-            <w:tcW w:w="5528" w:type="dxa"/>
-          </w:tcPr>
           <w:p>
             <w:pPr>
+              <w:widowControl w:val="0"/>
+              <w:autoSpaceDE w:val="0"/>
+              <w:autoSpaceDN w:val="0"/>
+              <w:adjustRightInd w:val="0"/>
               <w:spacing w:before="0" w:line="240" w:lineRule="auto"/>
               <w:rPr>
-                <w:rFonts w:ascii="BRH Tamil Tab Extra" w:hAnsi="BRH Tamil Tab Extra" w:cs="Latha"/>
-                <w:b/>
-                <w:bCs/>
-                <w:szCs w:val="24"/>
-                <w:lang w:bidi="ta-IN"/>
+                <w:rFonts w:ascii="BRH Malayalam Extra" w:hAnsi="BRH Malayalam Extra" w:cs="BRH Malayalam Extra"/>
+                <w:color w:val="000000"/>
+                <w:sz w:val="32"/>
+                <w:szCs w:val="40"/>
               </w:rPr>
             </w:pPr>
             <w:r>
               <w:rPr>
-                <w:rFonts w:cs="Latha"/>
-                <w:b/>
-                <w:bCs/>
-                <w:szCs w:val="24"/>
-                <w:cs/>
-                <w:lang w:bidi="ta-IN"/>
-              </w:rPr>
-              <w:t>36</w:t>
-            </w:r>
-            <w:r>
-              <w:rPr>
-                <w:rFonts w:cs="Latha"/>
-                <w:b/>
-                <w:bCs/>
-                <w:szCs w:val="24"/>
-                <w:lang w:bidi="ta-IN"/>
+                <w:rFonts w:ascii="BRH Malayalam Extra" w:hAnsi="BRH Malayalam Extra" w:cs="BRH Malayalam Extra"/>
+                <w:color w:val="000000"/>
+                <w:sz w:val="32"/>
+                <w:szCs w:val="40"/>
+              </w:rPr>
+              <w:t>e</w:t>
+            </w:r>
+            <w:r>
+              <w:rPr>
+                <w:rFonts w:ascii="BRH Malayalam Extra" w:hAnsi="BRH Malayalam Extra" w:cs="BRH Malayalam Extra"/>
+                <w:color w:val="000000"/>
+                <w:sz w:val="26"/>
+                <w:szCs w:val="40"/>
+              </w:rPr>
+              <w:t>–</w:t>
+            </w:r>
+            <w:r>
+              <w:rPr>
+                <w:rFonts w:ascii="BRH Malayalam Extra" w:hAnsi="BRH Malayalam Extra" w:cs="BRH Malayalam Extra"/>
+                <w:color w:val="000000"/>
+                <w:sz w:val="32"/>
+                <w:szCs w:val="40"/>
+              </w:rPr>
+              <w:t>ksëx— bhy</w:t>
+            </w:r>
+            <w:r>
+              <w:rPr>
+                <w:rFonts w:ascii="BRH Malayalam Extra" w:hAnsi="BRH Malayalam Extra" w:cs="BRH Malayalam Extra"/>
+                <w:color w:val="000000"/>
+                <w:sz w:val="26"/>
+                <w:szCs w:val="40"/>
+              </w:rPr>
+              <w:t>–</w:t>
+            </w:r>
+            <w:r>
+              <w:rPr>
+                <w:rFonts w:ascii="BRH Malayalam Extra" w:hAnsi="BRH Malayalam Extra" w:cs="BRH Malayalam Extra"/>
+                <w:color w:val="000000"/>
+                <w:sz w:val="32"/>
+                <w:szCs w:val="40"/>
+              </w:rPr>
+              <w:t>Pk—Ç ihy</w:t>
+            </w:r>
+            <w:r>
+              <w:rPr>
+                <w:rFonts w:ascii="BRH Malayalam Extra" w:hAnsi="BRH Malayalam Extra" w:cs="BRH Malayalam Extra"/>
+                <w:color w:val="000000"/>
+                <w:sz w:val="26"/>
+                <w:szCs w:val="40"/>
+              </w:rPr>
+              <w:t>–</w:t>
+            </w:r>
+            <w:r>
+              <w:rPr>
+                <w:rFonts w:ascii="BRH Malayalam Extra" w:hAnsi="BRH Malayalam Extra" w:cs="BRH Malayalam Extra"/>
+                <w:color w:val="000000"/>
+                <w:sz w:val="32"/>
+                <w:szCs w:val="40"/>
+              </w:rPr>
+              <w:t>Pk—ÇI e</w:t>
+            </w:r>
+            <w:r>
+              <w:rPr>
+                <w:rFonts w:ascii="BRH Malayalam Extra" w:hAnsi="BRH Malayalam Extra" w:cs="BRH Malayalam Extra"/>
+                <w:color w:val="000000"/>
+                <w:sz w:val="26"/>
+                <w:szCs w:val="40"/>
+              </w:rPr>
+              <w:t>–</w:t>
+            </w:r>
+            <w:r>
+              <w:rPr>
+                <w:rFonts w:ascii="BRH Malayalam Extra" w:hAnsi="BRH Malayalam Extra" w:cs="BRH Malayalam Extra"/>
+                <w:color w:val="000000"/>
+                <w:sz w:val="32"/>
+                <w:szCs w:val="40"/>
+              </w:rPr>
+              <w:t>ksëx˜Z§ e</w:t>
+            </w:r>
+            <w:r>
+              <w:rPr>
+                <w:rFonts w:ascii="BRH Malayalam Extra" w:hAnsi="BRH Malayalam Extra" w:cs="BRH Malayalam Extra"/>
+                <w:color w:val="000000"/>
+                <w:sz w:val="26"/>
+                <w:szCs w:val="40"/>
+              </w:rPr>
+              <w:t>–</w:t>
+            </w:r>
+            <w:r>
+              <w:rPr>
+                <w:rFonts w:ascii="BRH Malayalam Extra" w:hAnsi="BRH Malayalam Extra" w:cs="BRH Malayalam Extra"/>
+                <w:color w:val="000000"/>
+                <w:sz w:val="32"/>
+                <w:szCs w:val="40"/>
+              </w:rPr>
+              <w:t xml:space="preserve">ksëx— </w:t>
+            </w:r>
+          </w:p>
+          <w:p>
+            <w:pPr>
+              <w:widowControl w:val="0"/>
+              <w:autoSpaceDE w:val="0"/>
+              <w:autoSpaceDN w:val="0"/>
+              <w:adjustRightInd w:val="0"/>
+              <w:spacing w:before="0" w:line="240" w:lineRule="auto"/>
+              <w:rPr>
+                <w:rFonts w:ascii="BRH Malayalam Extra" w:hAnsi="BRH Malayalam Extra" w:cs="BRH Malayalam Extra"/>
+                <w:color w:val="000000"/>
+                <w:sz w:val="32"/>
+                <w:szCs w:val="40"/>
+              </w:rPr>
+            </w:pPr>
+            <w:r>
+              <w:rPr>
+                <w:rFonts w:ascii="BRH Malayalam Extra" w:hAnsi="BRH Malayalam Extra" w:cs="BRH Malayalam Extra"/>
+                <w:color w:val="000000"/>
+                <w:sz w:val="32"/>
+                <w:szCs w:val="40"/>
+              </w:rPr>
+              <w:t>bhy</w:t>
+            </w:r>
+            <w:r>
+              <w:rPr>
+                <w:rFonts w:ascii="BRH Malayalam Extra" w:hAnsi="BRH Malayalam Extra" w:cs="BRH Malayalam Extra"/>
+                <w:color w:val="000000"/>
+                <w:sz w:val="26"/>
+                <w:szCs w:val="40"/>
+              </w:rPr>
+              <w:t>–</w:t>
+            </w:r>
+            <w:r>
+              <w:rPr>
+                <w:rFonts w:ascii="BRH Malayalam Extra" w:hAnsi="BRH Malayalam Extra" w:cs="BRH Malayalam Extra"/>
+                <w:color w:val="000000"/>
+                <w:sz w:val="32"/>
+                <w:szCs w:val="40"/>
+              </w:rPr>
+              <w:t>Pk—Ç i</w:t>
+            </w:r>
+            <w:r>
+              <w:rPr>
+                <w:rFonts w:ascii="BRH Malayalam Extra" w:hAnsi="BRH Malayalam Extra" w:cs="BRH Malayalam Extra"/>
+                <w:color w:val="000000"/>
+                <w:sz w:val="26"/>
+                <w:szCs w:val="40"/>
+              </w:rPr>
+              <w:t>–</w:t>
+            </w:r>
+            <w:r>
+              <w:rPr>
+                <w:rFonts w:ascii="BRH Malayalam Extra" w:hAnsi="BRH Malayalam Extra" w:cs="BRH Malayalam Extra"/>
+                <w:color w:val="000000"/>
+                <w:sz w:val="32"/>
+                <w:szCs w:val="40"/>
+              </w:rPr>
+              <w:t>hõx</w:t>
+            </w:r>
+            <w:proofErr w:type="gramStart"/>
+            <w:r>
+              <w:rPr>
+                <w:rFonts w:ascii="BRH Malayalam Extra" w:hAnsi="BRH Malayalam Extra" w:cs="BRH Malayalam Extra"/>
+                <w:color w:val="000000"/>
+                <w:sz w:val="32"/>
+                <w:szCs w:val="40"/>
+              </w:rPr>
+              <w:t>˜(</w:t>
+            </w:r>
+            <w:proofErr w:type="gramEnd"/>
+            <w:r>
+              <w:rPr>
+                <w:rFonts w:cs="BRH Malayalam Extra"/>
+                <w:color w:val="000000"/>
+                <w:szCs w:val="40"/>
+              </w:rPr>
+              <w:t>1</w:t>
+            </w:r>
+            <w:r>
+              <w:rPr>
+                <w:rFonts w:ascii="BRH Malayalam Extra" w:hAnsi="BRH Malayalam Extra" w:cs="BRH Malayalam Extra"/>
+                <w:color w:val="000000"/>
+                <w:sz w:val="26"/>
+                <w:szCs w:val="40"/>
+              </w:rPr>
+              <w:t>–</w:t>
+            </w:r>
+            <w:r>
+              <w:rPr>
+                <w:rFonts w:ascii="BRH Malayalam Extra" w:hAnsi="BRH Malayalam Extra" w:cs="BRH Malayalam Extra"/>
+                <w:color w:val="000000"/>
+                <w:sz w:val="32"/>
+                <w:szCs w:val="40"/>
+              </w:rPr>
+              <w:t>)hõ—</w:t>
+            </w:r>
+            <w:r>
+              <w:rPr>
+                <w:rFonts w:ascii="BRH Malayalam Extra" w:hAnsi="BRH Malayalam Extra" w:cs="BRH Malayalam Extra"/>
+                <w:color w:val="000000"/>
+                <w:sz w:val="32"/>
+                <w:szCs w:val="40"/>
+                <w:highlight w:val="yellow"/>
+              </w:rPr>
+              <w:t>hy</w:t>
+            </w:r>
+            <w:r>
+              <w:rPr>
+                <w:rFonts w:ascii="BRH Malayalam Extra" w:hAnsi="BRH Malayalam Extra" w:cs="BRH Malayalam Extra"/>
+                <w:color w:val="000000"/>
+                <w:sz w:val="32"/>
+                <w:szCs w:val="40"/>
+              </w:rPr>
+              <w:t>Pk—ÇI e</w:t>
+            </w:r>
+            <w:r>
+              <w:rPr>
+                <w:rFonts w:ascii="BRH Malayalam Extra" w:hAnsi="BRH Malayalam Extra" w:cs="BRH Malayalam Extra"/>
+                <w:color w:val="000000"/>
+                <w:sz w:val="26"/>
+                <w:szCs w:val="40"/>
+              </w:rPr>
+              <w:t>–</w:t>
+            </w:r>
+            <w:r>
+              <w:rPr>
+                <w:rFonts w:ascii="BRH Malayalam Extra" w:hAnsi="BRH Malayalam Extra" w:cs="BRH Malayalam Extra"/>
+                <w:color w:val="000000"/>
+                <w:sz w:val="32"/>
+                <w:szCs w:val="40"/>
+              </w:rPr>
+              <w:t>ksëx˜Z§ e</w:t>
+            </w:r>
+            <w:r>
+              <w:rPr>
+                <w:rFonts w:ascii="BRH Malayalam Extra" w:hAnsi="BRH Malayalam Extra" w:cs="BRH Malayalam Extra"/>
+                <w:color w:val="000000"/>
+                <w:sz w:val="26"/>
+                <w:szCs w:val="40"/>
+              </w:rPr>
+              <w:t>–</w:t>
+            </w:r>
+            <w:r>
+              <w:rPr>
+                <w:rFonts w:ascii="BRH Malayalam Extra" w:hAnsi="BRH Malayalam Extra" w:cs="BRH Malayalam Extra"/>
+                <w:color w:val="000000"/>
+                <w:sz w:val="32"/>
+                <w:szCs w:val="40"/>
+              </w:rPr>
+              <w:t xml:space="preserve">ksëx— </w:t>
+            </w:r>
+          </w:p>
+          <w:p>
+            <w:pPr>
+              <w:widowControl w:val="0"/>
+              <w:autoSpaceDE w:val="0"/>
+              <w:autoSpaceDN w:val="0"/>
+              <w:adjustRightInd w:val="0"/>
+              <w:spacing w:before="0" w:line="240" w:lineRule="auto"/>
+              <w:rPr>
+                <w:rFonts w:ascii="BRH Malayalam Extra" w:hAnsi="BRH Malayalam Extra" w:cs="BRH Malayalam Extra"/>
+                <w:color w:val="000000"/>
+                <w:sz w:val="32"/>
+                <w:szCs w:val="40"/>
+              </w:rPr>
+            </w:pPr>
+            <w:r>
+              <w:rPr>
+                <w:rFonts w:ascii="BRH Malayalam Extra" w:hAnsi="BRH Malayalam Extra" w:cs="BRH Malayalam Extra"/>
+                <w:color w:val="000000"/>
+                <w:sz w:val="32"/>
+                <w:szCs w:val="40"/>
+              </w:rPr>
+              <w:t>bhy</w:t>
+            </w:r>
+            <w:r>
+              <w:rPr>
+                <w:rFonts w:ascii="BRH Malayalam Extra" w:hAnsi="BRH Malayalam Extra" w:cs="BRH Malayalam Extra"/>
+                <w:color w:val="000000"/>
+                <w:sz w:val="26"/>
+                <w:szCs w:val="40"/>
+              </w:rPr>
+              <w:t>–</w:t>
+            </w:r>
+            <w:r>
+              <w:rPr>
+                <w:rFonts w:ascii="BRH Malayalam Extra" w:hAnsi="BRH Malayalam Extra" w:cs="BRH Malayalam Extra"/>
+                <w:color w:val="000000"/>
+                <w:sz w:val="32"/>
+                <w:szCs w:val="40"/>
+              </w:rPr>
+              <w:t>Pk—Ç i</w:t>
+            </w:r>
+            <w:r>
+              <w:rPr>
+                <w:rFonts w:ascii="BRH Malayalam Extra" w:hAnsi="BRH Malayalam Extra" w:cs="BRH Malayalam Extra"/>
+                <w:color w:val="000000"/>
+                <w:sz w:val="26"/>
+                <w:szCs w:val="40"/>
+              </w:rPr>
+              <w:t>–</w:t>
+            </w:r>
+            <w:r>
+              <w:rPr>
+                <w:rFonts w:ascii="BRH Malayalam Extra" w:hAnsi="BRH Malayalam Extra" w:cs="BRH Malayalam Extra"/>
+                <w:color w:val="000000"/>
+                <w:sz w:val="32"/>
+                <w:szCs w:val="40"/>
+              </w:rPr>
+              <w:t xml:space="preserve">hy | </w:t>
+            </w:r>
+          </w:p>
+          <w:p>
+            <w:pPr>
+              <w:widowControl w:val="0"/>
+              <w:autoSpaceDE w:val="0"/>
+              <w:autoSpaceDN w:val="0"/>
+              <w:adjustRightInd w:val="0"/>
+              <w:spacing w:before="0" w:line="240" w:lineRule="auto"/>
+              <w:rPr>
+                <w:rFonts w:ascii="BRH Malayalam Extra" w:hAnsi="BRH Malayalam Extra" w:cs="BRH Malayalam Extra"/>
+                <w:color w:val="000000"/>
+                <w:sz w:val="32"/>
+                <w:szCs w:val="40"/>
+              </w:rPr>
+            </w:pPr>
+            <w:r>
+              <w:rPr>
+                <w:rFonts w:cs="BRH Malayalam Extra"/>
+                <w:color w:val="000000"/>
+                <w:szCs w:val="40"/>
+              </w:rPr>
+              <w:t>4</w:t>
+            </w:r>
+            <w:r>
+              <w:rPr>
+                <w:rFonts w:ascii="BRH Malayalam Extra" w:hAnsi="BRH Malayalam Extra" w:cs="BRH Malayalam Extra"/>
+                <w:color w:val="000000"/>
+                <w:sz w:val="32"/>
+                <w:szCs w:val="40"/>
               </w:rPr>
               <w:t>)</w:t>
             </w:r>
             <w:r>
               <w:rPr>
-                <w:rFonts w:ascii="Latha" w:hAnsi="Latha" w:cs="Latha"/>
-                <w:szCs w:val="24"/>
-                <w:lang w:bidi="ta-IN"/>
+                <w:rFonts w:ascii="BRH Malayalam Extra" w:hAnsi="BRH Malayalam Extra" w:cs="BRH Malayalam Extra"/>
+                <w:color w:val="000000"/>
+                <w:sz w:val="32"/>
+                <w:szCs w:val="40"/>
               </w:rPr>
               <w:tab/>
             </w:r>
             <w:r>
               <w:rPr>
-                <w:rFonts w:cs="Latha"/>
-                <w:b/>
-                <w:bCs/>
-                <w:szCs w:val="24"/>
-                <w:cs/>
-                <w:lang w:bidi="ta-IN"/>
+                <w:rFonts w:cs="BRH Malayalam Extra"/>
+                <w:color w:val="000000"/>
+                <w:szCs w:val="40"/>
               </w:rPr>
               <w:t>2</w:t>
             </w:r>
             <w:r>
               <w:rPr>
-                <w:rFonts w:cs="Latha"/>
-                <w:b/>
-                <w:bCs/>
-                <w:szCs w:val="24"/>
-                <w:cs/>
-                <w:lang w:bidi="ta-IN"/>
+                <w:rFonts w:ascii="BRH Malayalam Extra" w:hAnsi="BRH Malayalam Extra" w:cs="BRH Malayalam Extra"/>
+                <w:color w:val="000000"/>
+                <w:sz w:val="32"/>
+                <w:szCs w:val="40"/>
               </w:rPr>
               <w:t>.</w:t>
             </w:r>
             <w:r>
               <w:rPr>
-                <w:rFonts w:cs="Latha"/>
-                <w:b/>
-                <w:bCs/>
-                <w:szCs w:val="24"/>
-                <w:cs/>
-                <w:lang w:bidi="ta-IN"/>
+                <w:rFonts w:cs="BRH Malayalam Extra"/>
+                <w:color w:val="000000"/>
+                <w:szCs w:val="40"/>
               </w:rPr>
               <w:t>2</w:t>
             </w:r>
             <w:r>
               <w:rPr>
-                <w:rFonts w:cs="Latha"/>
-                <w:b/>
-                <w:bCs/>
-                <w:szCs w:val="24"/>
-                <w:lang w:bidi="ta-IN"/>
+                <w:rFonts w:ascii="BRH Malayalam Extra" w:hAnsi="BRH Malayalam Extra" w:cs="BRH Malayalam Extra"/>
+                <w:color w:val="000000"/>
+                <w:sz w:val="32"/>
+                <w:szCs w:val="40"/>
               </w:rPr>
               <w:t>.</w:t>
             </w:r>
             <w:r>
               <w:rPr>
-                <w:rFonts w:cs="Latha"/>
-                <w:b/>
-                <w:bCs/>
-                <w:szCs w:val="24"/>
-                <w:cs/>
-                <w:lang w:bidi="ta-IN"/>
-              </w:rPr>
-              <w:t>11</w:t>
-            </w:r>
-            <w:r>
-              <w:rPr>
-                <w:rFonts w:cs="Latha"/>
-                <w:b/>
-                <w:bCs/>
-                <w:szCs w:val="24"/>
-                <w:lang w:bidi="ta-IN"/>
+                <w:rFonts w:cs="BRH Malayalam Extra"/>
+                <w:color w:val="000000"/>
+                <w:szCs w:val="40"/>
+              </w:rPr>
+              <w:t>9</w:t>
+            </w:r>
+            <w:r>
+              <w:rPr>
+                <w:rFonts w:ascii="BRH Malayalam Extra" w:hAnsi="BRH Malayalam Extra" w:cs="BRH Malayalam Extra"/>
+                <w:color w:val="000000"/>
+                <w:sz w:val="32"/>
+                <w:szCs w:val="40"/>
               </w:rPr>
               <w:t>.</w:t>
             </w:r>
             <w:r>
               <w:rPr>
-                <w:rFonts w:cs="Latha"/>
-                <w:b/>
-                <w:bCs/>
-                <w:szCs w:val="24"/>
-                <w:cs/>
-                <w:lang w:bidi="ta-IN"/>
-              </w:rPr>
-              <w:t>5</w:t>
-            </w:r>
-            <w:r>
-              <w:rPr>
-                <w:rFonts w:cs="Latha"/>
-                <w:b/>
-                <w:bCs/>
-                <w:szCs w:val="24"/>
-                <w:lang w:bidi="ta-IN"/>
+                <w:rFonts w:cs="BRH Malayalam Extra"/>
+                <w:color w:val="000000"/>
+                <w:szCs w:val="40"/>
+              </w:rPr>
+              <w:t>2</w:t>
+            </w:r>
+            <w:r>
+              <w:rPr>
+                <w:rFonts w:ascii="BRH Malayalam Extra" w:hAnsi="BRH Malayalam Extra" w:cs="BRH Malayalam Extra"/>
+                <w:color w:val="000000"/>
+                <w:sz w:val="32"/>
+                <w:szCs w:val="40"/>
               </w:rPr>
               <w:t>(</w:t>
             </w:r>
             <w:r>
               <w:rPr>
-                <w:rFonts w:cs="Latha"/>
-                <w:b/>
-                <w:bCs/>
-                <w:szCs w:val="24"/>
-                <w:cs/>
-                <w:lang w:bidi="ta-IN"/>
-              </w:rPr>
-              <w:t>28</w:t>
-            </w:r>
-            <w:r>
-              <w:rPr>
-                <w:rFonts w:cs="Latha"/>
-                <w:b/>
-                <w:bCs/>
-                <w:szCs w:val="24"/>
-                <w:lang w:bidi="ta-IN"/>
+                <w:rFonts w:cs="BRH Malayalam Extra"/>
+                <w:color w:val="000000"/>
+                <w:szCs w:val="40"/>
+              </w:rPr>
+              <w:t>4</w:t>
+            </w:r>
+            <w:r>
+              <w:rPr>
+                <w:rFonts w:ascii="BRH Malayalam Extra" w:hAnsi="BRH Malayalam Extra" w:cs="BRH Malayalam Extra"/>
+                <w:color w:val="000000"/>
+                <w:sz w:val="32"/>
+                <w:szCs w:val="40"/>
               </w:rPr>
               <w:t>)</w:t>
             </w:r>
-            <w:r>
-              <w:rPr>
-                <w:rFonts w:ascii="Latha" w:hAnsi="Latha" w:cs="Latha"/>
-                <w:szCs w:val="24"/>
-                <w:lang w:bidi="ta-IN"/>
-              </w:rPr>
-              <w:t>-</w:t>
-            </w:r>
-            <w:r>
-              <w:rPr>
-                <w:rFonts w:ascii="Latha" w:hAnsi="Latha" w:cs="Latha"/>
-                <w:szCs w:val="24"/>
-                <w:lang w:bidi="ta-IN"/>
-              </w:rPr>
-              <w:t xml:space="preserve"> </w:t>
-            </w:r>
-            <w:r>
-              <w:rPr>
-                <w:rFonts w:ascii="BRH Devanagari Extra" w:hAnsi="BRH Devanagari Extra" w:cs="BRH Devanagari Extra"/>
-                <w:color w:val="000000"/>
-                <w:sz w:val="32"/>
-                <w:szCs w:val="40"/>
-              </w:rPr>
-              <w:t>AÉþxÉlÉç lÉÉ</w:t>
-            </w:r>
-            <w:r>
-              <w:rPr>
-                <w:rFonts w:ascii="BRH Devanagari Extra" w:hAnsi="BRH Devanagari Extra" w:cs="BRH Devanagari Extra"/>
-                <w:color w:val="FF0000"/>
+            <w:proofErr w:type="gramStart"/>
+            <w:r>
+              <w:rPr>
+                <w:rFonts w:ascii="BRH Malayalam Extra" w:hAnsi="BRH Malayalam Extra" w:cs="BRH Malayalam Extra"/>
+                <w:color w:val="000000"/>
+                <w:sz w:val="32"/>
+                <w:szCs w:val="40"/>
+              </w:rPr>
+              <w:t>-  A</w:t>
+            </w:r>
+            <w:proofErr w:type="gramEnd"/>
+            <w:r>
+              <w:rPr>
+                <w:rFonts w:ascii="BRH Malayalam Extra" w:hAnsi="BRH Malayalam Extra" w:cs="BRH Malayalam Extra"/>
+                <w:color w:val="000000"/>
+                <w:sz w:val="26"/>
+                <w:szCs w:val="40"/>
+              </w:rPr>
+              <w:t>–</w:t>
+            </w:r>
+            <w:r>
+              <w:rPr>
+                <w:rFonts w:ascii="BRH Malayalam Extra" w:hAnsi="BRH Malayalam Extra" w:cs="BRH Malayalam Extra"/>
+                <w:color w:val="000000"/>
+                <w:sz w:val="32"/>
+                <w:szCs w:val="40"/>
+              </w:rPr>
+              <w:t>hy</w:t>
+            </w:r>
+            <w:r>
+              <w:rPr>
+                <w:rFonts w:ascii="BRH Malayalam Extra" w:hAnsi="BRH Malayalam Extra" w:cs="BRH Malayalam Extra"/>
+                <w:color w:val="000000"/>
+                <w:sz w:val="26"/>
+                <w:szCs w:val="40"/>
+              </w:rPr>
+              <w:t>–</w:t>
+            </w:r>
+            <w:r>
+              <w:rPr>
+                <w:rFonts w:ascii="BRH Malayalam Extra" w:hAnsi="BRH Malayalam Extra" w:cs="BRH Malayalam Extra"/>
+                <w:color w:val="000000"/>
+                <w:sz w:val="32"/>
+                <w:szCs w:val="40"/>
+              </w:rPr>
+              <w:t>Pk—ÇI | A</w:t>
+            </w:r>
+            <w:r>
+              <w:rPr>
+                <w:rFonts w:ascii="BRH Malayalam Extra" w:hAnsi="BRH Malayalam Extra" w:cs="BRH Malayalam Extra"/>
+                <w:color w:val="000000"/>
+                <w:sz w:val="26"/>
+                <w:szCs w:val="40"/>
+              </w:rPr>
+              <w:t>–</w:t>
+            </w:r>
+            <w:r>
+              <w:rPr>
+                <w:rFonts w:ascii="BRH Malayalam Extra" w:hAnsi="BRH Malayalam Extra" w:cs="BRH Malayalam Extra"/>
+                <w:color w:val="000000"/>
+                <w:sz w:val="32"/>
+                <w:szCs w:val="40"/>
+              </w:rPr>
+              <w:t>hy | P</w:t>
+            </w:r>
+            <w:r>
+              <w:rPr>
+                <w:rFonts w:ascii="BRH Malayalam Extra" w:hAnsi="BRH Malayalam Extra" w:cs="BRH Malayalam Extra"/>
+                <w:color w:val="000000"/>
+                <w:sz w:val="26"/>
+                <w:szCs w:val="40"/>
+              </w:rPr>
+              <w:t>–</w:t>
+            </w:r>
+            <w:r>
+              <w:rPr>
+                <w:rFonts w:ascii="BRH Malayalam Extra" w:hAnsi="BRH Malayalam Extra" w:cs="BRH Malayalam Extra"/>
+                <w:color w:val="000000"/>
+                <w:sz w:val="32"/>
+                <w:szCs w:val="40"/>
+              </w:rPr>
+              <w:t>k</w:t>
+            </w:r>
+            <w:r>
+              <w:rPr>
+                <w:rFonts w:ascii="BRH Malayalam Extra" w:hAnsi="BRH Malayalam Extra" w:cs="BRH Malayalam Extra"/>
+                <w:color w:val="000000"/>
+                <w:sz w:val="26"/>
+                <w:szCs w:val="40"/>
+              </w:rPr>
+              <w:t>–</w:t>
+            </w:r>
+            <w:r>
+              <w:rPr>
+                <w:rFonts w:ascii="BRH Malayalam Extra" w:hAnsi="BRH Malayalam Extra" w:cs="BRH Malayalam Extra"/>
+                <w:color w:val="000000"/>
+                <w:sz w:val="32"/>
+                <w:szCs w:val="40"/>
+              </w:rPr>
+              <w:t>Çy</w:t>
+            </w:r>
+            <w:r>
+              <w:rPr>
+                <w:rFonts w:ascii="BRH Malayalam Extra" w:hAnsi="BRH Malayalam Extra" w:cs="BRH Malayalam Extra"/>
+                <w:color w:val="000000"/>
+                <w:sz w:val="26"/>
+                <w:szCs w:val="40"/>
+              </w:rPr>
+              <w:t>–</w:t>
+            </w:r>
+            <w:r>
+              <w:rPr>
+                <w:rFonts w:ascii="BRH Malayalam Extra" w:hAnsi="BRH Malayalam Extra" w:cs="BRH Malayalam Extra"/>
+                <w:color w:val="000000"/>
+                <w:sz w:val="32"/>
+                <w:szCs w:val="40"/>
+              </w:rPr>
+              <w:t xml:space="preserve"> | </w:t>
+            </w:r>
+          </w:p>
+          <w:p>
+            <w:pPr>
+              <w:widowControl w:val="0"/>
+              <w:autoSpaceDE w:val="0"/>
+              <w:autoSpaceDN w:val="0"/>
+              <w:adjustRightInd w:val="0"/>
+              <w:spacing w:before="0" w:line="240" w:lineRule="auto"/>
+              <w:rPr>
+                <w:rFonts w:ascii="BRH Malayalam Extra" w:hAnsi="BRH Malayalam Extra" w:cs="BRH Malayalam Extra"/>
+                <w:color w:val="000000"/>
+                <w:sz w:val="32"/>
+                <w:szCs w:val="40"/>
+              </w:rPr>
+            </w:pPr>
+            <w:r>
+              <w:rPr>
+                <w:rFonts w:ascii="BRH Malayalam Extra" w:hAnsi="BRH Malayalam Extra" w:cs="BRH Malayalam Extra"/>
+                <w:color w:val="000000"/>
+                <w:sz w:val="32"/>
+                <w:szCs w:val="40"/>
+              </w:rPr>
+              <w:t>A</w:t>
+            </w:r>
+            <w:r>
+              <w:rPr>
+                <w:rFonts w:ascii="BRH Malayalam Extra" w:hAnsi="BRH Malayalam Extra" w:cs="BRH Malayalam Extra"/>
+                <w:color w:val="000000"/>
+                <w:sz w:val="26"/>
+                <w:szCs w:val="40"/>
+              </w:rPr>
+              <w:t>–</w:t>
+            </w:r>
+            <w:r>
+              <w:rPr>
+                <w:rFonts w:ascii="BRH Malayalam Extra" w:hAnsi="BRH Malayalam Extra" w:cs="BRH Malayalam Extra"/>
+                <w:color w:val="000000"/>
+                <w:sz w:val="32"/>
+                <w:szCs w:val="40"/>
+              </w:rPr>
+              <w:t>hy</w:t>
+            </w:r>
+            <w:r>
+              <w:rPr>
+                <w:rFonts w:ascii="BRH Malayalam Extra" w:hAnsi="BRH Malayalam Extra" w:cs="BRH Malayalam Extra"/>
+                <w:color w:val="000000"/>
+                <w:sz w:val="26"/>
+                <w:szCs w:val="40"/>
+              </w:rPr>
+              <w:t>–</w:t>
+            </w:r>
+            <w:r>
+              <w:rPr>
+                <w:rFonts w:ascii="BRH Malayalam Extra" w:hAnsi="BRH Malayalam Extra" w:cs="BRH Malayalam Extra"/>
+                <w:color w:val="000000"/>
+                <w:sz w:val="32"/>
+                <w:szCs w:val="40"/>
+              </w:rPr>
+              <w:t>Pk—Ç i</w:t>
+            </w:r>
+            <w:r>
+              <w:rPr>
+                <w:rFonts w:ascii="BRH Malayalam Extra" w:hAnsi="BRH Malayalam Extra" w:cs="BRH Malayalam Extra"/>
+                <w:color w:val="000000"/>
+                <w:sz w:val="26"/>
+                <w:szCs w:val="40"/>
+              </w:rPr>
+              <w:t>–</w:t>
+            </w:r>
+            <w:r>
+              <w:rPr>
+                <w:rFonts w:ascii="BRH Malayalam Extra" w:hAnsi="BRH Malayalam Extra" w:cs="BRH Malayalam Extra"/>
+                <w:color w:val="000000"/>
+                <w:sz w:val="32"/>
+                <w:szCs w:val="40"/>
+              </w:rPr>
+              <w:t>hõx</w:t>
+            </w:r>
+            <w:proofErr w:type="gramStart"/>
+            <w:r>
+              <w:rPr>
+                <w:rFonts w:ascii="BRH Malayalam Extra" w:hAnsi="BRH Malayalam Extra" w:cs="BRH Malayalam Extra"/>
+                <w:color w:val="000000"/>
+                <w:sz w:val="32"/>
+                <w:szCs w:val="40"/>
+              </w:rPr>
+              <w:t>˜(</w:t>
+            </w:r>
+            <w:proofErr w:type="gramEnd"/>
+            <w:r>
+              <w:rPr>
+                <w:rFonts w:cs="BRH Malayalam Extra"/>
+                <w:color w:val="000000"/>
+                <w:szCs w:val="40"/>
+              </w:rPr>
+              <w:t>1</w:t>
+            </w:r>
+            <w:r>
+              <w:rPr>
+                <w:rFonts w:ascii="BRH Malayalam Extra" w:hAnsi="BRH Malayalam Extra" w:cs="BRH Malayalam Extra"/>
+                <w:color w:val="000000"/>
+                <w:sz w:val="26"/>
+                <w:szCs w:val="40"/>
+              </w:rPr>
+              <w:t>–</w:t>
+            </w:r>
+            <w:r>
+              <w:rPr>
+                <w:rFonts w:ascii="BRH Malayalam Extra" w:hAnsi="BRH Malayalam Extra" w:cs="BRH Malayalam Extra"/>
+                <w:color w:val="000000"/>
+                <w:sz w:val="32"/>
+                <w:szCs w:val="40"/>
+              </w:rPr>
+              <w:t>)hõ—</w:t>
+            </w:r>
+            <w:r>
+              <w:rPr>
+                <w:rFonts w:ascii="BRH Malayalam Extra" w:hAnsi="BRH Malayalam Extra" w:cs="BRH Malayalam Extra"/>
+                <w:color w:val="000000"/>
                 <w:sz w:val="32"/>
                 <w:szCs w:val="40"/>
                 <w:highlight w:val="yellow"/>
               </w:rPr>
-              <w:t>xÉ</w:t>
-            </w:r>
-            <w:r>
-              <w:rPr>
-                <w:rFonts w:ascii="BRH Devanagari Extra" w:hAnsi="BRH Devanagari Extra" w:cs="BRH Devanagari Extra"/>
-                <w:color w:val="000000"/>
-                <w:sz w:val="32"/>
-                <w:szCs w:val="40"/>
-              </w:rPr>
-              <w:t>lÉç iÉåÿ(</w:t>
-            </w:r>
-            <w:r>
-              <w:rPr>
-                <w:rFonts w:cs="BRH Devanagari Extra"/>
-                <w:color w:val="000000"/>
-                <w:szCs w:val="40"/>
-              </w:rPr>
-              <w:t>1</w:t>
-            </w:r>
-            <w:r>
-              <w:rPr>
-                <w:rFonts w:ascii="BRH Malayalam Extra" w:hAnsi="BRH Malayalam Extra" w:cs="BRH Devanagari Extra"/>
-                <w:color w:val="000000"/>
-                <w:szCs w:val="40"/>
-              </w:rPr>
-              <w:t>–</w:t>
-            </w:r>
-            <w:r>
-              <w:rPr>
-                <w:rFonts w:ascii="BRH Devanagari Extra" w:hAnsi="BRH Devanagari Extra" w:cs="BRH Devanagari Extra"/>
-                <w:color w:val="000000"/>
-                <w:sz w:val="32"/>
-                <w:szCs w:val="40"/>
-              </w:rPr>
-              <w:t>) ÅlrÉÉåÿ</w:t>
-            </w:r>
-            <w:r>
-              <w:rPr>
-                <w:rFonts w:ascii="BRH Tamil Tab Extra" w:hAnsi="BRH Tamil Tab Extra" w:cs="Latha"/>
-                <w:b/>
-                <w:bCs/>
-                <w:szCs w:val="24"/>
-                <w:lang w:bidi="ta-IN"/>
-              </w:rPr>
-              <w:t xml:space="preserve"> </w:t>
-            </w:r>
-            <w:r>
-              <w:rPr>
-                <w:rFonts w:ascii="BRH Tamil Tab Extra" w:hAnsi="BRH Tamil Tab Extra" w:cs="Latha"/>
-                <w:b/>
-                <w:bCs/>
-                <w:szCs w:val="24"/>
-                <w:lang w:bidi="ta-IN"/>
-              </w:rPr>
-              <w:t>‡</w:t>
-            </w:r>
-            <w:r>
-              <w:rPr>
-                <w:rFonts w:ascii="BRH Tamil Tab Extra" w:hAnsi="BRH Tamil Tab Extra" w:cs="Latha"/>
-                <w:b/>
-                <w:bCs/>
-                <w:szCs w:val="24"/>
-                <w:lang w:bidi="ta-IN"/>
-              </w:rPr>
-              <w:t xml:space="preserve"> and </w:t>
-            </w:r>
-            <w:r>
-              <w:rPr>
-                <w:rFonts w:ascii="BRH Devanagari Extra" w:hAnsi="BRH Devanagari Extra" w:cs="BRH Devanagari Extra"/>
-                <w:color w:val="000000"/>
-                <w:sz w:val="32"/>
-                <w:szCs w:val="40"/>
-              </w:rPr>
-              <w:t>AÉþxÉlÉç lÉÉ</w:t>
-            </w:r>
-            <w:r>
-              <w:rPr>
-                <w:rFonts w:ascii="BRH Devanagari Extra" w:hAnsi="BRH Devanagari Extra" w:cs="BRH Devanagari Extra"/>
-                <w:color w:val="FF0000"/>
+              <w:t>hy</w:t>
+            </w:r>
+            <w:r>
+              <w:rPr>
+                <w:rFonts w:ascii="BRH Malayalam Extra" w:hAnsi="BRH Malayalam Extra" w:cs="BRH Malayalam Extra"/>
+                <w:color w:val="000000"/>
+                <w:sz w:val="32"/>
+                <w:szCs w:val="40"/>
+              </w:rPr>
+              <w:t>Pk—Ç ihy</w:t>
+            </w:r>
+            <w:r>
+              <w:rPr>
+                <w:rFonts w:ascii="BRH Malayalam Extra" w:hAnsi="BRH Malayalam Extra" w:cs="BRH Malayalam Extra"/>
+                <w:color w:val="000000"/>
+                <w:sz w:val="26"/>
+                <w:szCs w:val="40"/>
+              </w:rPr>
+              <w:t>–</w:t>
+            </w:r>
+            <w:r>
+              <w:rPr>
+                <w:rFonts w:ascii="BRH Malayalam Extra" w:hAnsi="BRH Malayalam Extra" w:cs="BRH Malayalam Extra"/>
+                <w:color w:val="000000"/>
+                <w:sz w:val="32"/>
+                <w:szCs w:val="40"/>
+              </w:rPr>
+              <w:t>Pk—Ç i</w:t>
+            </w:r>
+            <w:r>
+              <w:rPr>
+                <w:rFonts w:ascii="BRH Malayalam Extra" w:hAnsi="BRH Malayalam Extra" w:cs="BRH Malayalam Extra"/>
+                <w:color w:val="000000"/>
+                <w:sz w:val="26"/>
+                <w:szCs w:val="40"/>
+              </w:rPr>
+              <w:t>–</w:t>
+            </w:r>
+            <w:r>
+              <w:rPr>
+                <w:rFonts w:ascii="BRH Malayalam Extra" w:hAnsi="BRH Malayalam Extra" w:cs="BRH Malayalam Extra"/>
+                <w:color w:val="000000"/>
+                <w:sz w:val="32"/>
+                <w:szCs w:val="40"/>
+              </w:rPr>
+              <w:t>hy P—kÇy Pk Çõ</w:t>
+            </w:r>
+            <w:r>
+              <w:rPr>
+                <w:rFonts w:ascii="BRH Malayalam Extra" w:hAnsi="BRH Malayalam Extra" w:cs="BRH Malayalam Extra"/>
+                <w:color w:val="000000"/>
+                <w:sz w:val="26"/>
+                <w:szCs w:val="40"/>
+              </w:rPr>
+              <w:t>–</w:t>
+            </w:r>
+            <w:r>
+              <w:rPr>
+                <w:rFonts w:ascii="BRH Malayalam Extra" w:hAnsi="BRH Malayalam Extra" w:cs="BRH Malayalam Extra"/>
+                <w:color w:val="000000"/>
+                <w:sz w:val="32"/>
+                <w:szCs w:val="40"/>
+              </w:rPr>
+              <w:t>hõ—</w:t>
+            </w:r>
+            <w:r>
+              <w:rPr>
+                <w:rFonts w:ascii="BRH Malayalam Extra" w:hAnsi="BRH Malayalam Extra" w:cs="BRH Malayalam Extra"/>
+                <w:color w:val="000000"/>
                 <w:sz w:val="32"/>
                 <w:szCs w:val="40"/>
                 <w:highlight w:val="yellow"/>
               </w:rPr>
-              <w:t>xÉ</w:t>
-            </w:r>
-            <w:r>
-              <w:rPr>
-                <w:rFonts w:ascii="BRH Devanagari Extra" w:hAnsi="BRH Devanagari Extra" w:cs="BRH Devanagari Extra"/>
-                <w:color w:val="000000"/>
-                <w:sz w:val="32"/>
-                <w:szCs w:val="40"/>
-              </w:rPr>
-              <w:t xml:space="preserve">lÉç iÉåÿ ÅlrÉÈ | </w:t>
+              <w:t>hy</w:t>
+            </w:r>
+            <w:r>
+              <w:rPr>
+                <w:rFonts w:ascii="BRH Malayalam Extra" w:hAnsi="BRH Malayalam Extra" w:cs="BRH Malayalam Extra"/>
+                <w:color w:val="000000"/>
+                <w:sz w:val="32"/>
+                <w:szCs w:val="40"/>
+              </w:rPr>
+              <w:t>Pk—Ç ihy</w:t>
+            </w:r>
+            <w:r>
+              <w:rPr>
+                <w:rFonts w:ascii="BRH Malayalam Extra" w:hAnsi="BRH Malayalam Extra" w:cs="BRH Malayalam Extra"/>
+                <w:color w:val="000000"/>
+                <w:sz w:val="26"/>
+                <w:szCs w:val="40"/>
+              </w:rPr>
+              <w:t>–</w:t>
+            </w:r>
+            <w:r>
+              <w:rPr>
+                <w:rFonts w:ascii="BRH Malayalam Extra" w:hAnsi="BRH Malayalam Extra" w:cs="BRH Malayalam Extra"/>
+                <w:color w:val="000000"/>
+                <w:sz w:val="32"/>
+                <w:szCs w:val="40"/>
+              </w:rPr>
+              <w:t>Pk—Ç i</w:t>
+            </w:r>
+            <w:r>
+              <w:rPr>
+                <w:rFonts w:ascii="BRH Malayalam Extra" w:hAnsi="BRH Malayalam Extra" w:cs="BRH Malayalam Extra"/>
+                <w:color w:val="000000"/>
+                <w:sz w:val="26"/>
+                <w:szCs w:val="40"/>
+              </w:rPr>
+              <w:t>–</w:t>
+            </w:r>
+            <w:r>
+              <w:rPr>
+                <w:rFonts w:ascii="BRH Malayalam Extra" w:hAnsi="BRH Malayalam Extra" w:cs="BRH Malayalam Extra"/>
+                <w:color w:val="000000"/>
+                <w:sz w:val="32"/>
+                <w:szCs w:val="40"/>
+              </w:rPr>
+              <w:t xml:space="preserve">hy P—kÇy | </w:t>
             </w:r>
           </w:p>
           <w:p>
             <w:pPr>
               <w:spacing w:before="0" w:line="240" w:lineRule="auto"/>
               <w:rPr>
-                <w:rFonts w:cs="Arial"/>
+                <w:rFonts w:cs="Latha"/>
                 <w:b/>
                 <w:bCs/>
                 <w:szCs w:val="24"/>
@@ -1248,349 +1918,1700 @@
         </w:tc>
         <w:tc>
           <w:tcPr>
-            <w:tcW w:w="5812" w:type="dxa"/>
+            <w:tcW w:w="7371" w:type="dxa"/>
           </w:tcPr>
           <w:p>
             <w:pPr>
+              <w:widowControl w:val="0"/>
+              <w:autoSpaceDE w:val="0"/>
+              <w:autoSpaceDN w:val="0"/>
+              <w:adjustRightInd w:val="0"/>
               <w:spacing w:before="0" w:line="240" w:lineRule="auto"/>
               <w:rPr>
-                <w:rFonts w:cs="Arial"/>
-                <w:b/>
-                <w:bCs/>
-                <w:szCs w:val="24"/>
-                <w:cs/>
-                <w:lang w:bidi="ta-IN"/>
+                <w:rFonts w:ascii="BRH Malayalam Extra" w:hAnsi="BRH Malayalam Extra" w:cs="BRH Malayalam Extra"/>
+                <w:color w:val="000000"/>
+                <w:sz w:val="32"/>
+                <w:szCs w:val="40"/>
               </w:rPr>
             </w:pPr>
             <w:r>
               <w:rPr>
-                <w:rFonts w:cs="Latha"/>
-                <w:b/>
-                <w:bCs/>
-                <w:szCs w:val="24"/>
-                <w:cs/>
-                <w:lang w:bidi="ta-IN"/>
-              </w:rPr>
-              <w:t>36</w:t>
-            </w:r>
-            <w:r>
-              <w:rPr>
-                <w:rFonts w:cs="Latha"/>
-                <w:b/>
-                <w:bCs/>
-                <w:szCs w:val="24"/>
-                <w:lang w:bidi="ta-IN"/>
+                <w:rFonts w:cs="BRH Malayalam Extra"/>
+                <w:color w:val="000000"/>
+                <w:szCs w:val="40"/>
+              </w:rPr>
+              <w:t>3</w:t>
+            </w:r>
+            <w:r>
+              <w:rPr>
+                <w:rFonts w:ascii="BRH Malayalam Extra" w:hAnsi="BRH Malayalam Extra" w:cs="BRH Malayalam Extra"/>
+                <w:color w:val="000000"/>
+                <w:sz w:val="32"/>
+                <w:szCs w:val="40"/>
               </w:rPr>
               <w:t>)</w:t>
             </w:r>
             <w:r>
               <w:rPr>
-                <w:rFonts w:ascii="Latha" w:hAnsi="Latha" w:cs="Latha"/>
-                <w:szCs w:val="24"/>
-                <w:lang w:bidi="ta-IN"/>
+                <w:rFonts w:ascii="BRH Malayalam Extra" w:hAnsi="BRH Malayalam Extra" w:cs="BRH Malayalam Extra"/>
+                <w:color w:val="000000"/>
+                <w:sz w:val="32"/>
+                <w:szCs w:val="40"/>
               </w:rPr>
               <w:tab/>
             </w:r>
             <w:r>
               <w:rPr>
-                <w:rFonts w:cs="Latha"/>
-                <w:b/>
-                <w:bCs/>
-                <w:szCs w:val="24"/>
-                <w:cs/>
-                <w:lang w:bidi="ta-IN"/>
+                <w:rFonts w:cs="BRH Malayalam Extra"/>
+                <w:color w:val="000000"/>
+                <w:szCs w:val="40"/>
               </w:rPr>
               <w:t>2</w:t>
             </w:r>
             <w:r>
               <w:rPr>
-                <w:rFonts w:cs="Latha"/>
-                <w:b/>
-                <w:bCs/>
-                <w:szCs w:val="24"/>
-                <w:cs/>
-                <w:lang w:bidi="ta-IN"/>
+                <w:rFonts w:ascii="BRH Malayalam Extra" w:hAnsi="BRH Malayalam Extra" w:cs="BRH Malayalam Extra"/>
+                <w:color w:val="000000"/>
+                <w:sz w:val="32"/>
+                <w:szCs w:val="40"/>
               </w:rPr>
               <w:t>.</w:t>
             </w:r>
             <w:r>
               <w:rPr>
-                <w:rFonts w:cs="Latha"/>
-                <w:b/>
-                <w:bCs/>
-                <w:szCs w:val="24"/>
-                <w:cs/>
-                <w:lang w:bidi="ta-IN"/>
+                <w:rFonts w:cs="BRH Malayalam Extra"/>
+                <w:color w:val="000000"/>
+                <w:szCs w:val="40"/>
               </w:rPr>
               <w:t>2</w:t>
             </w:r>
             <w:r>
               <w:rPr>
-                <w:rFonts w:cs="Latha"/>
-                <w:b/>
-                <w:bCs/>
-                <w:szCs w:val="24"/>
-                <w:lang w:bidi="ta-IN"/>
+                <w:rFonts w:ascii="BRH Malayalam Extra" w:hAnsi="BRH Malayalam Extra" w:cs="BRH Malayalam Extra"/>
+                <w:color w:val="000000"/>
+                <w:sz w:val="32"/>
+                <w:szCs w:val="40"/>
               </w:rPr>
               <w:t>.</w:t>
             </w:r>
             <w:r>
               <w:rPr>
-                <w:rFonts w:cs="Latha"/>
-                <w:b/>
-                <w:bCs/>
-                <w:szCs w:val="24"/>
-                <w:cs/>
-                <w:lang w:bidi="ta-IN"/>
-              </w:rPr>
-              <w:t>11</w:t>
-            </w:r>
-            <w:r>
-              <w:rPr>
-                <w:rFonts w:cs="Latha"/>
-                <w:b/>
-                <w:bCs/>
-                <w:szCs w:val="24"/>
-                <w:lang w:bidi="ta-IN"/>
+                <w:rFonts w:cs="BRH Malayalam Extra"/>
+                <w:color w:val="000000"/>
+                <w:szCs w:val="40"/>
+              </w:rPr>
+              <w:t>9</w:t>
+            </w:r>
+            <w:r>
+              <w:rPr>
+                <w:rFonts w:ascii="BRH Malayalam Extra" w:hAnsi="BRH Malayalam Extra" w:cs="BRH Malayalam Extra"/>
+                <w:color w:val="000000"/>
+                <w:sz w:val="32"/>
+                <w:szCs w:val="40"/>
               </w:rPr>
               <w:t>.</w:t>
             </w:r>
             <w:r>
               <w:rPr>
-                <w:rFonts w:cs="Latha"/>
-                <w:b/>
-                <w:bCs/>
-                <w:szCs w:val="24"/>
-                <w:cs/>
-                <w:lang w:bidi="ta-IN"/>
-              </w:rPr>
-              <w:t>5</w:t>
-            </w:r>
-            <w:r>
-              <w:rPr>
-                <w:rFonts w:cs="Latha"/>
-                <w:b/>
-                <w:bCs/>
-                <w:szCs w:val="24"/>
-                <w:lang w:bidi="ta-IN"/>
+                <w:rFonts w:cs="BRH Malayalam Extra"/>
+                <w:color w:val="000000"/>
+                <w:szCs w:val="40"/>
+              </w:rPr>
+              <w:t>2</w:t>
+            </w:r>
+            <w:r>
+              <w:rPr>
+                <w:rFonts w:ascii="BRH Malayalam Extra" w:hAnsi="BRH Malayalam Extra" w:cs="BRH Malayalam Extra"/>
+                <w:color w:val="000000"/>
+                <w:sz w:val="32"/>
+                <w:szCs w:val="40"/>
               </w:rPr>
               <w:t>(</w:t>
             </w:r>
             <w:r>
               <w:rPr>
-                <w:rFonts w:cs="Latha"/>
-                <w:b/>
-                <w:bCs/>
-                <w:szCs w:val="24"/>
-                <w:cs/>
-                <w:lang w:bidi="ta-IN"/>
-              </w:rPr>
-              <w:t>28</w:t>
-            </w:r>
-            <w:r>
-              <w:rPr>
-                <w:rFonts w:cs="Latha"/>
-                <w:b/>
-                <w:bCs/>
-                <w:szCs w:val="24"/>
-                <w:lang w:bidi="ta-IN"/>
+                <w:rFonts w:cs="BRH Malayalam Extra"/>
+                <w:color w:val="000000"/>
+                <w:szCs w:val="40"/>
+              </w:rPr>
+              <w:t>3</w:t>
+            </w:r>
+            <w:r>
+              <w:rPr>
+                <w:rFonts w:ascii="BRH Malayalam Extra" w:hAnsi="BRH Malayalam Extra" w:cs="BRH Malayalam Extra"/>
+                <w:color w:val="000000"/>
+                <w:sz w:val="32"/>
+                <w:szCs w:val="40"/>
               </w:rPr>
               <w:t>)</w:t>
             </w:r>
-            <w:r>
-              <w:rPr>
-                <w:rFonts w:ascii="Latha" w:hAnsi="Latha" w:cs="Latha"/>
-                <w:szCs w:val="24"/>
-                <w:lang w:bidi="ta-IN"/>
-              </w:rPr>
-              <w:t>-</w:t>
-            </w:r>
-            <w:r>
-              <w:rPr>
-                <w:rFonts w:ascii="Latha" w:hAnsi="Latha" w:cs="Latha"/>
-                <w:szCs w:val="24"/>
-                <w:lang w:bidi="ta-IN"/>
-              </w:rPr>
-              <w:t xml:space="preserve"> </w:t>
-            </w:r>
-            <w:r>
-              <w:rPr>
-                <w:rFonts w:ascii="BRH Devanagari Extra" w:hAnsi="BRH Devanagari Extra" w:cs="BRH Devanagari Extra"/>
-                <w:color w:val="000000"/>
-                <w:sz w:val="32"/>
-                <w:szCs w:val="40"/>
-              </w:rPr>
-              <w:t>AÉþxÉlÉç lÉÉ</w:t>
-            </w:r>
-            <w:r>
-              <w:rPr>
-                <w:rFonts w:ascii="BRH Devanagari Extra" w:hAnsi="BRH Devanagari Extra" w:cs="BRH Devanagari Extra"/>
+            <w:proofErr w:type="gramStart"/>
+            <w:r>
+              <w:rPr>
+                <w:rFonts w:ascii="BRH Malayalam Extra" w:hAnsi="BRH Malayalam Extra" w:cs="BRH Malayalam Extra"/>
+                <w:color w:val="000000"/>
+                <w:sz w:val="32"/>
+                <w:szCs w:val="40"/>
+              </w:rPr>
+              <w:t>-  e</w:t>
+            </w:r>
+            <w:proofErr w:type="gramEnd"/>
+            <w:r>
+              <w:rPr>
+                <w:rFonts w:ascii="BRH Malayalam Extra" w:hAnsi="BRH Malayalam Extra" w:cs="BRH Malayalam Extra"/>
+                <w:color w:val="000000"/>
+                <w:sz w:val="26"/>
+                <w:szCs w:val="40"/>
+              </w:rPr>
+              <w:t>–</w:t>
+            </w:r>
+            <w:r>
+              <w:rPr>
+                <w:rFonts w:ascii="BRH Malayalam Extra" w:hAnsi="BRH Malayalam Extra" w:cs="BRH Malayalam Extra"/>
+                <w:color w:val="000000"/>
+                <w:sz w:val="32"/>
+                <w:szCs w:val="40"/>
+              </w:rPr>
+              <w:t>ksëx˜Z§ | A</w:t>
+            </w:r>
+            <w:r>
+              <w:rPr>
+                <w:rFonts w:ascii="BRH Malayalam Extra" w:hAnsi="BRH Malayalam Extra" w:cs="BRH Malayalam Extra"/>
+                <w:color w:val="000000"/>
+                <w:sz w:val="26"/>
+                <w:szCs w:val="40"/>
+              </w:rPr>
+              <w:t>–</w:t>
+            </w:r>
+            <w:r>
+              <w:rPr>
+                <w:rFonts w:ascii="BRH Malayalam Extra" w:hAnsi="BRH Malayalam Extra" w:cs="BRH Malayalam Extra"/>
+                <w:color w:val="000000"/>
+                <w:sz w:val="32"/>
+                <w:szCs w:val="40"/>
+              </w:rPr>
+              <w:t>hy</w:t>
+            </w:r>
+            <w:r>
+              <w:rPr>
+                <w:rFonts w:ascii="BRH Malayalam Extra" w:hAnsi="BRH Malayalam Extra" w:cs="BRH Malayalam Extra"/>
+                <w:color w:val="000000"/>
+                <w:sz w:val="26"/>
+                <w:szCs w:val="40"/>
+              </w:rPr>
+              <w:t>–</w:t>
+            </w:r>
+            <w:r>
+              <w:rPr>
+                <w:rFonts w:ascii="BRH Malayalam Extra" w:hAnsi="BRH Malayalam Extra" w:cs="BRH Malayalam Extra"/>
+                <w:color w:val="000000"/>
+                <w:sz w:val="32"/>
+                <w:szCs w:val="40"/>
+              </w:rPr>
+              <w:t>Pk—ÇI | A</w:t>
+            </w:r>
+            <w:r>
+              <w:rPr>
+                <w:rFonts w:ascii="BRH Malayalam Extra" w:hAnsi="BRH Malayalam Extra" w:cs="BRH Malayalam Extra"/>
+                <w:color w:val="000000"/>
+                <w:sz w:val="26"/>
+                <w:szCs w:val="40"/>
+              </w:rPr>
+              <w:t>–</w:t>
+            </w:r>
+            <w:r>
+              <w:rPr>
+                <w:rFonts w:ascii="BRH Malayalam Extra" w:hAnsi="BRH Malayalam Extra" w:cs="BRH Malayalam Extra"/>
+                <w:color w:val="000000"/>
+                <w:sz w:val="32"/>
+                <w:szCs w:val="40"/>
+              </w:rPr>
+              <w:t xml:space="preserve">hy | </w:t>
+            </w:r>
+          </w:p>
+          <w:p>
+            <w:pPr>
+              <w:widowControl w:val="0"/>
+              <w:autoSpaceDE w:val="0"/>
+              <w:autoSpaceDN w:val="0"/>
+              <w:adjustRightInd w:val="0"/>
+              <w:spacing w:before="0" w:line="240" w:lineRule="auto"/>
+              <w:rPr>
+                <w:rFonts w:ascii="BRH Malayalam Extra" w:hAnsi="BRH Malayalam Extra" w:cs="BRH Malayalam Extra"/>
+                <w:color w:val="000000"/>
+                <w:sz w:val="32"/>
+                <w:szCs w:val="40"/>
+              </w:rPr>
+            </w:pPr>
+            <w:r>
+              <w:rPr>
+                <w:rFonts w:ascii="BRH Malayalam Extra" w:hAnsi="BRH Malayalam Extra" w:cs="BRH Malayalam Extra"/>
+                <w:color w:val="000000"/>
+                <w:sz w:val="32"/>
+                <w:szCs w:val="40"/>
+              </w:rPr>
+              <w:t>e</w:t>
+            </w:r>
+            <w:r>
+              <w:rPr>
+                <w:rFonts w:ascii="BRH Malayalam Extra" w:hAnsi="BRH Malayalam Extra" w:cs="BRH Malayalam Extra"/>
+                <w:color w:val="000000"/>
+                <w:sz w:val="26"/>
+                <w:szCs w:val="40"/>
+              </w:rPr>
+              <w:t>–</w:t>
+            </w:r>
+            <w:r>
+              <w:rPr>
+                <w:rFonts w:ascii="BRH Malayalam Extra" w:hAnsi="BRH Malayalam Extra" w:cs="BRH Malayalam Extra"/>
+                <w:color w:val="000000"/>
+                <w:sz w:val="32"/>
+                <w:szCs w:val="40"/>
+              </w:rPr>
+              <w:t>ksëx— bhy</w:t>
+            </w:r>
+            <w:r>
+              <w:rPr>
+                <w:rFonts w:ascii="BRH Malayalam Extra" w:hAnsi="BRH Malayalam Extra" w:cs="BRH Malayalam Extra"/>
+                <w:color w:val="000000"/>
+                <w:sz w:val="26"/>
+                <w:szCs w:val="40"/>
+              </w:rPr>
+              <w:t>–</w:t>
+            </w:r>
+            <w:r>
+              <w:rPr>
+                <w:rFonts w:ascii="BRH Malayalam Extra" w:hAnsi="BRH Malayalam Extra" w:cs="BRH Malayalam Extra"/>
+                <w:color w:val="000000"/>
+                <w:sz w:val="32"/>
+                <w:szCs w:val="40"/>
+              </w:rPr>
+              <w:t>Pk—Ç ihy</w:t>
+            </w:r>
+            <w:r>
+              <w:rPr>
+                <w:rFonts w:ascii="BRH Malayalam Extra" w:hAnsi="BRH Malayalam Extra" w:cs="BRH Malayalam Extra"/>
+                <w:color w:val="000000"/>
+                <w:sz w:val="26"/>
+                <w:szCs w:val="40"/>
+              </w:rPr>
+              <w:t>–</w:t>
+            </w:r>
+            <w:r>
+              <w:rPr>
+                <w:rFonts w:ascii="BRH Malayalam Extra" w:hAnsi="BRH Malayalam Extra" w:cs="BRH Malayalam Extra"/>
+                <w:color w:val="000000"/>
+                <w:sz w:val="32"/>
+                <w:szCs w:val="40"/>
+              </w:rPr>
+              <w:t>Pk—ÇI e</w:t>
+            </w:r>
+            <w:r>
+              <w:rPr>
+                <w:rFonts w:ascii="BRH Malayalam Extra" w:hAnsi="BRH Malayalam Extra" w:cs="BRH Malayalam Extra"/>
+                <w:color w:val="000000"/>
+                <w:sz w:val="26"/>
+                <w:szCs w:val="40"/>
+              </w:rPr>
+              <w:t>–</w:t>
+            </w:r>
+            <w:r>
+              <w:rPr>
+                <w:rFonts w:ascii="BRH Malayalam Extra" w:hAnsi="BRH Malayalam Extra" w:cs="BRH Malayalam Extra"/>
+                <w:color w:val="000000"/>
+                <w:sz w:val="32"/>
+                <w:szCs w:val="40"/>
+              </w:rPr>
+              <w:t>ksëx˜Z§ e</w:t>
+            </w:r>
+            <w:r>
+              <w:rPr>
+                <w:rFonts w:ascii="BRH Malayalam Extra" w:hAnsi="BRH Malayalam Extra" w:cs="BRH Malayalam Extra"/>
+                <w:color w:val="000000"/>
+                <w:sz w:val="26"/>
+                <w:szCs w:val="40"/>
+              </w:rPr>
+              <w:t>–</w:t>
+            </w:r>
+            <w:r>
+              <w:rPr>
+                <w:rFonts w:ascii="BRH Malayalam Extra" w:hAnsi="BRH Malayalam Extra" w:cs="BRH Malayalam Extra"/>
+                <w:color w:val="000000"/>
+                <w:sz w:val="32"/>
+                <w:szCs w:val="40"/>
+              </w:rPr>
+              <w:t xml:space="preserve">ksëx— </w:t>
+            </w:r>
+          </w:p>
+          <w:p>
+            <w:pPr>
+              <w:widowControl w:val="0"/>
+              <w:autoSpaceDE w:val="0"/>
+              <w:autoSpaceDN w:val="0"/>
+              <w:adjustRightInd w:val="0"/>
+              <w:spacing w:before="0" w:line="240" w:lineRule="auto"/>
+              <w:rPr>
+                <w:rFonts w:ascii="BRH Malayalam Extra" w:hAnsi="BRH Malayalam Extra" w:cs="BRH Malayalam Extra"/>
+                <w:color w:val="000000"/>
+                <w:sz w:val="32"/>
+                <w:szCs w:val="40"/>
+              </w:rPr>
+            </w:pPr>
+            <w:r>
+              <w:rPr>
+                <w:rFonts w:ascii="BRH Malayalam Extra" w:hAnsi="BRH Malayalam Extra" w:cs="BRH Malayalam Extra"/>
+                <w:color w:val="000000"/>
+                <w:sz w:val="32"/>
+                <w:szCs w:val="40"/>
+              </w:rPr>
+              <w:t>bhy</w:t>
+            </w:r>
+            <w:r>
+              <w:rPr>
+                <w:rFonts w:ascii="BRH Malayalam Extra" w:hAnsi="BRH Malayalam Extra" w:cs="BRH Malayalam Extra"/>
+                <w:color w:val="000000"/>
+                <w:sz w:val="26"/>
+                <w:szCs w:val="40"/>
+              </w:rPr>
+              <w:t>–</w:t>
+            </w:r>
+            <w:r>
+              <w:rPr>
+                <w:rFonts w:ascii="BRH Malayalam Extra" w:hAnsi="BRH Malayalam Extra" w:cs="BRH Malayalam Extra"/>
+                <w:color w:val="000000"/>
+                <w:sz w:val="32"/>
+                <w:szCs w:val="40"/>
+              </w:rPr>
+              <w:t>Pk—Ç i</w:t>
+            </w:r>
+            <w:r>
+              <w:rPr>
+                <w:rFonts w:ascii="BRH Malayalam Extra" w:hAnsi="BRH Malayalam Extra" w:cs="BRH Malayalam Extra"/>
+                <w:color w:val="000000"/>
+                <w:sz w:val="26"/>
+                <w:szCs w:val="40"/>
+              </w:rPr>
+              <w:t>–</w:t>
+            </w:r>
+            <w:r>
+              <w:rPr>
+                <w:rFonts w:ascii="BRH Malayalam Extra" w:hAnsi="BRH Malayalam Extra" w:cs="BRH Malayalam Extra"/>
+                <w:color w:val="000000"/>
+                <w:sz w:val="32"/>
+                <w:szCs w:val="40"/>
+              </w:rPr>
+              <w:t>hõx</w:t>
+            </w:r>
+            <w:proofErr w:type="gramStart"/>
+            <w:r>
+              <w:rPr>
+                <w:rFonts w:ascii="BRH Malayalam Extra" w:hAnsi="BRH Malayalam Extra" w:cs="BRH Malayalam Extra"/>
+                <w:color w:val="000000"/>
+                <w:sz w:val="32"/>
+                <w:szCs w:val="40"/>
+              </w:rPr>
+              <w:t>˜(</w:t>
+            </w:r>
+            <w:proofErr w:type="gramEnd"/>
+            <w:r>
+              <w:rPr>
+                <w:rFonts w:cs="BRH Malayalam Extra"/>
+                <w:color w:val="000000"/>
+                <w:szCs w:val="40"/>
+              </w:rPr>
+              <w:t>1</w:t>
+            </w:r>
+            <w:r>
+              <w:rPr>
+                <w:rFonts w:ascii="BRH Malayalam Extra" w:hAnsi="BRH Malayalam Extra" w:cs="BRH Malayalam Extra"/>
+                <w:color w:val="000000"/>
+                <w:sz w:val="26"/>
+                <w:szCs w:val="40"/>
+              </w:rPr>
+              <w:t>–</w:t>
+            </w:r>
+            <w:r>
+              <w:rPr>
+                <w:rFonts w:ascii="BRH Malayalam Extra" w:hAnsi="BRH Malayalam Extra" w:cs="BRH Malayalam Extra"/>
+                <w:color w:val="000000"/>
+                <w:sz w:val="32"/>
+                <w:szCs w:val="40"/>
+              </w:rPr>
+              <w:t>)hõ—</w:t>
+            </w:r>
+            <w:r>
+              <w:rPr>
+                <w:rFonts w:ascii="BRH Malayalam Extra" w:hAnsi="BRH Malayalam Extra" w:cs="BRH Malayalam Extra"/>
+                <w:color w:val="000000"/>
                 <w:sz w:val="32"/>
                 <w:szCs w:val="40"/>
                 <w:highlight w:val="green"/>
               </w:rPr>
-              <w:t>xÉ</w:t>
-            </w:r>
-            <w:r>
-              <w:rPr>
-                <w:rFonts w:ascii="BRH Malayalam Extra" w:hAnsi="BRH Malayalam Extra" w:cs="BRH Devanagari Extra"/>
-                <w:color w:val="000000"/>
-                <w:szCs w:val="40"/>
-              </w:rPr>
-              <w:t>–</w:t>
-            </w:r>
-            <w:r>
-              <w:rPr>
-                <w:rFonts w:ascii="BRH Devanagari Extra" w:hAnsi="BRH Devanagari Extra" w:cs="BRH Devanagari Extra"/>
+              <w:t>hy</w:t>
+            </w:r>
+            <w:r>
+              <w:rPr>
+                <w:rFonts w:ascii="BRH Malayalam Extra" w:hAnsi="BRH Malayalam Extra" w:cs="BRH Malayalam Extra"/>
+                <w:color w:val="000000"/>
+                <w:sz w:val="26"/>
+                <w:szCs w:val="40"/>
+              </w:rPr>
+              <w:t>–</w:t>
+            </w:r>
+            <w:r>
+              <w:rPr>
+                <w:rFonts w:ascii="BRH Malayalam Extra" w:hAnsi="BRH Malayalam Extra" w:cs="BRH Malayalam Extra"/>
+                <w:color w:val="000000"/>
+                <w:sz w:val="32"/>
+                <w:szCs w:val="40"/>
+              </w:rPr>
+              <w:t>Pk—ÇI e</w:t>
+            </w:r>
+            <w:r>
+              <w:rPr>
+                <w:rFonts w:ascii="BRH Malayalam Extra" w:hAnsi="BRH Malayalam Extra" w:cs="BRH Malayalam Extra"/>
+                <w:color w:val="000000"/>
+                <w:sz w:val="26"/>
+                <w:szCs w:val="40"/>
+              </w:rPr>
+              <w:t>–</w:t>
+            </w:r>
+            <w:r>
+              <w:rPr>
+                <w:rFonts w:ascii="BRH Malayalam Extra" w:hAnsi="BRH Malayalam Extra" w:cs="BRH Malayalam Extra"/>
+                <w:color w:val="000000"/>
+                <w:sz w:val="32"/>
+                <w:szCs w:val="40"/>
+              </w:rPr>
+              <w:t>ksëx˜Z§ e</w:t>
+            </w:r>
+            <w:r>
+              <w:rPr>
+                <w:rFonts w:ascii="BRH Malayalam Extra" w:hAnsi="BRH Malayalam Extra" w:cs="BRH Malayalam Extra"/>
+                <w:color w:val="000000"/>
+                <w:sz w:val="26"/>
+                <w:szCs w:val="40"/>
+              </w:rPr>
+              <w:t>–</w:t>
+            </w:r>
+            <w:r>
+              <w:rPr>
+                <w:rFonts w:ascii="BRH Malayalam Extra" w:hAnsi="BRH Malayalam Extra" w:cs="BRH Malayalam Extra"/>
+                <w:color w:val="000000"/>
+                <w:sz w:val="32"/>
+                <w:szCs w:val="40"/>
+              </w:rPr>
+              <w:t xml:space="preserve">ksëx— </w:t>
+            </w:r>
+          </w:p>
+          <w:p>
+            <w:pPr>
+              <w:widowControl w:val="0"/>
+              <w:autoSpaceDE w:val="0"/>
+              <w:autoSpaceDN w:val="0"/>
+              <w:adjustRightInd w:val="0"/>
+              <w:spacing w:before="0" w:line="240" w:lineRule="auto"/>
+              <w:rPr>
+                <w:rFonts w:ascii="BRH Malayalam Extra" w:hAnsi="BRH Malayalam Extra" w:cs="BRH Malayalam Extra"/>
+                <w:color w:val="000000"/>
+                <w:sz w:val="32"/>
+                <w:szCs w:val="40"/>
+              </w:rPr>
+            </w:pPr>
+            <w:r>
+              <w:rPr>
+                <w:rFonts w:ascii="BRH Malayalam Extra" w:hAnsi="BRH Malayalam Extra" w:cs="BRH Malayalam Extra"/>
+                <w:color w:val="000000"/>
+                <w:sz w:val="32"/>
+                <w:szCs w:val="40"/>
+              </w:rPr>
+              <w:t>bhy</w:t>
+            </w:r>
+            <w:r>
+              <w:rPr>
+                <w:rFonts w:ascii="BRH Malayalam Extra" w:hAnsi="BRH Malayalam Extra" w:cs="BRH Malayalam Extra"/>
+                <w:color w:val="000000"/>
+                <w:sz w:val="26"/>
+                <w:szCs w:val="40"/>
+              </w:rPr>
+              <w:t>–</w:t>
+            </w:r>
+            <w:r>
+              <w:rPr>
+                <w:rFonts w:ascii="BRH Malayalam Extra" w:hAnsi="BRH Malayalam Extra" w:cs="BRH Malayalam Extra"/>
+                <w:color w:val="000000"/>
+                <w:sz w:val="32"/>
+                <w:szCs w:val="40"/>
+              </w:rPr>
+              <w:t>Pk—Ç i</w:t>
+            </w:r>
+            <w:r>
+              <w:rPr>
+                <w:rFonts w:ascii="BRH Malayalam Extra" w:hAnsi="BRH Malayalam Extra" w:cs="BRH Malayalam Extra"/>
+                <w:color w:val="000000"/>
+                <w:sz w:val="26"/>
+                <w:szCs w:val="40"/>
+              </w:rPr>
+              <w:t>–</w:t>
+            </w:r>
+            <w:r>
+              <w:rPr>
+                <w:rFonts w:ascii="BRH Malayalam Extra" w:hAnsi="BRH Malayalam Extra" w:cs="BRH Malayalam Extra"/>
+                <w:color w:val="000000"/>
+                <w:sz w:val="32"/>
+                <w:szCs w:val="40"/>
+              </w:rPr>
+              <w:t xml:space="preserve">hy | </w:t>
+            </w:r>
+          </w:p>
+          <w:p>
+            <w:pPr>
+              <w:widowControl w:val="0"/>
+              <w:autoSpaceDE w:val="0"/>
+              <w:autoSpaceDN w:val="0"/>
+              <w:adjustRightInd w:val="0"/>
+              <w:spacing w:before="0" w:line="240" w:lineRule="auto"/>
+              <w:rPr>
+                <w:rFonts w:ascii="BRH Malayalam Extra" w:hAnsi="BRH Malayalam Extra" w:cs="BRH Malayalam Extra"/>
+                <w:color w:val="000000"/>
+                <w:sz w:val="32"/>
+                <w:szCs w:val="40"/>
+              </w:rPr>
+            </w:pPr>
+            <w:r>
+              <w:rPr>
+                <w:rFonts w:cs="BRH Malayalam Extra"/>
+                <w:color w:val="000000"/>
+                <w:szCs w:val="40"/>
+              </w:rPr>
+              <w:t>4</w:t>
+            </w:r>
+            <w:r>
+              <w:rPr>
+                <w:rFonts w:ascii="BRH Malayalam Extra" w:hAnsi="BRH Malayalam Extra" w:cs="BRH Malayalam Extra"/>
+                <w:color w:val="000000"/>
+                <w:sz w:val="32"/>
+                <w:szCs w:val="40"/>
+              </w:rPr>
+              <w:t>)</w:t>
+            </w:r>
+            <w:r>
+              <w:rPr>
+                <w:rFonts w:ascii="BRH Malayalam Extra" w:hAnsi="BRH Malayalam Extra" w:cs="BRH Malayalam Extra"/>
+                <w:color w:val="000000"/>
+                <w:sz w:val="32"/>
+                <w:szCs w:val="40"/>
+              </w:rPr>
+              <w:tab/>
+            </w:r>
+            <w:r>
+              <w:rPr>
+                <w:rFonts w:cs="BRH Malayalam Extra"/>
+                <w:color w:val="000000"/>
+                <w:szCs w:val="40"/>
+              </w:rPr>
+              <w:t>2</w:t>
+            </w:r>
+            <w:r>
+              <w:rPr>
+                <w:rFonts w:ascii="BRH Malayalam Extra" w:hAnsi="BRH Malayalam Extra" w:cs="BRH Malayalam Extra"/>
+                <w:color w:val="000000"/>
+                <w:sz w:val="32"/>
+                <w:szCs w:val="40"/>
+              </w:rPr>
+              <w:t>.</w:t>
+            </w:r>
+            <w:r>
+              <w:rPr>
+                <w:rFonts w:cs="BRH Malayalam Extra"/>
+                <w:color w:val="000000"/>
+                <w:szCs w:val="40"/>
+              </w:rPr>
+              <w:t>2</w:t>
+            </w:r>
+            <w:r>
+              <w:rPr>
+                <w:rFonts w:ascii="BRH Malayalam Extra" w:hAnsi="BRH Malayalam Extra" w:cs="BRH Malayalam Extra"/>
+                <w:color w:val="000000"/>
+                <w:sz w:val="32"/>
+                <w:szCs w:val="40"/>
+              </w:rPr>
+              <w:t>.</w:t>
+            </w:r>
+            <w:r>
+              <w:rPr>
+                <w:rFonts w:cs="BRH Malayalam Extra"/>
+                <w:color w:val="000000"/>
+                <w:szCs w:val="40"/>
+              </w:rPr>
+              <w:t>9</w:t>
+            </w:r>
+            <w:r>
+              <w:rPr>
+                <w:rFonts w:ascii="BRH Malayalam Extra" w:hAnsi="BRH Malayalam Extra" w:cs="BRH Malayalam Extra"/>
+                <w:color w:val="000000"/>
+                <w:sz w:val="32"/>
+                <w:szCs w:val="40"/>
+              </w:rPr>
+              <w:t>.</w:t>
+            </w:r>
+            <w:r>
+              <w:rPr>
+                <w:rFonts w:cs="BRH Malayalam Extra"/>
+                <w:color w:val="000000"/>
+                <w:szCs w:val="40"/>
+              </w:rPr>
+              <w:t>2</w:t>
+            </w:r>
+            <w:r>
+              <w:rPr>
+                <w:rFonts w:ascii="BRH Malayalam Extra" w:hAnsi="BRH Malayalam Extra" w:cs="BRH Malayalam Extra"/>
+                <w:color w:val="000000"/>
+                <w:sz w:val="32"/>
+                <w:szCs w:val="40"/>
+              </w:rPr>
+              <w:t>(</w:t>
+            </w:r>
+            <w:r>
+              <w:rPr>
+                <w:rFonts w:cs="BRH Malayalam Extra"/>
+                <w:color w:val="000000"/>
+                <w:szCs w:val="40"/>
+              </w:rPr>
+              <w:t>4</w:t>
+            </w:r>
+            <w:r>
+              <w:rPr>
+                <w:rFonts w:ascii="BRH Malayalam Extra" w:hAnsi="BRH Malayalam Extra" w:cs="BRH Malayalam Extra"/>
+                <w:color w:val="000000"/>
+                <w:sz w:val="32"/>
+                <w:szCs w:val="40"/>
+              </w:rPr>
+              <w:t>)</w:t>
+            </w:r>
+            <w:proofErr w:type="gramStart"/>
+            <w:r>
+              <w:rPr>
+                <w:rFonts w:ascii="BRH Malayalam Extra" w:hAnsi="BRH Malayalam Extra" w:cs="BRH Malayalam Extra"/>
+                <w:color w:val="000000"/>
+                <w:sz w:val="32"/>
+                <w:szCs w:val="40"/>
+              </w:rPr>
+              <w:t>-  A</w:t>
+            </w:r>
+            <w:proofErr w:type="gramEnd"/>
+            <w:r>
+              <w:rPr>
+                <w:rFonts w:ascii="BRH Malayalam Extra" w:hAnsi="BRH Malayalam Extra" w:cs="BRH Malayalam Extra"/>
+                <w:color w:val="000000"/>
+                <w:sz w:val="26"/>
+                <w:szCs w:val="40"/>
+              </w:rPr>
+              <w:t>–</w:t>
+            </w:r>
+            <w:r>
+              <w:rPr>
+                <w:rFonts w:ascii="BRH Malayalam Extra" w:hAnsi="BRH Malayalam Extra" w:cs="BRH Malayalam Extra"/>
+                <w:color w:val="000000"/>
+                <w:sz w:val="32"/>
+                <w:szCs w:val="40"/>
+              </w:rPr>
+              <w:t>hy</w:t>
+            </w:r>
+            <w:r>
+              <w:rPr>
+                <w:rFonts w:ascii="BRH Malayalam Extra" w:hAnsi="BRH Malayalam Extra" w:cs="BRH Malayalam Extra"/>
+                <w:color w:val="000000"/>
+                <w:sz w:val="26"/>
+                <w:szCs w:val="40"/>
+              </w:rPr>
+              <w:t>–</w:t>
+            </w:r>
+            <w:r>
+              <w:rPr>
+                <w:rFonts w:ascii="BRH Malayalam Extra" w:hAnsi="BRH Malayalam Extra" w:cs="BRH Malayalam Extra"/>
+                <w:color w:val="000000"/>
+                <w:sz w:val="32"/>
+                <w:szCs w:val="40"/>
+              </w:rPr>
+              <w:t>Pk—ÇI | A</w:t>
+            </w:r>
+            <w:r>
+              <w:rPr>
+                <w:rFonts w:ascii="BRH Malayalam Extra" w:hAnsi="BRH Malayalam Extra" w:cs="BRH Malayalam Extra"/>
+                <w:color w:val="000000"/>
+                <w:sz w:val="26"/>
+                <w:szCs w:val="40"/>
+              </w:rPr>
+              <w:t>–</w:t>
+            </w:r>
+            <w:r>
+              <w:rPr>
+                <w:rFonts w:ascii="BRH Malayalam Extra" w:hAnsi="BRH Malayalam Extra" w:cs="BRH Malayalam Extra"/>
+                <w:color w:val="000000"/>
+                <w:sz w:val="32"/>
+                <w:szCs w:val="40"/>
+              </w:rPr>
+              <w:t>hy | P</w:t>
+            </w:r>
+            <w:r>
+              <w:rPr>
+                <w:rFonts w:ascii="BRH Malayalam Extra" w:hAnsi="BRH Malayalam Extra" w:cs="BRH Malayalam Extra"/>
+                <w:color w:val="000000"/>
+                <w:sz w:val="26"/>
+                <w:szCs w:val="40"/>
+              </w:rPr>
+              <w:t>–</w:t>
+            </w:r>
+            <w:r>
+              <w:rPr>
+                <w:rFonts w:ascii="BRH Malayalam Extra" w:hAnsi="BRH Malayalam Extra" w:cs="BRH Malayalam Extra"/>
+                <w:color w:val="000000"/>
+                <w:sz w:val="32"/>
+                <w:szCs w:val="40"/>
+              </w:rPr>
+              <w:t>k</w:t>
+            </w:r>
+            <w:r>
+              <w:rPr>
+                <w:rFonts w:ascii="BRH Malayalam Extra" w:hAnsi="BRH Malayalam Extra" w:cs="BRH Malayalam Extra"/>
+                <w:color w:val="000000"/>
+                <w:sz w:val="26"/>
+                <w:szCs w:val="40"/>
+              </w:rPr>
+              <w:t>–</w:t>
+            </w:r>
+            <w:r>
+              <w:rPr>
+                <w:rFonts w:ascii="BRH Malayalam Extra" w:hAnsi="BRH Malayalam Extra" w:cs="BRH Malayalam Extra"/>
+                <w:color w:val="000000"/>
+                <w:sz w:val="32"/>
+                <w:szCs w:val="40"/>
+              </w:rPr>
+              <w:t>Çy</w:t>
+            </w:r>
+            <w:r>
+              <w:rPr>
+                <w:rFonts w:ascii="BRH Malayalam Extra" w:hAnsi="BRH Malayalam Extra" w:cs="BRH Malayalam Extra"/>
+                <w:color w:val="000000"/>
+                <w:sz w:val="26"/>
+                <w:szCs w:val="40"/>
+              </w:rPr>
+              <w:t>–</w:t>
+            </w:r>
+            <w:r>
+              <w:rPr>
+                <w:rFonts w:ascii="BRH Malayalam Extra" w:hAnsi="BRH Malayalam Extra" w:cs="BRH Malayalam Extra"/>
+                <w:color w:val="000000"/>
+                <w:sz w:val="32"/>
+                <w:szCs w:val="40"/>
+              </w:rPr>
+              <w:t xml:space="preserve"> | </w:t>
+            </w:r>
+          </w:p>
+          <w:p>
+            <w:pPr>
+              <w:widowControl w:val="0"/>
+              <w:autoSpaceDE w:val="0"/>
+              <w:autoSpaceDN w:val="0"/>
+              <w:adjustRightInd w:val="0"/>
+              <w:spacing w:before="0" w:line="240" w:lineRule="auto"/>
+              <w:rPr>
+                <w:rFonts w:ascii="BRH Malayalam Extra" w:hAnsi="BRH Malayalam Extra" w:cs="BRH Malayalam Extra"/>
+                <w:color w:val="000000"/>
+                <w:sz w:val="32"/>
+                <w:szCs w:val="40"/>
+              </w:rPr>
+            </w:pPr>
+            <w:r>
+              <w:rPr>
+                <w:rFonts w:ascii="BRH Malayalam Extra" w:hAnsi="BRH Malayalam Extra" w:cs="BRH Malayalam Extra"/>
+                <w:color w:val="000000"/>
+                <w:sz w:val="32"/>
+                <w:szCs w:val="40"/>
+              </w:rPr>
+              <w:t>A</w:t>
+            </w:r>
+            <w:r>
+              <w:rPr>
+                <w:rFonts w:ascii="BRH Malayalam Extra" w:hAnsi="BRH Malayalam Extra" w:cs="BRH Malayalam Extra"/>
+                <w:color w:val="000000"/>
+                <w:sz w:val="26"/>
+                <w:szCs w:val="40"/>
+              </w:rPr>
+              <w:t>–</w:t>
+            </w:r>
+            <w:r>
+              <w:rPr>
+                <w:rFonts w:ascii="BRH Malayalam Extra" w:hAnsi="BRH Malayalam Extra" w:cs="BRH Malayalam Extra"/>
+                <w:color w:val="000000"/>
+                <w:sz w:val="32"/>
+                <w:szCs w:val="40"/>
+              </w:rPr>
+              <w:t>hy</w:t>
+            </w:r>
+            <w:r>
+              <w:rPr>
+                <w:rFonts w:ascii="BRH Malayalam Extra" w:hAnsi="BRH Malayalam Extra" w:cs="BRH Malayalam Extra"/>
+                <w:color w:val="000000"/>
+                <w:sz w:val="26"/>
+                <w:szCs w:val="40"/>
+              </w:rPr>
+              <w:t>–</w:t>
+            </w:r>
+            <w:r>
+              <w:rPr>
+                <w:rFonts w:ascii="BRH Malayalam Extra" w:hAnsi="BRH Malayalam Extra" w:cs="BRH Malayalam Extra"/>
+                <w:color w:val="000000"/>
+                <w:sz w:val="32"/>
+                <w:szCs w:val="40"/>
+              </w:rPr>
+              <w:t>Pk—Ç i</w:t>
+            </w:r>
+            <w:r>
+              <w:rPr>
+                <w:rFonts w:ascii="BRH Malayalam Extra" w:hAnsi="BRH Malayalam Extra" w:cs="BRH Malayalam Extra"/>
+                <w:color w:val="000000"/>
+                <w:sz w:val="26"/>
+                <w:szCs w:val="40"/>
+              </w:rPr>
+              <w:t>–</w:t>
+            </w:r>
+            <w:r>
+              <w:rPr>
+                <w:rFonts w:ascii="BRH Malayalam Extra" w:hAnsi="BRH Malayalam Extra" w:cs="BRH Malayalam Extra"/>
+                <w:color w:val="000000"/>
+                <w:sz w:val="32"/>
+                <w:szCs w:val="40"/>
+              </w:rPr>
+              <w:t>hõx</w:t>
+            </w:r>
+            <w:proofErr w:type="gramStart"/>
+            <w:r>
+              <w:rPr>
+                <w:rFonts w:ascii="BRH Malayalam Extra" w:hAnsi="BRH Malayalam Extra" w:cs="BRH Malayalam Extra"/>
+                <w:color w:val="000000"/>
+                <w:sz w:val="32"/>
+                <w:szCs w:val="40"/>
+              </w:rPr>
+              <w:t>˜(</w:t>
+            </w:r>
+            <w:proofErr w:type="gramEnd"/>
+            <w:r>
+              <w:rPr>
+                <w:rFonts w:cs="BRH Malayalam Extra"/>
+                <w:color w:val="000000"/>
+                <w:szCs w:val="40"/>
+              </w:rPr>
+              <w:t>1</w:t>
+            </w:r>
+            <w:r>
+              <w:rPr>
+                <w:rFonts w:ascii="BRH Malayalam Extra" w:hAnsi="BRH Malayalam Extra" w:cs="BRH Malayalam Extra"/>
+                <w:color w:val="000000"/>
+                <w:sz w:val="26"/>
+                <w:szCs w:val="40"/>
+              </w:rPr>
+              <w:t>–</w:t>
+            </w:r>
+            <w:r>
+              <w:rPr>
+                <w:rFonts w:ascii="BRH Malayalam Extra" w:hAnsi="BRH Malayalam Extra" w:cs="BRH Malayalam Extra"/>
+                <w:color w:val="000000"/>
+                <w:sz w:val="32"/>
+                <w:szCs w:val="40"/>
+              </w:rPr>
+              <w:t>)hõ</w:t>
+            </w:r>
+            <w:r>
+              <w:rPr>
+                <w:rFonts w:ascii="BRH Malayalam Extra" w:hAnsi="BRH Malayalam Extra" w:cs="BRH Malayalam Extra"/>
+                <w:color w:val="000000"/>
                 <w:sz w:val="32"/>
                 <w:szCs w:val="40"/>
                 <w:highlight w:val="green"/>
               </w:rPr>
-              <w:t>l</w:t>
-            </w:r>
-            <w:r>
-              <w:rPr>
-                <w:rFonts w:ascii="BRH Devanagari Extra" w:hAnsi="BRH Devanagari Extra" w:cs="BRH Devanagari Extra"/>
-                <w:color w:val="000000"/>
-                <w:sz w:val="32"/>
-                <w:szCs w:val="40"/>
-              </w:rPr>
-              <w:t>Éç iÉåÿ(</w:t>
-            </w:r>
-            <w:r>
-              <w:rPr>
-                <w:rFonts w:cs="BRH Devanagari Extra"/>
-                <w:color w:val="000000"/>
-                <w:szCs w:val="40"/>
-              </w:rPr>
-              <w:t>1</w:t>
-            </w:r>
-            <w:r>
-              <w:rPr>
-                <w:rFonts w:ascii="BRH Malayalam Extra" w:hAnsi="BRH Malayalam Extra" w:cs="BRH Devanagari Extra"/>
-                <w:color w:val="000000"/>
-                <w:szCs w:val="40"/>
-              </w:rPr>
-              <w:t>–</w:t>
-            </w:r>
-            <w:r>
-              <w:rPr>
-                <w:rFonts w:ascii="BRH Devanagari Extra" w:hAnsi="BRH Devanagari Extra" w:cs="BRH Devanagari Extra"/>
-                <w:color w:val="000000"/>
-                <w:sz w:val="32"/>
-                <w:szCs w:val="40"/>
-              </w:rPr>
-              <w:t>) ÅlrÉÉåÿ</w:t>
-            </w:r>
-            <w:r>
-              <w:rPr>
-                <w:rFonts w:ascii="BRH Tamil Tab Extra" w:hAnsi="BRH Tamil Tab Extra" w:cs="Latha"/>
-                <w:b/>
-                <w:bCs/>
-                <w:szCs w:val="24"/>
-                <w:lang w:bidi="ta-IN"/>
-              </w:rPr>
-              <w:t xml:space="preserve"> ‡</w:t>
-            </w:r>
-            <w:r>
-              <w:rPr>
-                <w:rFonts w:ascii="BRH Tamil Tab Extra" w:hAnsi="BRH Tamil Tab Extra" w:cs="Latha"/>
-                <w:b/>
-                <w:bCs/>
-                <w:szCs w:val="24"/>
-                <w:lang w:bidi="ta-IN"/>
-              </w:rPr>
-              <w:t xml:space="preserve"> and </w:t>
-            </w:r>
-            <w:r>
-              <w:rPr>
-                <w:rFonts w:ascii="BRH Devanagari Extra" w:hAnsi="BRH Devanagari Extra" w:cs="BRH Devanagari Extra"/>
-                <w:color w:val="000000"/>
-                <w:sz w:val="32"/>
-                <w:szCs w:val="40"/>
-              </w:rPr>
-              <w:t>AÉþxÉlÉç lÉÉ</w:t>
-            </w:r>
-            <w:r>
-              <w:rPr>
-                <w:rFonts w:ascii="BRH Devanagari Extra" w:hAnsi="BRH Devanagari Extra" w:cs="BRH Devanagari Extra"/>
-                <w:sz w:val="32"/>
+              <w:t>—hy</w:t>
+            </w:r>
+            <w:r>
+              <w:rPr>
+                <w:rFonts w:ascii="BRH Malayalam Extra" w:hAnsi="BRH Malayalam Extra" w:cs="BRH Malayalam Extra"/>
+                <w:color w:val="000000"/>
+                <w:sz w:val="26"/>
                 <w:szCs w:val="40"/>
                 <w:highlight w:val="green"/>
               </w:rPr>
-              <w:t>xÉ</w:t>
-            </w:r>
-            <w:r>
-              <w:rPr>
-                <w:rFonts w:ascii="BRH Malayalam Extra" w:hAnsi="BRH Malayalam Extra" w:cs="BRH Devanagari Extra"/>
-                <w:color w:val="000000"/>
-                <w:szCs w:val="40"/>
-              </w:rPr>
-              <w:t>–</w:t>
-            </w:r>
-            <w:r>
-              <w:rPr>
-                <w:rFonts w:ascii="BRH Devanagari Extra" w:hAnsi="BRH Devanagari Extra" w:cs="BRH Devanagari Extra"/>
+              <w:t>–</w:t>
+            </w:r>
+            <w:r>
+              <w:rPr>
+                <w:rFonts w:ascii="BRH Malayalam Extra" w:hAnsi="BRH Malayalam Extra" w:cs="BRH Malayalam Extra"/>
+                <w:color w:val="000000"/>
+                <w:sz w:val="32"/>
+                <w:szCs w:val="40"/>
+              </w:rPr>
+              <w:t>Pk—Ç ihy</w:t>
+            </w:r>
+            <w:r>
+              <w:rPr>
+                <w:rFonts w:ascii="BRH Malayalam Extra" w:hAnsi="BRH Malayalam Extra" w:cs="BRH Malayalam Extra"/>
+                <w:color w:val="000000"/>
+                <w:sz w:val="26"/>
+                <w:szCs w:val="40"/>
+              </w:rPr>
+              <w:t>–</w:t>
+            </w:r>
+            <w:r>
+              <w:rPr>
+                <w:rFonts w:ascii="BRH Malayalam Extra" w:hAnsi="BRH Malayalam Extra" w:cs="BRH Malayalam Extra"/>
+                <w:color w:val="000000"/>
+                <w:sz w:val="32"/>
+                <w:szCs w:val="40"/>
+              </w:rPr>
+              <w:t>Pk—Ç i</w:t>
+            </w:r>
+            <w:r>
+              <w:rPr>
+                <w:rFonts w:ascii="BRH Malayalam Extra" w:hAnsi="BRH Malayalam Extra" w:cs="BRH Malayalam Extra"/>
+                <w:color w:val="000000"/>
+                <w:sz w:val="26"/>
+                <w:szCs w:val="40"/>
+              </w:rPr>
+              <w:t>–</w:t>
+            </w:r>
+            <w:r>
+              <w:rPr>
+                <w:rFonts w:ascii="BRH Malayalam Extra" w:hAnsi="BRH Malayalam Extra" w:cs="BRH Malayalam Extra"/>
+                <w:color w:val="000000"/>
+                <w:sz w:val="32"/>
+                <w:szCs w:val="40"/>
+              </w:rPr>
+              <w:t xml:space="preserve">hy P—kÇy </w:t>
+            </w:r>
+          </w:p>
+          <w:p>
+            <w:pPr>
+              <w:widowControl w:val="0"/>
+              <w:autoSpaceDE w:val="0"/>
+              <w:autoSpaceDN w:val="0"/>
+              <w:adjustRightInd w:val="0"/>
+              <w:spacing w:before="0" w:line="240" w:lineRule="auto"/>
+              <w:rPr>
+                <w:rFonts w:ascii="BRH Malayalam Extra" w:hAnsi="BRH Malayalam Extra" w:cs="BRH Malayalam Extra"/>
+                <w:color w:val="000000"/>
+                <w:sz w:val="32"/>
+                <w:szCs w:val="40"/>
+              </w:rPr>
+            </w:pPr>
+            <w:r>
+              <w:rPr>
+                <w:rFonts w:ascii="BRH Malayalam Extra" w:hAnsi="BRH Malayalam Extra" w:cs="BRH Malayalam Extra"/>
+                <w:color w:val="000000"/>
+                <w:sz w:val="32"/>
+                <w:szCs w:val="40"/>
+              </w:rPr>
+              <w:t>Pk Çõ</w:t>
+            </w:r>
+            <w:r>
+              <w:rPr>
+                <w:rFonts w:ascii="BRH Malayalam Extra" w:hAnsi="BRH Malayalam Extra" w:cs="BRH Malayalam Extra"/>
+                <w:color w:val="000000"/>
+                <w:sz w:val="26"/>
+                <w:szCs w:val="40"/>
+              </w:rPr>
+              <w:t>–</w:t>
+            </w:r>
+            <w:r>
+              <w:rPr>
+                <w:rFonts w:ascii="BRH Malayalam Extra" w:hAnsi="BRH Malayalam Extra" w:cs="BRH Malayalam Extra"/>
+                <w:color w:val="000000"/>
+                <w:sz w:val="32"/>
+                <w:szCs w:val="40"/>
+              </w:rPr>
+              <w:t>hõ</w:t>
+            </w:r>
+            <w:r>
+              <w:rPr>
+                <w:rFonts w:ascii="BRH Malayalam Extra" w:hAnsi="BRH Malayalam Extra" w:cs="BRH Malayalam Extra"/>
+                <w:color w:val="000000"/>
                 <w:sz w:val="32"/>
                 <w:szCs w:val="40"/>
                 <w:highlight w:val="green"/>
               </w:rPr>
-              <w:t>l</w:t>
-            </w:r>
-            <w:r>
-              <w:rPr>
-                <w:rFonts w:ascii="BRH Devanagari Extra" w:hAnsi="BRH Devanagari Extra" w:cs="BRH Devanagari Extra"/>
-                <w:color w:val="000000"/>
-                <w:sz w:val="32"/>
-                <w:szCs w:val="40"/>
-              </w:rPr>
-              <w:t>Éç iÉåÿ ÅlrÉÈ |</w:t>
-            </w:r>
+              <w:t>—hy</w:t>
+            </w:r>
+            <w:r>
+              <w:rPr>
+                <w:rFonts w:ascii="BRH Malayalam Extra" w:hAnsi="BRH Malayalam Extra" w:cs="BRH Malayalam Extra"/>
+                <w:color w:val="000000"/>
+                <w:sz w:val="26"/>
+                <w:szCs w:val="40"/>
+              </w:rPr>
+              <w:t>–</w:t>
+            </w:r>
+            <w:r>
+              <w:rPr>
+                <w:rFonts w:ascii="BRH Malayalam Extra" w:hAnsi="BRH Malayalam Extra" w:cs="BRH Malayalam Extra"/>
+                <w:color w:val="000000"/>
+                <w:sz w:val="32"/>
+                <w:szCs w:val="40"/>
+              </w:rPr>
+              <w:t>Pk—Ç ihy</w:t>
+            </w:r>
+            <w:r>
+              <w:rPr>
+                <w:rFonts w:ascii="BRH Malayalam Extra" w:hAnsi="BRH Malayalam Extra" w:cs="BRH Malayalam Extra"/>
+                <w:color w:val="000000"/>
+                <w:sz w:val="26"/>
+                <w:szCs w:val="40"/>
+              </w:rPr>
+              <w:t>–</w:t>
+            </w:r>
+            <w:r>
+              <w:rPr>
+                <w:rFonts w:ascii="BRH Malayalam Extra" w:hAnsi="BRH Malayalam Extra" w:cs="BRH Malayalam Extra"/>
+                <w:color w:val="000000"/>
+                <w:sz w:val="32"/>
+                <w:szCs w:val="40"/>
+              </w:rPr>
+              <w:t>Pk—Ç i</w:t>
+            </w:r>
+            <w:r>
+              <w:rPr>
+                <w:rFonts w:ascii="BRH Malayalam Extra" w:hAnsi="BRH Malayalam Extra" w:cs="BRH Malayalam Extra"/>
+                <w:color w:val="000000"/>
+                <w:sz w:val="26"/>
+                <w:szCs w:val="40"/>
+              </w:rPr>
+              <w:t>–</w:t>
+            </w:r>
+            <w:r>
+              <w:rPr>
+                <w:rFonts w:ascii="BRH Malayalam Extra" w:hAnsi="BRH Malayalam Extra" w:cs="BRH Malayalam Extra"/>
+                <w:color w:val="000000"/>
+                <w:sz w:val="32"/>
+                <w:szCs w:val="40"/>
+              </w:rPr>
+              <w:t xml:space="preserve">hy P—kÇy | </w:t>
+            </w:r>
+          </w:p>
+          <w:p>
+            <w:pPr>
+              <w:spacing w:before="0" w:line="240" w:lineRule="auto"/>
+              <w:rPr>
+                <w:rFonts w:cs="Latha"/>
+                <w:b/>
+                <w:bCs/>
+                <w:szCs w:val="24"/>
+                <w:cs/>
+                <w:lang w:bidi="ta-IN"/>
+              </w:rPr>
+            </w:pPr>
           </w:p>
         </w:tc>
       </w:tr>
       <w:tr>
         <w:tc>
           <w:tcPr>
-            <w:tcW w:w="2630" w:type="dxa"/>
+            <w:tcW w:w="6883" w:type="dxa"/>
           </w:tcPr>
           <w:p>
             <w:pPr>
               <w:spacing w:before="0" w:line="240" w:lineRule="auto"/>
               <w:rPr>
+                <w:rFonts w:ascii="BRH Tamil Tab Extra" w:hAnsi="BRH Tamil Tab Extra" w:cs="Latha"/>
+                <w:b/>
+                <w:bCs/>
+                <w:szCs w:val="24"/>
+                <w:lang w:bidi="ta-IN"/>
+              </w:rPr>
+            </w:pPr>
+            <w:r>
+              <w:rPr>
+                <w:rFonts w:cs="Latha"/>
+                <w:b/>
+                <w:bCs/>
+                <w:szCs w:val="24"/>
+                <w:cs/>
+                <w:lang w:bidi="ta-IN"/>
+              </w:rPr>
+              <w:t>36</w:t>
+            </w:r>
+            <w:r>
+              <w:rPr>
+                <w:rFonts w:cs="Latha"/>
+                <w:b/>
+                <w:bCs/>
+                <w:szCs w:val="24"/>
+                <w:lang w:bidi="ta-IN"/>
+              </w:rPr>
+              <w:t>)</w:t>
+            </w:r>
+            <w:r>
+              <w:rPr>
+                <w:rFonts w:ascii="Latha" w:hAnsi="Latha" w:cs="Latha"/>
+                <w:szCs w:val="24"/>
+                <w:lang w:bidi="ta-IN"/>
+              </w:rPr>
+              <w:tab/>
+            </w:r>
+            <w:r>
+              <w:rPr>
+                <w:rFonts w:cs="Latha"/>
+                <w:b/>
+                <w:bCs/>
+                <w:szCs w:val="24"/>
+                <w:cs/>
+                <w:lang w:bidi="ta-IN"/>
+              </w:rPr>
+              <w:t>2</w:t>
+            </w:r>
+            <w:r>
+              <w:rPr>
+                <w:rFonts w:cs="Latha"/>
+                <w:b/>
+                <w:bCs/>
+                <w:szCs w:val="24"/>
+                <w:cs/>
+                <w:lang w:bidi="ta-IN"/>
+              </w:rPr>
+              <w:t>.</w:t>
+            </w:r>
+            <w:r>
+              <w:rPr>
+                <w:rFonts w:cs="Latha"/>
+                <w:b/>
+                <w:bCs/>
+                <w:szCs w:val="24"/>
+                <w:cs/>
+                <w:lang w:bidi="ta-IN"/>
+              </w:rPr>
+              <w:t>2</w:t>
+            </w:r>
+            <w:r>
+              <w:rPr>
+                <w:rFonts w:cs="Latha"/>
+                <w:b/>
+                <w:bCs/>
+                <w:szCs w:val="24"/>
+                <w:lang w:bidi="ta-IN"/>
+              </w:rPr>
+              <w:t>.</w:t>
+            </w:r>
+            <w:r>
+              <w:rPr>
+                <w:rFonts w:cs="Latha"/>
+                <w:b/>
+                <w:bCs/>
+                <w:szCs w:val="24"/>
+                <w:cs/>
+                <w:lang w:bidi="ta-IN"/>
+              </w:rPr>
+              <w:t>11</w:t>
+            </w:r>
+            <w:r>
+              <w:rPr>
+                <w:rFonts w:cs="Latha"/>
+                <w:b/>
+                <w:bCs/>
+                <w:szCs w:val="24"/>
+                <w:lang w:bidi="ta-IN"/>
+              </w:rPr>
+              <w:t>.</w:t>
+            </w:r>
+            <w:r>
+              <w:rPr>
+                <w:rFonts w:cs="Latha"/>
+                <w:b/>
+                <w:bCs/>
+                <w:szCs w:val="24"/>
+                <w:cs/>
+                <w:lang w:bidi="ta-IN"/>
+              </w:rPr>
+              <w:t>5</w:t>
+            </w:r>
+            <w:r>
+              <w:rPr>
+                <w:rFonts w:cs="Latha"/>
+                <w:b/>
+                <w:bCs/>
+                <w:szCs w:val="24"/>
+                <w:lang w:bidi="ta-IN"/>
+              </w:rPr>
+              <w:t>(</w:t>
+            </w:r>
+            <w:r>
+              <w:rPr>
+                <w:rFonts w:cs="Latha"/>
+                <w:b/>
+                <w:bCs/>
+                <w:szCs w:val="24"/>
+                <w:cs/>
+                <w:lang w:bidi="ta-IN"/>
+              </w:rPr>
+              <w:t>28</w:t>
+            </w:r>
+            <w:r>
+              <w:rPr>
+                <w:rFonts w:cs="Latha"/>
+                <w:b/>
+                <w:bCs/>
+                <w:szCs w:val="24"/>
+                <w:lang w:bidi="ta-IN"/>
+              </w:rPr>
+              <w:t>)</w:t>
+            </w:r>
+            <w:r>
+              <w:rPr>
+                <w:rFonts w:ascii="Latha" w:hAnsi="Latha" w:cs="Latha"/>
+                <w:szCs w:val="24"/>
+                <w:lang w:bidi="ta-IN"/>
+              </w:rPr>
+              <w:t>-</w:t>
+            </w:r>
+            <w:r>
+              <w:rPr>
+                <w:rFonts w:ascii="Latha" w:hAnsi="Latha" w:cs="Latha"/>
+                <w:szCs w:val="24"/>
+                <w:lang w:bidi="ta-IN"/>
+              </w:rPr>
+              <w:t xml:space="preserve"> </w:t>
+            </w:r>
+            <w:r>
+              <w:rPr>
+                <w:rFonts w:ascii="BRH Devanagari Extra" w:hAnsi="BRH Devanagari Extra" w:cs="BRH Devanagari Extra"/>
+                <w:color w:val="000000"/>
+                <w:sz w:val="32"/>
+                <w:szCs w:val="40"/>
+              </w:rPr>
+              <w:t>AÉþxÉlÉç lÉÉ</w:t>
+            </w:r>
+            <w:r>
+              <w:rPr>
+                <w:rFonts w:ascii="BRH Devanagari Extra" w:hAnsi="BRH Devanagari Extra" w:cs="BRH Devanagari Extra"/>
+                <w:color w:val="FF0000"/>
+                <w:sz w:val="32"/>
+                <w:szCs w:val="40"/>
+                <w:highlight w:val="yellow"/>
+              </w:rPr>
+              <w:t>xÉ</w:t>
+            </w:r>
+            <w:r>
+              <w:rPr>
+                <w:rFonts w:ascii="BRH Devanagari Extra" w:hAnsi="BRH Devanagari Extra" w:cs="BRH Devanagari Extra"/>
+                <w:color w:val="000000"/>
+                <w:sz w:val="32"/>
+                <w:szCs w:val="40"/>
+              </w:rPr>
+              <w:t>lÉç iÉåÿ(</w:t>
+            </w:r>
+            <w:r>
+              <w:rPr>
+                <w:rFonts w:cs="BRH Devanagari Extra"/>
+                <w:color w:val="000000"/>
+                <w:szCs w:val="40"/>
+              </w:rPr>
+              <w:t>1</w:t>
+            </w:r>
+            <w:r>
+              <w:rPr>
+                <w:rFonts w:ascii="BRH Malayalam Extra" w:hAnsi="BRH Malayalam Extra" w:cs="BRH Devanagari Extra"/>
+                <w:color w:val="000000"/>
+                <w:szCs w:val="40"/>
+              </w:rPr>
+              <w:t>–</w:t>
+            </w:r>
+            <w:r>
+              <w:rPr>
+                <w:rFonts w:ascii="BRH Devanagari Extra" w:hAnsi="BRH Devanagari Extra" w:cs="BRH Devanagari Extra"/>
+                <w:color w:val="000000"/>
+                <w:sz w:val="32"/>
+                <w:szCs w:val="40"/>
+              </w:rPr>
+              <w:t>) ÅlrÉÉåÿ</w:t>
+            </w:r>
+            <w:r>
+              <w:rPr>
+                <w:rFonts w:ascii="BRH Tamil Tab Extra" w:hAnsi="BRH Tamil Tab Extra" w:cs="Latha"/>
+                <w:b/>
+                <w:bCs/>
+                <w:szCs w:val="24"/>
+                <w:lang w:bidi="ta-IN"/>
+              </w:rPr>
+              <w:t xml:space="preserve"> ‡</w:t>
+            </w:r>
+            <w:r>
+              <w:rPr>
+                <w:rFonts w:ascii="BRH Tamil Tab Extra" w:hAnsi="BRH Tamil Tab Extra" w:cs="Latha"/>
+                <w:b/>
+                <w:bCs/>
+                <w:szCs w:val="24"/>
+                <w:lang w:bidi="ta-IN"/>
+              </w:rPr>
+              <w:t xml:space="preserve"> and </w:t>
+            </w:r>
+            <w:r>
+              <w:rPr>
+                <w:rFonts w:ascii="BRH Devanagari Extra" w:hAnsi="BRH Devanagari Extra" w:cs="BRH Devanagari Extra"/>
+                <w:color w:val="000000"/>
+                <w:sz w:val="32"/>
+                <w:szCs w:val="40"/>
+              </w:rPr>
+              <w:t>AÉþxÉlÉç lÉÉ</w:t>
+            </w:r>
+            <w:r>
+              <w:rPr>
+                <w:rFonts w:ascii="BRH Devanagari Extra" w:hAnsi="BRH Devanagari Extra" w:cs="BRH Devanagari Extra"/>
+                <w:color w:val="FF0000"/>
+                <w:sz w:val="32"/>
+                <w:szCs w:val="40"/>
+                <w:highlight w:val="yellow"/>
+              </w:rPr>
+              <w:t>xÉ</w:t>
+            </w:r>
+            <w:r>
+              <w:rPr>
+                <w:rFonts w:ascii="BRH Devanagari Extra" w:hAnsi="BRH Devanagari Extra" w:cs="BRH Devanagari Extra"/>
+                <w:color w:val="000000"/>
+                <w:sz w:val="32"/>
+                <w:szCs w:val="40"/>
+              </w:rPr>
+              <w:t xml:space="preserve">lÉç iÉåÿ ÅlrÉÈ | </w:t>
+            </w:r>
+          </w:p>
+          <w:p>
+            <w:pPr>
+              <w:spacing w:before="0" w:line="240" w:lineRule="auto"/>
+              <w:rPr>
                 <w:rFonts w:cs="Arial"/>
                 <w:b/>
                 <w:bCs/>
-                <w:sz w:val="28"/>
-                <w:szCs w:val="28"/>
+                <w:szCs w:val="24"/>
+                <w:cs/>
                 <w:lang w:bidi="ta-IN"/>
               </w:rPr>
             </w:pPr>
-            <w:r>
-              <w:rPr>
-                <w:rFonts w:cs="Arial"/>
-                <w:b/>
-                <w:bCs/>
-                <w:sz w:val="28"/>
-                <w:szCs w:val="28"/>
-                <w:lang w:bidi="ta-IN"/>
-              </w:rPr>
-              <w:t>2.2.11.5</w:t>
-            </w:r>
           </w:p>
         </w:tc>
         <w:tc>
           <w:tcPr>
-            <w:tcW w:w="5528" w:type="dxa"/>
+            <w:tcW w:w="7371" w:type="dxa"/>
           </w:tcPr>
           <w:p>
             <w:pPr>
               <w:spacing w:before="0" w:line="240" w:lineRule="auto"/>
               <w:rPr>
+                <w:rFonts w:cs="Arial"/>
+                <w:b/>
+                <w:bCs/>
+                <w:szCs w:val="24"/>
+                <w:cs/>
+                <w:lang w:bidi="ta-IN"/>
+              </w:rPr>
+            </w:pPr>
+            <w:r>
+              <w:rPr>
+                <w:rFonts w:cs="Latha"/>
+                <w:b/>
+                <w:bCs/>
+                <w:szCs w:val="24"/>
+                <w:cs/>
+                <w:lang w:bidi="ta-IN"/>
+              </w:rPr>
+              <w:t>36</w:t>
+            </w:r>
+            <w:r>
+              <w:rPr>
+                <w:rFonts w:cs="Latha"/>
+                <w:b/>
+                <w:bCs/>
+                <w:szCs w:val="24"/>
+                <w:lang w:bidi="ta-IN"/>
+              </w:rPr>
+              <w:t>)</w:t>
+            </w:r>
+            <w:r>
+              <w:rPr>
+                <w:rFonts w:ascii="Latha" w:hAnsi="Latha" w:cs="Latha"/>
+                <w:szCs w:val="24"/>
+                <w:lang w:bidi="ta-IN"/>
+              </w:rPr>
+              <w:tab/>
+            </w:r>
+            <w:r>
+              <w:rPr>
+                <w:rFonts w:cs="Latha"/>
+                <w:b/>
+                <w:bCs/>
+                <w:szCs w:val="24"/>
+                <w:cs/>
+                <w:lang w:bidi="ta-IN"/>
+              </w:rPr>
+              <w:t>2</w:t>
+            </w:r>
+            <w:r>
+              <w:rPr>
+                <w:rFonts w:cs="Latha"/>
+                <w:b/>
+                <w:bCs/>
+                <w:szCs w:val="24"/>
+                <w:cs/>
+                <w:lang w:bidi="ta-IN"/>
+              </w:rPr>
+              <w:t>.</w:t>
+            </w:r>
+            <w:r>
+              <w:rPr>
+                <w:rFonts w:cs="Latha"/>
+                <w:b/>
+                <w:bCs/>
+                <w:szCs w:val="24"/>
+                <w:cs/>
+                <w:lang w:bidi="ta-IN"/>
+              </w:rPr>
+              <w:t>2</w:t>
+            </w:r>
+            <w:r>
+              <w:rPr>
+                <w:rFonts w:cs="Latha"/>
+                <w:b/>
+                <w:bCs/>
+                <w:szCs w:val="24"/>
+                <w:lang w:bidi="ta-IN"/>
+              </w:rPr>
+              <w:t>.</w:t>
+            </w:r>
+            <w:r>
+              <w:rPr>
+                <w:rFonts w:cs="Latha"/>
+                <w:b/>
+                <w:bCs/>
+                <w:szCs w:val="24"/>
+                <w:cs/>
+                <w:lang w:bidi="ta-IN"/>
+              </w:rPr>
+              <w:t>11</w:t>
+            </w:r>
+            <w:r>
+              <w:rPr>
+                <w:rFonts w:cs="Latha"/>
+                <w:b/>
+                <w:bCs/>
+                <w:szCs w:val="24"/>
+                <w:lang w:bidi="ta-IN"/>
+              </w:rPr>
+              <w:t>.</w:t>
+            </w:r>
+            <w:r>
+              <w:rPr>
+                <w:rFonts w:cs="Latha"/>
+                <w:b/>
+                <w:bCs/>
+                <w:szCs w:val="24"/>
+                <w:cs/>
+                <w:lang w:bidi="ta-IN"/>
+              </w:rPr>
+              <w:t>5</w:t>
+            </w:r>
+            <w:r>
+              <w:rPr>
+                <w:rFonts w:cs="Latha"/>
+                <w:b/>
+                <w:bCs/>
+                <w:szCs w:val="24"/>
+                <w:lang w:bidi="ta-IN"/>
+              </w:rPr>
+              <w:t>(</w:t>
+            </w:r>
+            <w:r>
+              <w:rPr>
+                <w:rFonts w:cs="Latha"/>
+                <w:b/>
+                <w:bCs/>
+                <w:szCs w:val="24"/>
+                <w:cs/>
+                <w:lang w:bidi="ta-IN"/>
+              </w:rPr>
+              <w:t>28</w:t>
+            </w:r>
+            <w:r>
+              <w:rPr>
+                <w:rFonts w:cs="Latha"/>
+                <w:b/>
+                <w:bCs/>
+                <w:szCs w:val="24"/>
+                <w:lang w:bidi="ta-IN"/>
+              </w:rPr>
+              <w:t>)</w:t>
+            </w:r>
+            <w:r>
+              <w:rPr>
+                <w:rFonts w:ascii="Latha" w:hAnsi="Latha" w:cs="Latha"/>
+                <w:szCs w:val="24"/>
+                <w:lang w:bidi="ta-IN"/>
+              </w:rPr>
+              <w:t>-</w:t>
+            </w:r>
+            <w:r>
+              <w:rPr>
+                <w:rFonts w:ascii="Latha" w:hAnsi="Latha" w:cs="Latha"/>
+                <w:szCs w:val="24"/>
+                <w:lang w:bidi="ta-IN"/>
+              </w:rPr>
+              <w:t xml:space="preserve"> </w:t>
+            </w:r>
+            <w:r>
+              <w:rPr>
+                <w:rFonts w:ascii="BRH Devanagari Extra" w:hAnsi="BRH Devanagari Extra" w:cs="BRH Devanagari Extra"/>
+                <w:color w:val="000000"/>
+                <w:sz w:val="32"/>
+                <w:szCs w:val="40"/>
+              </w:rPr>
+              <w:t>AÉþxÉlÉç lÉÉ</w:t>
+            </w:r>
+            <w:r>
+              <w:rPr>
+                <w:rFonts w:ascii="BRH Devanagari Extra" w:hAnsi="BRH Devanagari Extra" w:cs="BRH Devanagari Extra"/>
+                <w:sz w:val="32"/>
+                <w:szCs w:val="40"/>
+                <w:highlight w:val="green"/>
+              </w:rPr>
+              <w:t>xÉ</w:t>
+            </w:r>
+            <w:r>
+              <w:rPr>
                 <w:rFonts w:ascii="BRH Malayalam Extra" w:hAnsi="BRH Malayalam Extra" w:cs="BRH Devanagari Extra"/>
                 <w:color w:val="000000"/>
                 <w:szCs w:val="40"/>
               </w:rPr>
+              <w:t>–</w:t>
+            </w:r>
+            <w:r>
+              <w:rPr>
+                <w:rFonts w:ascii="BRH Devanagari Extra" w:hAnsi="BRH Devanagari Extra" w:cs="BRH Devanagari Extra"/>
+                <w:sz w:val="32"/>
+                <w:szCs w:val="40"/>
+                <w:highlight w:val="green"/>
+              </w:rPr>
+              <w:t>l</w:t>
+            </w:r>
+            <w:r>
+              <w:rPr>
+                <w:rFonts w:ascii="BRH Devanagari Extra" w:hAnsi="BRH Devanagari Extra" w:cs="BRH Devanagari Extra"/>
+                <w:color w:val="000000"/>
+                <w:sz w:val="32"/>
+                <w:szCs w:val="40"/>
+              </w:rPr>
+              <w:t>Éç iÉåÿ(</w:t>
+            </w:r>
+            <w:r>
+              <w:rPr>
+                <w:rFonts w:cs="BRH Devanagari Extra"/>
+                <w:color w:val="000000"/>
+                <w:szCs w:val="40"/>
+              </w:rPr>
+              <w:t>1</w:t>
+            </w:r>
+            <w:r>
+              <w:rPr>
+                <w:rFonts w:ascii="BRH Malayalam Extra" w:hAnsi="BRH Malayalam Extra" w:cs="BRH Devanagari Extra"/>
+                <w:color w:val="000000"/>
+                <w:szCs w:val="40"/>
+              </w:rPr>
+              <w:t>–</w:t>
+            </w:r>
+            <w:r>
+              <w:rPr>
+                <w:rFonts w:ascii="BRH Devanagari Extra" w:hAnsi="BRH Devanagari Extra" w:cs="BRH Devanagari Extra"/>
+                <w:color w:val="000000"/>
+                <w:sz w:val="32"/>
+                <w:szCs w:val="40"/>
+              </w:rPr>
+              <w:t>) ÅlrÉÉåÿ</w:t>
+            </w:r>
+            <w:r>
+              <w:rPr>
+                <w:rFonts w:ascii="BRH Tamil Tab Extra" w:hAnsi="BRH Tamil Tab Extra" w:cs="Latha"/>
+                <w:b/>
+                <w:bCs/>
+                <w:szCs w:val="24"/>
+                <w:lang w:bidi="ta-IN"/>
+              </w:rPr>
+              <w:t xml:space="preserve"> ‡</w:t>
+            </w:r>
+            <w:r>
+              <w:rPr>
+                <w:rFonts w:ascii="BRH Tamil Tab Extra" w:hAnsi="BRH Tamil Tab Extra" w:cs="Latha"/>
+                <w:b/>
+                <w:bCs/>
+                <w:szCs w:val="24"/>
+                <w:lang w:bidi="ta-IN"/>
+              </w:rPr>
+              <w:t xml:space="preserve"> and </w:t>
+            </w:r>
+            <w:r>
+              <w:rPr>
+                <w:rFonts w:ascii="BRH Devanagari Extra" w:hAnsi="BRH Devanagari Extra" w:cs="BRH Devanagari Extra"/>
+                <w:color w:val="000000"/>
+                <w:sz w:val="32"/>
+                <w:szCs w:val="40"/>
+              </w:rPr>
+              <w:t>AÉþxÉlÉç lÉÉ</w:t>
+            </w:r>
+            <w:r>
+              <w:rPr>
+                <w:rFonts w:ascii="BRH Devanagari Extra" w:hAnsi="BRH Devanagari Extra" w:cs="BRH Devanagari Extra"/>
+                <w:sz w:val="32"/>
+                <w:szCs w:val="40"/>
+                <w:highlight w:val="green"/>
+              </w:rPr>
+              <w:t>xÉ</w:t>
+            </w:r>
+            <w:r>
+              <w:rPr>
+                <w:rFonts w:ascii="BRH Malayalam Extra" w:hAnsi="BRH Malayalam Extra" w:cs="BRH Devanagari Extra"/>
+                <w:color w:val="000000"/>
+                <w:szCs w:val="40"/>
+              </w:rPr>
+              <w:t>–</w:t>
+            </w:r>
+            <w:r>
+              <w:rPr>
+                <w:rFonts w:ascii="BRH Devanagari Extra" w:hAnsi="BRH Devanagari Extra" w:cs="BRH Devanagari Extra"/>
+                <w:sz w:val="32"/>
+                <w:szCs w:val="40"/>
+                <w:highlight w:val="green"/>
+              </w:rPr>
+              <w:t>l</w:t>
+            </w:r>
+            <w:r>
+              <w:rPr>
+                <w:rFonts w:ascii="BRH Devanagari Extra" w:hAnsi="BRH Devanagari Extra" w:cs="BRH Devanagari Extra"/>
+                <w:color w:val="000000"/>
+                <w:sz w:val="32"/>
+                <w:szCs w:val="40"/>
+              </w:rPr>
+              <w:t>Éç iÉåÿ ÅlrÉÈ |</w:t>
+            </w:r>
+          </w:p>
+        </w:tc>
+      </w:tr>
+      <w:tr>
+        <w:trPr>
+          <w:trHeight w:val="3283"/>
+        </w:trPr>
+        <w:tc>
+          <w:tcPr>
+            <w:tcW w:w="6883" w:type="dxa"/>
+          </w:tcPr>
+          <w:p>
+            <w:pPr>
+              <w:spacing w:before="0" w:line="240" w:lineRule="auto"/>
+              <w:rPr>
+                <w:rFonts w:ascii="BRH Malayalam Extra" w:hAnsi="BRH Malayalam Extra" w:cs="BRH Devanagari Extra"/>
+                <w:color w:val="000000"/>
+                <w:szCs w:val="40"/>
+              </w:rPr>
             </w:pPr>
             <w:r>
               <w:rPr>
@@ -1601,6 +3622,7 @@
                 <w:cs/>
                 <w:lang w:bidi="ta-IN"/>
               </w:rPr>
+              <w:lastRenderedPageBreak/>
               <w:t>47</w:t>
             </w:r>
             <w:r>
@@ -2409,7 +4431,7 @@
         </w:tc>
         <w:tc>
           <w:tcPr>
-            <w:tcW w:w="5812" w:type="dxa"/>
+            <w:tcW w:w="7371" w:type="dxa"/>
           </w:tcPr>
           <w:p>
             <w:pPr>
@@ -3317,7 +5339,18 @@
           <w:szCs w:val="32"/>
           <w:u w:val="single"/>
         </w:rPr>
-        <w:t>– TS 1</w:t>
+        <w:t xml:space="preserve">– TS </w:t>
+      </w:r>
+      <w:proofErr w:type="gramStart"/>
+      <w:r>
+        <w:rPr>
+          <w:b/>
+          <w:bCs/>
+          <w:sz w:val="32"/>
+          <w:szCs w:val="32"/>
+          <w:u w:val="single"/>
+        </w:rPr>
+        <w:t>1</w:t>
       </w:r>
       <w:r>
         <w:rPr>
@@ -3349,6 +5382,7 @@
         </w:rPr>
         <w:t xml:space="preserve"> Malayalam</w:t>
       </w:r>
+      <w:proofErr w:type="gramEnd"/>
       <w:r>
         <w:rPr>
           <w:b/>
@@ -3400,7 +5434,27 @@
           <w:sz w:val="28"/>
           <w:szCs w:val="32"/>
         </w:rPr>
-        <w:t>(ignore those which are already incorporated in your book’s version and date)</w:t>
+        <w:t>(</w:t>
+      </w:r>
+      <w:proofErr w:type="gramStart"/>
+      <w:r>
+        <w:rPr>
+          <w:b/>
+          <w:bCs/>
+          <w:sz w:val="28"/>
+          <w:szCs w:val="32"/>
+        </w:rPr>
+        <w:t>ignore</w:t>
+      </w:r>
+      <w:proofErr w:type="gramEnd"/>
+      <w:r>
+        <w:rPr>
+          <w:b/>
+          <w:bCs/>
+          <w:sz w:val="28"/>
+          <w:szCs w:val="32"/>
+        </w:rPr>
+        <w:t xml:space="preserve"> those which are already incorporated in your book’s version and date)</w:t>
       </w:r>
     </w:p>
     <w:tbl>

</xml_diff>

<commit_message>
nmv 25 06 2023
</commit_message>
<xml_diff>
--- a/TS Jatai Ghanam Project/TS 2.2/TS 2.2 Ghanam Malayalam Corrections.docx
+++ b/TS Jatai Ghanam Project/TS 2.2/TS 2.2 Ghanam Malayalam Corrections.docx
@@ -128,36 +128,11 @@
         <w:rPr>
           <w:b/>
           <w:bCs/>
-          <w:color w:val="FF0000"/>
-          <w:sz w:val="32"/>
-          <w:szCs w:val="32"/>
-          <w:highlight w:val="yellow"/>
-          <w:u w:val="single"/>
-        </w:rPr>
-        <w:t>xxxxx</w:t>
-      </w:r>
-      <w:r>
-        <w:rPr>
-          <w:b/>
-          <w:bCs/>
-          <w:color w:val="FF0000"/>
           <w:sz w:val="32"/>
           <w:szCs w:val="32"/>
           <w:u w:val="single"/>
         </w:rPr>
-        <w:t xml:space="preserve"> </w:t>
-      </w:r>
-      <w:r>
-        <w:rPr>
-          <w:b/>
-          <w:bCs/>
-          <w:color w:val="FF0000"/>
-          <w:sz w:val="32"/>
-          <w:szCs w:val="32"/>
-          <w:highlight w:val="yellow"/>
-          <w:u w:val="single"/>
-        </w:rPr>
-        <w:t>2022</w:t>
+        <w:t>30th June 2023</w:t>
       </w:r>
     </w:p>
     <w:p>
@@ -21558,6 +21533,7 @@
                 <w:szCs w:val="40"/>
                 <w:lang w:val="en-IN"/>
               </w:rPr>
+              <w:lastRenderedPageBreak/>
               <w:t>16</w:t>
             </w:r>
             <w:r>
@@ -24010,6 +23986,7 @@
                 <w:color w:val="000000"/>
                 <w:szCs w:val="40"/>
               </w:rPr>
+              <w:lastRenderedPageBreak/>
               <w:t>3</w:t>
             </w:r>
             <w:r>
@@ -27270,7 +27247,6 @@
                 <w:color w:val="000000"/>
                 <w:sz w:val="32"/>
                 <w:szCs w:val="40"/>
-                <w:lang w:val="it-IT"/>
               </w:rPr>
             </w:pPr>
             <w:r>
@@ -27279,7 +27255,6 @@
                 <w:color w:val="000000"/>
                 <w:sz w:val="32"/>
                 <w:szCs w:val="40"/>
-                <w:lang w:val="it-IT"/>
               </w:rPr>
               <w:t>G</w:t>
             </w:r>
@@ -27289,17 +27264,15 @@
                 <w:color w:val="000000"/>
                 <w:sz w:val="26"/>
                 <w:szCs w:val="40"/>
-                <w:lang w:val="it-IT"/>
-              </w:rPr>
-              <w:t>–</w:t>
-            </w:r>
-            <w:r>
-              <w:rPr>
-                <w:rFonts w:ascii="BRH Malayalam Extra" w:hAnsi="BRH Malayalam Extra" w:cs="BRH Malayalam Extra"/>
-                <w:color w:val="000000"/>
-                <w:sz w:val="32"/>
-                <w:szCs w:val="40"/>
-                <w:lang w:val="it-IT"/>
+              </w:rPr>
+              <w:t>–</w:t>
+            </w:r>
+            <w:r>
+              <w:rPr>
+                <w:rFonts w:ascii="BRH Malayalam Extra" w:hAnsi="BRH Malayalam Extra" w:cs="BRH Malayalam Extra"/>
+                <w:color w:val="000000"/>
+                <w:sz w:val="32"/>
+                <w:szCs w:val="40"/>
               </w:rPr>
               <w:t>¤¤pdx— ¥ddx ¥d</w:t>
             </w:r>
@@ -27309,17 +27282,15 @@
                 <w:color w:val="000000"/>
                 <w:sz w:val="26"/>
                 <w:szCs w:val="40"/>
-                <w:lang w:val="it-IT"/>
-              </w:rPr>
-              <w:t>–</w:t>
-            </w:r>
-            <w:r>
-              <w:rPr>
-                <w:rFonts w:ascii="BRH Malayalam Extra" w:hAnsi="BRH Malayalam Extra" w:cs="BRH Malayalam Extra"/>
-                <w:color w:val="000000"/>
-                <w:sz w:val="32"/>
-                <w:szCs w:val="40"/>
-                <w:lang w:val="it-IT"/>
+              </w:rPr>
+              <w:t>–</w:t>
+            </w:r>
+            <w:r>
+              <w:rPr>
+                <w:rFonts w:ascii="BRH Malayalam Extra" w:hAnsi="BRH Malayalam Extra" w:cs="BRH Malayalam Extra"/>
+                <w:color w:val="000000"/>
+                <w:sz w:val="32"/>
+                <w:szCs w:val="40"/>
               </w:rPr>
               <w:t>¤¤p¤¤p</w:t>
             </w:r>
@@ -27330,7 +27301,6 @@
                 <w:sz w:val="32"/>
                 <w:szCs w:val="40"/>
                 <w:highlight w:val="yellow"/>
-                <w:lang w:val="it-IT"/>
               </w:rPr>
               <w:t>dx—©</w:t>
             </w:r>
@@ -27340,7 +27310,6 @@
                 <w:color w:val="000000"/>
                 <w:sz w:val="32"/>
                 <w:szCs w:val="40"/>
-                <w:lang w:val="it-IT"/>
               </w:rPr>
               <w:t>. jaxj</w:t>
             </w:r>
@@ -27350,17 +27319,15 @@
                 <w:color w:val="000000"/>
                 <w:sz w:val="26"/>
                 <w:szCs w:val="40"/>
-                <w:lang w:val="it-IT"/>
-              </w:rPr>
-              <w:t>–</w:t>
-            </w:r>
-            <w:r>
-              <w:rPr>
-                <w:rFonts w:ascii="BRH Malayalam Extra" w:hAnsi="BRH Malayalam Extra" w:cs="BRH Malayalam Extra"/>
-                <w:color w:val="000000"/>
-                <w:sz w:val="32"/>
-                <w:szCs w:val="40"/>
-                <w:lang w:val="it-IT"/>
+              </w:rPr>
+              <w:t>–</w:t>
+            </w:r>
+            <w:r>
+              <w:rPr>
+                <w:rFonts w:ascii="BRH Malayalam Extra" w:hAnsi="BRH Malayalam Extra" w:cs="BRH Malayalam Extra"/>
+                <w:color w:val="000000"/>
+                <w:sz w:val="32"/>
+                <w:szCs w:val="40"/>
               </w:rPr>
               <w:t xml:space="preserve">aI </w:t>
             </w:r>
@@ -28643,7 +28610,6 @@
                 <w:color w:val="000000"/>
                 <w:sz w:val="32"/>
                 <w:szCs w:val="40"/>
-                <w:lang w:val="it-IT"/>
               </w:rPr>
             </w:pPr>
             <w:r>
@@ -28651,7 +28617,6 @@
                 <w:rFonts w:cs="BRH Malayalam Extra"/>
                 <w:color w:val="000000"/>
                 <w:szCs w:val="40"/>
-                <w:lang w:val="it-IT"/>
               </w:rPr>
               <w:lastRenderedPageBreak/>
               <w:t>47</w:t>
@@ -28662,7 +28627,6 @@
                 <w:color w:val="000000"/>
                 <w:sz w:val="32"/>
                 <w:szCs w:val="40"/>
-                <w:lang w:val="it-IT"/>
               </w:rPr>
               <w:t>)</w:t>
             </w:r>
@@ -28672,7 +28636,6 @@
                 <w:color w:val="000000"/>
                 <w:sz w:val="32"/>
                 <w:szCs w:val="40"/>
-                <w:lang w:val="it-IT"/>
               </w:rPr>
               <w:tab/>
             </w:r>
@@ -28681,7 +28644,6 @@
                 <w:rFonts w:cs="BRH Malayalam Extra"/>
                 <w:color w:val="000000"/>
                 <w:szCs w:val="40"/>
-                <w:lang w:val="it-IT"/>
               </w:rPr>
               <w:t>2</w:t>
             </w:r>
@@ -28691,7 +28653,6 @@
                 <w:color w:val="000000"/>
                 <w:sz w:val="32"/>
                 <w:szCs w:val="40"/>
-                <w:lang w:val="it-IT"/>
               </w:rPr>
               <w:t>.</w:t>
             </w:r>
@@ -28700,7 +28661,6 @@
                 <w:rFonts w:cs="BRH Malayalam Extra"/>
                 <w:color w:val="000000"/>
                 <w:szCs w:val="40"/>
-                <w:lang w:val="it-IT"/>
               </w:rPr>
               <w:t>2</w:t>
             </w:r>
@@ -28710,7 +28670,6 @@
                 <w:color w:val="000000"/>
                 <w:sz w:val="32"/>
                 <w:szCs w:val="40"/>
-                <w:lang w:val="it-IT"/>
               </w:rPr>
               <w:t>.</w:t>
             </w:r>
@@ -28719,7 +28678,6 @@
                 <w:rFonts w:cs="BRH Malayalam Extra"/>
                 <w:color w:val="000000"/>
                 <w:szCs w:val="40"/>
-                <w:lang w:val="it-IT"/>
               </w:rPr>
               <w:t>11</w:t>
             </w:r>
@@ -28729,7 +28687,6 @@
                 <w:color w:val="000000"/>
                 <w:sz w:val="32"/>
                 <w:szCs w:val="40"/>
-                <w:lang w:val="it-IT"/>
               </w:rPr>
               <w:t>.</w:t>
             </w:r>
@@ -28738,7 +28695,6 @@
                 <w:rFonts w:cs="BRH Malayalam Extra"/>
                 <w:color w:val="000000"/>
                 <w:szCs w:val="40"/>
-                <w:lang w:val="it-IT"/>
               </w:rPr>
               <w:t>5</w:t>
             </w:r>
@@ -28748,7 +28704,6 @@
                 <w:color w:val="000000"/>
                 <w:sz w:val="32"/>
                 <w:szCs w:val="40"/>
-                <w:lang w:val="it-IT"/>
               </w:rPr>
               <w:t>(</w:t>
             </w:r>
@@ -28757,7 +28712,6 @@
                 <w:rFonts w:cs="BRH Malayalam Extra"/>
                 <w:color w:val="000000"/>
                 <w:szCs w:val="40"/>
-                <w:lang w:val="it-IT"/>
               </w:rPr>
               <w:t>38</w:t>
             </w:r>
@@ -28767,27 +28721,44 @@
                 <w:color w:val="000000"/>
                 <w:sz w:val="32"/>
                 <w:szCs w:val="40"/>
-                <w:lang w:val="it-IT"/>
-              </w:rPr>
-              <w:t>)-  ps¡—hyJ | ¥sxi—J | k¡</w:t>
-            </w:r>
-            <w:r>
-              <w:rPr>
-                <w:rFonts w:ascii="BRH Malayalam Extra" w:hAnsi="BRH Malayalam Extra" w:cs="BRH Malayalam Extra"/>
-                <w:color w:val="000000"/>
-                <w:sz w:val="26"/>
-                <w:szCs w:val="40"/>
-                <w:lang w:val="it-IT"/>
-              </w:rPr>
-              <w:t>–</w:t>
-            </w:r>
-            <w:r>
-              <w:rPr>
-                <w:rFonts w:ascii="BRH Malayalam Extra" w:hAnsi="BRH Malayalam Extra" w:cs="BRH Malayalam Extra"/>
-                <w:color w:val="000000"/>
-                <w:sz w:val="32"/>
-                <w:szCs w:val="40"/>
-                <w:lang w:val="it-IT"/>
+              </w:rPr>
+              <w:t>)</w:t>
+            </w:r>
+            <w:proofErr w:type="gramStart"/>
+            <w:r>
+              <w:rPr>
+                <w:rFonts w:ascii="BRH Malayalam Extra" w:hAnsi="BRH Malayalam Extra" w:cs="BRH Malayalam Extra"/>
+                <w:color w:val="000000"/>
+                <w:sz w:val="32"/>
+                <w:szCs w:val="40"/>
+              </w:rPr>
+              <w:t>-  ps</w:t>
+            </w:r>
+            <w:proofErr w:type="gramEnd"/>
+            <w:r>
+              <w:rPr>
+                <w:rFonts w:ascii="BRH Malayalam Extra" w:hAnsi="BRH Malayalam Extra" w:cs="BRH Malayalam Extra"/>
+                <w:color w:val="000000"/>
+                <w:sz w:val="32"/>
+                <w:szCs w:val="40"/>
+              </w:rPr>
+              <w:t>¡—hyJ | ¥sxi—J | k¡</w:t>
+            </w:r>
+            <w:r>
+              <w:rPr>
+                <w:rFonts w:ascii="BRH Malayalam Extra" w:hAnsi="BRH Malayalam Extra" w:cs="BRH Malayalam Extra"/>
+                <w:color w:val="000000"/>
+                <w:sz w:val="26"/>
+                <w:szCs w:val="40"/>
+              </w:rPr>
+              <w:t>–</w:t>
+            </w:r>
+            <w:r>
+              <w:rPr>
+                <w:rFonts w:ascii="BRH Malayalam Extra" w:hAnsi="BRH Malayalam Extra" w:cs="BRH Malayalam Extra"/>
+                <w:color w:val="000000"/>
+                <w:sz w:val="32"/>
+                <w:szCs w:val="40"/>
               </w:rPr>
               <w:t>¤¤öbJ |</w:t>
             </w:r>
@@ -28804,7 +28775,6 @@
                 <w:color w:val="000000"/>
                 <w:sz w:val="32"/>
                 <w:szCs w:val="40"/>
-                <w:lang w:val="it-IT"/>
               </w:rPr>
             </w:pPr>
             <w:r>
@@ -28813,7 +28783,6 @@
                 <w:color w:val="000000"/>
                 <w:sz w:val="32"/>
                 <w:szCs w:val="40"/>
-                <w:lang w:val="it-IT"/>
               </w:rPr>
               <w:t>ps¡—hy</w:t>
             </w:r>
@@ -28823,17 +28792,15 @@
                 <w:color w:val="000000"/>
                 <w:sz w:val="26"/>
                 <w:szCs w:val="40"/>
-                <w:lang w:val="it-IT"/>
-              </w:rPr>
-              <w:t>–</w:t>
-            </w:r>
-            <w:r>
-              <w:rPr>
-                <w:rFonts w:ascii="BRH Malayalam Extra" w:hAnsi="BRH Malayalam Extra" w:cs="BRH Malayalam Extra"/>
-                <w:color w:val="000000"/>
-                <w:sz w:val="32"/>
-                <w:szCs w:val="40"/>
-                <w:lang w:val="it-IT"/>
+              </w:rPr>
+              <w:t>–</w:t>
+            </w:r>
+            <w:r>
+              <w:rPr>
+                <w:rFonts w:ascii="BRH Malayalam Extra" w:hAnsi="BRH Malayalam Extra" w:cs="BRH Malayalam Extra"/>
+                <w:color w:val="000000"/>
+                <w:sz w:val="32"/>
+                <w:szCs w:val="40"/>
               </w:rPr>
               <w:t>J ¥sxi</w:t>
             </w:r>
@@ -28843,17 +28810,15 @@
                 <w:color w:val="000000"/>
                 <w:sz w:val="26"/>
                 <w:szCs w:val="40"/>
-                <w:lang w:val="it-IT"/>
-              </w:rPr>
-              <w:t>–</w:t>
-            </w:r>
-            <w:r>
-              <w:rPr>
-                <w:rFonts w:ascii="BRH Malayalam Extra" w:hAnsi="BRH Malayalam Extra" w:cs="BRH Malayalam Extra"/>
-                <w:color w:val="000000"/>
-                <w:sz w:val="32"/>
-                <w:szCs w:val="40"/>
-                <w:lang w:val="it-IT"/>
+              </w:rPr>
+              <w:t>–</w:t>
+            </w:r>
+            <w:r>
+              <w:rPr>
+                <w:rFonts w:ascii="BRH Malayalam Extra" w:hAnsi="BRH Malayalam Extra" w:cs="BRH Malayalam Extra"/>
+                <w:color w:val="000000"/>
+                <w:sz w:val="32"/>
+                <w:szCs w:val="40"/>
               </w:rPr>
               <w:t>J ¥sx¥ix</w:t>
             </w:r>
@@ -28863,17 +28828,15 @@
                 <w:color w:val="000000"/>
                 <w:sz w:val="26"/>
                 <w:szCs w:val="40"/>
-                <w:lang w:val="it-IT"/>
-              </w:rPr>
-              <w:t>–</w:t>
-            </w:r>
-            <w:r>
-              <w:rPr>
-                <w:rFonts w:ascii="BRH Malayalam Extra" w:hAnsi="BRH Malayalam Extra" w:cs="BRH Malayalam Extra"/>
-                <w:color w:val="000000"/>
-                <w:sz w:val="32"/>
-                <w:szCs w:val="40"/>
-                <w:lang w:val="it-IT"/>
+              </w:rPr>
+              <w:t>–</w:t>
+            </w:r>
+            <w:r>
+              <w:rPr>
+                <w:rFonts w:ascii="BRH Malayalam Extra" w:hAnsi="BRH Malayalam Extra" w:cs="BRH Malayalam Extra"/>
+                <w:color w:val="000000"/>
+                <w:sz w:val="32"/>
+                <w:szCs w:val="40"/>
               </w:rPr>
               <w:t xml:space="preserve"> ps¡—hy</w:t>
             </w:r>
@@ -28883,17 +28846,15 @@
                 <w:color w:val="000000"/>
                 <w:sz w:val="26"/>
                 <w:szCs w:val="40"/>
-                <w:lang w:val="it-IT"/>
-              </w:rPr>
-              <w:t>–</w:t>
-            </w:r>
-            <w:r>
-              <w:rPr>
-                <w:rFonts w:ascii="BRH Malayalam Extra" w:hAnsi="BRH Malayalam Extra" w:cs="BRH Malayalam Extra"/>
-                <w:color w:val="000000"/>
-                <w:sz w:val="32"/>
-                <w:szCs w:val="40"/>
-                <w:lang w:val="it-IT"/>
+              </w:rPr>
+              <w:t>–</w:t>
+            </w:r>
+            <w:r>
+              <w:rPr>
+                <w:rFonts w:ascii="BRH Malayalam Extra" w:hAnsi="BRH Malayalam Extra" w:cs="BRH Malayalam Extra"/>
+                <w:color w:val="000000"/>
+                <w:sz w:val="32"/>
+                <w:szCs w:val="40"/>
               </w:rPr>
               <w:t>ª ps¡—hy</w:t>
             </w:r>
@@ -28903,17 +28864,15 @@
                 <w:color w:val="000000"/>
                 <w:sz w:val="26"/>
                 <w:szCs w:val="40"/>
-                <w:lang w:val="it-IT"/>
-              </w:rPr>
-              <w:t>–</w:t>
-            </w:r>
-            <w:r>
-              <w:rPr>
-                <w:rFonts w:ascii="BRH Malayalam Extra" w:hAnsi="BRH Malayalam Extra" w:cs="BRH Malayalam Extra"/>
-                <w:color w:val="000000"/>
-                <w:sz w:val="32"/>
-                <w:szCs w:val="40"/>
-                <w:lang w:val="it-IT"/>
+              </w:rPr>
+              <w:t>–</w:t>
+            </w:r>
+            <w:r>
+              <w:rPr>
+                <w:rFonts w:ascii="BRH Malayalam Extra" w:hAnsi="BRH Malayalam Extra" w:cs="BRH Malayalam Extra"/>
+                <w:color w:val="000000"/>
+                <w:sz w:val="32"/>
+                <w:szCs w:val="40"/>
               </w:rPr>
               <w:t>J ¥sx¥ix— k¡</w:t>
             </w:r>
@@ -28923,17 +28882,15 @@
                 <w:color w:val="000000"/>
                 <w:sz w:val="26"/>
                 <w:szCs w:val="40"/>
-                <w:lang w:val="it-IT"/>
-              </w:rPr>
-              <w:t>–</w:t>
-            </w:r>
-            <w:r>
-              <w:rPr>
-                <w:rFonts w:ascii="BRH Malayalam Extra" w:hAnsi="BRH Malayalam Extra" w:cs="BRH Malayalam Extra"/>
-                <w:color w:val="000000"/>
-                <w:sz w:val="32"/>
-                <w:szCs w:val="40"/>
-                <w:lang w:val="it-IT"/>
+              </w:rPr>
+              <w:t>–</w:t>
+            </w:r>
+            <w:r>
+              <w:rPr>
+                <w:rFonts w:ascii="BRH Malayalam Extra" w:hAnsi="BRH Malayalam Extra" w:cs="BRH Malayalam Extra"/>
+                <w:color w:val="000000"/>
+                <w:sz w:val="32"/>
+                <w:szCs w:val="40"/>
               </w:rPr>
               <w:t>¤</w:t>
             </w:r>
@@ -28944,7 +28901,6 @@
                 <w:sz w:val="32"/>
                 <w:szCs w:val="40"/>
                 <w:highlight w:val="yellow"/>
-                <w:lang w:val="it-IT"/>
               </w:rPr>
               <w:t>¤öb</w:t>
             </w:r>
@@ -28954,7 +28910,6 @@
                 <w:sz w:val="32"/>
                 <w:szCs w:val="40"/>
                 <w:highlight w:val="yellow"/>
-                <w:lang w:val="it-IT"/>
               </w:rPr>
               <w:t>ª</w:t>
             </w:r>
@@ -28965,7 +28920,6 @@
                 <w:sz w:val="32"/>
                 <w:szCs w:val="40"/>
                 <w:highlight w:val="yellow"/>
-                <w:lang w:val="it-IT"/>
               </w:rPr>
               <w:t xml:space="preserve"> k¡</w:t>
             </w:r>
@@ -28976,7 +28930,6 @@
                 <w:sz w:val="26"/>
                 <w:szCs w:val="40"/>
                 <w:highlight w:val="yellow"/>
-                <w:lang w:val="it-IT"/>
               </w:rPr>
               <w:t>–</w:t>
             </w:r>
@@ -28987,7 +28940,6 @@
                 <w:sz w:val="32"/>
                 <w:szCs w:val="40"/>
                 <w:highlight w:val="yellow"/>
-                <w:lang w:val="it-IT"/>
               </w:rPr>
               <w:t>¤¤ö</w:t>
             </w:r>
@@ -28997,7 +28949,6 @@
                 <w:color w:val="000000"/>
                 <w:sz w:val="32"/>
                 <w:szCs w:val="40"/>
-                <w:lang w:val="it-IT"/>
               </w:rPr>
               <w:t>bJ ¥sx¥ix</w:t>
             </w:r>
@@ -29007,17 +28958,15 @@
                 <w:color w:val="000000"/>
                 <w:sz w:val="26"/>
                 <w:szCs w:val="40"/>
-                <w:lang w:val="it-IT"/>
-              </w:rPr>
-              <w:t>–</w:t>
-            </w:r>
-            <w:r>
-              <w:rPr>
-                <w:rFonts w:ascii="BRH Malayalam Extra" w:hAnsi="BRH Malayalam Extra" w:cs="BRH Malayalam Extra"/>
-                <w:color w:val="000000"/>
-                <w:sz w:val="32"/>
-                <w:szCs w:val="40"/>
-                <w:lang w:val="it-IT"/>
+              </w:rPr>
+              <w:t>–</w:t>
+            </w:r>
+            <w:r>
+              <w:rPr>
+                <w:rFonts w:ascii="BRH Malayalam Extra" w:hAnsi="BRH Malayalam Extra" w:cs="BRH Malayalam Extra"/>
+                <w:color w:val="000000"/>
+                <w:sz w:val="32"/>
+                <w:szCs w:val="40"/>
               </w:rPr>
               <w:t xml:space="preserve"> ps¡—hy</w:t>
             </w:r>
@@ -29027,17 +28976,15 @@
                 <w:color w:val="000000"/>
                 <w:sz w:val="26"/>
                 <w:szCs w:val="40"/>
-                <w:lang w:val="it-IT"/>
-              </w:rPr>
-              <w:t>–</w:t>
-            </w:r>
-            <w:r>
-              <w:rPr>
-                <w:rFonts w:ascii="BRH Malayalam Extra" w:hAnsi="BRH Malayalam Extra" w:cs="BRH Malayalam Extra"/>
-                <w:color w:val="000000"/>
-                <w:sz w:val="32"/>
-                <w:szCs w:val="40"/>
-                <w:lang w:val="it-IT"/>
+              </w:rPr>
+              <w:t>–</w:t>
+            </w:r>
+            <w:r>
+              <w:rPr>
+                <w:rFonts w:ascii="BRH Malayalam Extra" w:hAnsi="BRH Malayalam Extra" w:cs="BRH Malayalam Extra"/>
+                <w:color w:val="000000"/>
+                <w:sz w:val="32"/>
+                <w:szCs w:val="40"/>
               </w:rPr>
               <w:t xml:space="preserve">ª </w:t>
             </w:r>
@@ -29054,7 +29001,6 @@
                 <w:color w:val="000000"/>
                 <w:sz w:val="32"/>
                 <w:szCs w:val="40"/>
-                <w:lang w:val="it-IT"/>
               </w:rPr>
             </w:pPr>
             <w:r>
@@ -29063,7 +29009,6 @@
                 <w:color w:val="000000"/>
                 <w:sz w:val="32"/>
                 <w:szCs w:val="40"/>
-                <w:lang w:val="it-IT"/>
               </w:rPr>
               <w:t>ps¡—hy</w:t>
             </w:r>
@@ -29073,17 +29018,15 @@
                 <w:color w:val="000000"/>
                 <w:sz w:val="26"/>
                 <w:szCs w:val="40"/>
-                <w:lang w:val="it-IT"/>
-              </w:rPr>
-              <w:t>–</w:t>
-            </w:r>
-            <w:r>
-              <w:rPr>
-                <w:rFonts w:ascii="BRH Malayalam Extra" w:hAnsi="BRH Malayalam Extra" w:cs="BRH Malayalam Extra"/>
-                <w:color w:val="000000"/>
-                <w:sz w:val="32"/>
-                <w:szCs w:val="40"/>
-                <w:lang w:val="it-IT"/>
+              </w:rPr>
+              <w:t>–</w:t>
+            </w:r>
+            <w:r>
+              <w:rPr>
+                <w:rFonts w:ascii="BRH Malayalam Extra" w:hAnsi="BRH Malayalam Extra" w:cs="BRH Malayalam Extra"/>
+                <w:color w:val="000000"/>
+                <w:sz w:val="32"/>
+                <w:szCs w:val="40"/>
               </w:rPr>
               <w:t>J ¥sx¥ix— k¡</w:t>
             </w:r>
@@ -29093,17 +29036,15 @@
                 <w:color w:val="000000"/>
                 <w:sz w:val="26"/>
                 <w:szCs w:val="40"/>
-                <w:lang w:val="it-IT"/>
-              </w:rPr>
-              <w:t>–</w:t>
-            </w:r>
-            <w:r>
-              <w:rPr>
-                <w:rFonts w:ascii="BRH Malayalam Extra" w:hAnsi="BRH Malayalam Extra" w:cs="BRH Malayalam Extra"/>
-                <w:color w:val="000000"/>
-                <w:sz w:val="32"/>
-                <w:szCs w:val="40"/>
-                <w:lang w:val="it-IT"/>
+              </w:rPr>
+              <w:t>–</w:t>
+            </w:r>
+            <w:r>
+              <w:rPr>
+                <w:rFonts w:ascii="BRH Malayalam Extra" w:hAnsi="BRH Malayalam Extra" w:cs="BRH Malayalam Extra"/>
+                <w:color w:val="000000"/>
+                <w:sz w:val="32"/>
+                <w:szCs w:val="40"/>
               </w:rPr>
               <w:t xml:space="preserve">¤¤öbJ | </w:t>
             </w:r>
@@ -29120,7 +29061,6 @@
                 <w:color w:val="000000"/>
                 <w:sz w:val="32"/>
                 <w:szCs w:val="40"/>
-                <w:lang w:val="it-IT"/>
               </w:rPr>
             </w:pPr>
             <w:r>
@@ -29128,7 +29068,6 @@
                 <w:rFonts w:cs="BRH Malayalam Extra"/>
                 <w:color w:val="000000"/>
                 <w:szCs w:val="40"/>
-                <w:lang w:val="it-IT"/>
               </w:rPr>
               <w:t>49</w:t>
             </w:r>
@@ -29138,7 +29077,6 @@
                 <w:color w:val="000000"/>
                 <w:sz w:val="32"/>
                 <w:szCs w:val="40"/>
-                <w:lang w:val="it-IT"/>
               </w:rPr>
               <w:t>)</w:t>
             </w:r>
@@ -29148,7 +29086,6 @@
                 <w:color w:val="000000"/>
                 <w:sz w:val="32"/>
                 <w:szCs w:val="40"/>
-                <w:lang w:val="it-IT"/>
               </w:rPr>
               <w:tab/>
             </w:r>
@@ -29157,7 +29094,6 @@
                 <w:rFonts w:cs="BRH Malayalam Extra"/>
                 <w:color w:val="000000"/>
                 <w:szCs w:val="40"/>
-                <w:lang w:val="it-IT"/>
               </w:rPr>
               <w:t>2</w:t>
             </w:r>
@@ -29167,7 +29103,6 @@
                 <w:color w:val="000000"/>
                 <w:sz w:val="32"/>
                 <w:szCs w:val="40"/>
-                <w:lang w:val="it-IT"/>
               </w:rPr>
               <w:t>.</w:t>
             </w:r>
@@ -29176,7 +29111,6 @@
                 <w:rFonts w:cs="BRH Malayalam Extra"/>
                 <w:color w:val="000000"/>
                 <w:szCs w:val="40"/>
-                <w:lang w:val="it-IT"/>
               </w:rPr>
               <w:t>2</w:t>
             </w:r>
@@ -29186,7 +29120,6 @@
                 <w:color w:val="000000"/>
                 <w:sz w:val="32"/>
                 <w:szCs w:val="40"/>
-                <w:lang w:val="it-IT"/>
               </w:rPr>
               <w:t>.</w:t>
             </w:r>
@@ -29195,7 +29128,6 @@
                 <w:rFonts w:cs="BRH Malayalam Extra"/>
                 <w:color w:val="000000"/>
                 <w:szCs w:val="40"/>
-                <w:lang w:val="it-IT"/>
               </w:rPr>
               <w:t>11</w:t>
             </w:r>
@@ -29205,7 +29137,6 @@
                 <w:color w:val="000000"/>
                 <w:sz w:val="32"/>
                 <w:szCs w:val="40"/>
-                <w:lang w:val="it-IT"/>
               </w:rPr>
               <w:t>.</w:t>
             </w:r>
@@ -29214,7 +29145,6 @@
                 <w:rFonts w:cs="BRH Malayalam Extra"/>
                 <w:color w:val="000000"/>
                 <w:szCs w:val="40"/>
-                <w:lang w:val="it-IT"/>
               </w:rPr>
               <w:t>5</w:t>
             </w:r>
@@ -29224,7 +29154,6 @@
                 <w:color w:val="000000"/>
                 <w:sz w:val="32"/>
                 <w:szCs w:val="40"/>
-                <w:lang w:val="it-IT"/>
               </w:rPr>
               <w:t>(</w:t>
             </w:r>
@@ -29233,7 +29162,6 @@
                 <w:rFonts w:cs="BRH Malayalam Extra"/>
                 <w:color w:val="000000"/>
                 <w:szCs w:val="40"/>
-                <w:lang w:val="it-IT"/>
               </w:rPr>
               <w:t>39</w:t>
             </w:r>
@@ -29243,27 +29171,44 @@
                 <w:color w:val="000000"/>
                 <w:sz w:val="32"/>
                 <w:szCs w:val="40"/>
-                <w:lang w:val="it-IT"/>
-              </w:rPr>
-              <w:t>)-  ¥sxi—J | k¡</w:t>
-            </w:r>
-            <w:r>
-              <w:rPr>
-                <w:rFonts w:ascii="BRH Malayalam Extra" w:hAnsi="BRH Malayalam Extra" w:cs="BRH Malayalam Extra"/>
-                <w:color w:val="000000"/>
-                <w:sz w:val="26"/>
-                <w:szCs w:val="40"/>
-                <w:lang w:val="it-IT"/>
-              </w:rPr>
-              <w:t>–</w:t>
-            </w:r>
-            <w:r>
-              <w:rPr>
-                <w:rFonts w:ascii="BRH Malayalam Extra" w:hAnsi="BRH Malayalam Extra" w:cs="BRH Malayalam Extra"/>
-                <w:color w:val="000000"/>
-                <w:sz w:val="32"/>
-                <w:szCs w:val="40"/>
-                <w:lang w:val="it-IT"/>
+              </w:rPr>
+              <w:t>)</w:t>
+            </w:r>
+            <w:proofErr w:type="gramStart"/>
+            <w:r>
+              <w:rPr>
+                <w:rFonts w:ascii="BRH Malayalam Extra" w:hAnsi="BRH Malayalam Extra" w:cs="BRH Malayalam Extra"/>
+                <w:color w:val="000000"/>
+                <w:sz w:val="32"/>
+                <w:szCs w:val="40"/>
+              </w:rPr>
+              <w:t>-  ¥</w:t>
+            </w:r>
+            <w:proofErr w:type="gramEnd"/>
+            <w:r>
+              <w:rPr>
+                <w:rFonts w:ascii="BRH Malayalam Extra" w:hAnsi="BRH Malayalam Extra" w:cs="BRH Malayalam Extra"/>
+                <w:color w:val="000000"/>
+                <w:sz w:val="32"/>
+                <w:szCs w:val="40"/>
+              </w:rPr>
+              <w:t>sxi—J | k¡</w:t>
+            </w:r>
+            <w:r>
+              <w:rPr>
+                <w:rFonts w:ascii="BRH Malayalam Extra" w:hAnsi="BRH Malayalam Extra" w:cs="BRH Malayalam Extra"/>
+                <w:color w:val="000000"/>
+                <w:sz w:val="26"/>
+                <w:szCs w:val="40"/>
+              </w:rPr>
+              <w:t>–</w:t>
+            </w:r>
+            <w:r>
+              <w:rPr>
+                <w:rFonts w:ascii="BRH Malayalam Extra" w:hAnsi="BRH Malayalam Extra" w:cs="BRH Malayalam Extra"/>
+                <w:color w:val="000000"/>
+                <w:sz w:val="32"/>
+                <w:szCs w:val="40"/>
               </w:rPr>
               <w:t>¤¤öbJ | CöÉ—J |</w:t>
             </w:r>
@@ -29280,7 +29225,6 @@
                 <w:color w:val="000000"/>
                 <w:sz w:val="32"/>
                 <w:szCs w:val="40"/>
-                <w:lang w:val="it-IT"/>
               </w:rPr>
             </w:pPr>
             <w:r>
@@ -29289,7 +29233,6 @@
                 <w:color w:val="000000"/>
                 <w:sz w:val="32"/>
                 <w:szCs w:val="40"/>
-                <w:lang w:val="it-IT"/>
               </w:rPr>
               <w:t>¥sx¥ix— k¡</w:t>
             </w:r>
@@ -29299,17 +29242,15 @@
                 <w:color w:val="000000"/>
                 <w:sz w:val="26"/>
                 <w:szCs w:val="40"/>
-                <w:lang w:val="it-IT"/>
-              </w:rPr>
-              <w:t>–</w:t>
-            </w:r>
-            <w:r>
-              <w:rPr>
-                <w:rFonts w:ascii="BRH Malayalam Extra" w:hAnsi="BRH Malayalam Extra" w:cs="BRH Malayalam Extra"/>
-                <w:color w:val="000000"/>
-                <w:sz w:val="32"/>
-                <w:szCs w:val="40"/>
-                <w:lang w:val="it-IT"/>
+              </w:rPr>
+              <w:t>–</w:t>
+            </w:r>
+            <w:r>
+              <w:rPr>
+                <w:rFonts w:ascii="BRH Malayalam Extra" w:hAnsi="BRH Malayalam Extra" w:cs="BRH Malayalam Extra"/>
+                <w:color w:val="000000"/>
+                <w:sz w:val="32"/>
+                <w:szCs w:val="40"/>
               </w:rPr>
               <w:t>¤¤</w:t>
             </w:r>
@@ -29320,7 +29261,6 @@
                 <w:sz w:val="32"/>
                 <w:szCs w:val="40"/>
                 <w:highlight w:val="yellow"/>
-                <w:lang w:val="it-IT"/>
               </w:rPr>
               <w:t>öb</w:t>
             </w:r>
@@ -29330,7 +29270,6 @@
                 <w:sz w:val="32"/>
                 <w:szCs w:val="40"/>
                 <w:highlight w:val="yellow"/>
-                <w:lang w:val="it-IT"/>
               </w:rPr>
               <w:t>ª</w:t>
             </w:r>
@@ -29341,7 +29280,6 @@
                 <w:sz w:val="32"/>
                 <w:szCs w:val="40"/>
                 <w:highlight w:val="yellow"/>
-                <w:lang w:val="it-IT"/>
               </w:rPr>
               <w:t xml:space="preserve"> k¡</w:t>
             </w:r>
@@ -29352,7 +29290,6 @@
                 <w:sz w:val="26"/>
                 <w:szCs w:val="40"/>
                 <w:highlight w:val="yellow"/>
-                <w:lang w:val="it-IT"/>
               </w:rPr>
               <w:t>–</w:t>
             </w:r>
@@ -29363,7 +29300,6 @@
                 <w:sz w:val="32"/>
                 <w:szCs w:val="40"/>
                 <w:highlight w:val="yellow"/>
-                <w:lang w:val="it-IT"/>
               </w:rPr>
               <w:t>¤¤</w:t>
             </w:r>
@@ -29373,7 +29309,6 @@
                 <w:color w:val="000000"/>
                 <w:sz w:val="32"/>
                 <w:szCs w:val="40"/>
-                <w:lang w:val="it-IT"/>
               </w:rPr>
               <w:t>öbJ ¥sxi</w:t>
             </w:r>
@@ -29383,17 +29318,15 @@
                 <w:color w:val="000000"/>
                 <w:sz w:val="26"/>
                 <w:szCs w:val="40"/>
-                <w:lang w:val="it-IT"/>
-              </w:rPr>
-              <w:t>–</w:t>
-            </w:r>
-            <w:r>
-              <w:rPr>
-                <w:rFonts w:ascii="BRH Malayalam Extra" w:hAnsi="BRH Malayalam Extra" w:cs="BRH Malayalam Extra"/>
-                <w:color w:val="000000"/>
-                <w:sz w:val="32"/>
-                <w:szCs w:val="40"/>
-                <w:lang w:val="it-IT"/>
+              </w:rPr>
+              <w:t>–</w:t>
+            </w:r>
+            <w:r>
+              <w:rPr>
+                <w:rFonts w:ascii="BRH Malayalam Extra" w:hAnsi="BRH Malayalam Extra" w:cs="BRH Malayalam Extra"/>
+                <w:color w:val="000000"/>
+                <w:sz w:val="32"/>
+                <w:szCs w:val="40"/>
               </w:rPr>
               <w:t>J ¥sx¥ix— k¡</w:t>
             </w:r>
@@ -29403,17 +29336,15 @@
                 <w:color w:val="000000"/>
                 <w:sz w:val="26"/>
                 <w:szCs w:val="40"/>
-                <w:lang w:val="it-IT"/>
-              </w:rPr>
-              <w:t>–</w:t>
-            </w:r>
-            <w:r>
-              <w:rPr>
-                <w:rFonts w:ascii="BRH Malayalam Extra" w:hAnsi="BRH Malayalam Extra" w:cs="BRH Malayalam Extra"/>
-                <w:color w:val="000000"/>
-                <w:sz w:val="32"/>
-                <w:szCs w:val="40"/>
-                <w:lang w:val="it-IT"/>
+              </w:rPr>
+              <w:t>–</w:t>
+            </w:r>
+            <w:r>
+              <w:rPr>
+                <w:rFonts w:ascii="BRH Malayalam Extra" w:hAnsi="BRH Malayalam Extra" w:cs="BRH Malayalam Extra"/>
+                <w:color w:val="000000"/>
+                <w:sz w:val="32"/>
+                <w:szCs w:val="40"/>
               </w:rPr>
               <w:t>¤¤öb kyöÉ</w:t>
             </w:r>
@@ -29423,17 +29354,15 @@
                 <w:color w:val="000000"/>
                 <w:sz w:val="26"/>
                 <w:szCs w:val="40"/>
-                <w:lang w:val="it-IT"/>
-              </w:rPr>
-              <w:t>–</w:t>
-            </w:r>
-            <w:r>
-              <w:rPr>
-                <w:rFonts w:ascii="BRH Malayalam Extra" w:hAnsi="BRH Malayalam Extra" w:cs="BRH Malayalam Extra"/>
-                <w:color w:val="000000"/>
-                <w:sz w:val="32"/>
-                <w:szCs w:val="40"/>
-                <w:lang w:val="it-IT"/>
+              </w:rPr>
+              <w:t>–</w:t>
+            </w:r>
+            <w:r>
+              <w:rPr>
+                <w:rFonts w:ascii="BRH Malayalam Extra" w:hAnsi="BRH Malayalam Extra" w:cs="BRH Malayalam Extra"/>
+                <w:color w:val="000000"/>
+                <w:sz w:val="32"/>
+                <w:szCs w:val="40"/>
               </w:rPr>
               <w:t xml:space="preserve"> C¥öÉx— k¡</w:t>
             </w:r>
@@ -29443,17 +29372,15 @@
                 <w:color w:val="000000"/>
                 <w:sz w:val="26"/>
                 <w:szCs w:val="40"/>
-                <w:lang w:val="it-IT"/>
-              </w:rPr>
-              <w:t>–</w:t>
-            </w:r>
-            <w:r>
-              <w:rPr>
-                <w:rFonts w:ascii="BRH Malayalam Extra" w:hAnsi="BRH Malayalam Extra" w:cs="BRH Malayalam Extra"/>
-                <w:color w:val="000000"/>
-                <w:sz w:val="32"/>
-                <w:szCs w:val="40"/>
-                <w:lang w:val="it-IT"/>
+              </w:rPr>
+              <w:t>–</w:t>
+            </w:r>
+            <w:r>
+              <w:rPr>
+                <w:rFonts w:ascii="BRH Malayalam Extra" w:hAnsi="BRH Malayalam Extra" w:cs="BRH Malayalam Extra"/>
+                <w:color w:val="000000"/>
+                <w:sz w:val="32"/>
+                <w:szCs w:val="40"/>
               </w:rPr>
               <w:t>¤¤öbJ ¥sxi</w:t>
             </w:r>
@@ -29463,17 +29390,15 @@
                 <w:color w:val="000000"/>
                 <w:sz w:val="26"/>
                 <w:szCs w:val="40"/>
-                <w:lang w:val="it-IT"/>
-              </w:rPr>
-              <w:t>–</w:t>
-            </w:r>
-            <w:r>
-              <w:rPr>
-                <w:rFonts w:ascii="BRH Malayalam Extra" w:hAnsi="BRH Malayalam Extra" w:cs="BRH Malayalam Extra"/>
-                <w:color w:val="000000"/>
-                <w:sz w:val="32"/>
-                <w:szCs w:val="40"/>
-                <w:lang w:val="it-IT"/>
+              </w:rPr>
+              <w:t>–</w:t>
+            </w:r>
+            <w:r>
+              <w:rPr>
+                <w:rFonts w:ascii="BRH Malayalam Extra" w:hAnsi="BRH Malayalam Extra" w:cs="BRH Malayalam Extra"/>
+                <w:color w:val="000000"/>
+                <w:sz w:val="32"/>
+                <w:szCs w:val="40"/>
               </w:rPr>
               <w:t>J ¥sx¥ix— k¡</w:t>
             </w:r>
@@ -29483,17 +29408,15 @@
                 <w:color w:val="000000"/>
                 <w:sz w:val="26"/>
                 <w:szCs w:val="40"/>
-                <w:lang w:val="it-IT"/>
-              </w:rPr>
-              <w:t>–</w:t>
-            </w:r>
-            <w:r>
-              <w:rPr>
-                <w:rFonts w:ascii="BRH Malayalam Extra" w:hAnsi="BRH Malayalam Extra" w:cs="BRH Malayalam Extra"/>
-                <w:color w:val="000000"/>
-                <w:sz w:val="32"/>
-                <w:szCs w:val="40"/>
-                <w:lang w:val="it-IT"/>
+              </w:rPr>
+              <w:t>–</w:t>
+            </w:r>
+            <w:r>
+              <w:rPr>
+                <w:rFonts w:ascii="BRH Malayalam Extra" w:hAnsi="BRH Malayalam Extra" w:cs="BRH Malayalam Extra"/>
+                <w:color w:val="000000"/>
+                <w:sz w:val="32"/>
+                <w:szCs w:val="40"/>
               </w:rPr>
               <w:t xml:space="preserve">¤¤öb </w:t>
             </w:r>
@@ -29510,7 +29433,6 @@
                 <w:color w:val="000000"/>
                 <w:sz w:val="32"/>
                 <w:szCs w:val="40"/>
-                <w:lang w:val="it-IT"/>
               </w:rPr>
             </w:pPr>
             <w:r>
@@ -29519,7 +29441,6 @@
                 <w:color w:val="000000"/>
                 <w:sz w:val="32"/>
                 <w:szCs w:val="40"/>
-                <w:lang w:val="it-IT"/>
               </w:rPr>
               <w:t xml:space="preserve">kyöÉ—J | </w:t>
             </w:r>
@@ -29536,7 +29457,6 @@
                 <w:color w:val="000000"/>
                 <w:sz w:val="32"/>
                 <w:szCs w:val="40"/>
-                <w:lang w:val="it-IT"/>
               </w:rPr>
             </w:pPr>
             <w:r>
@@ -29544,7 +29464,6 @@
                 <w:rFonts w:cs="BRH Malayalam Extra"/>
                 <w:color w:val="000000"/>
                 <w:szCs w:val="40"/>
-                <w:lang w:val="it-IT"/>
               </w:rPr>
               <w:t>50</w:t>
             </w:r>
@@ -29554,7 +29473,6 @@
                 <w:color w:val="000000"/>
                 <w:sz w:val="32"/>
                 <w:szCs w:val="40"/>
-                <w:lang w:val="it-IT"/>
               </w:rPr>
               <w:t>)</w:t>
             </w:r>
@@ -29564,7 +29482,6 @@
                 <w:color w:val="000000"/>
                 <w:sz w:val="32"/>
                 <w:szCs w:val="40"/>
-                <w:lang w:val="it-IT"/>
               </w:rPr>
               <w:tab/>
             </w:r>
@@ -29573,7 +29490,6 @@
                 <w:rFonts w:cs="BRH Malayalam Extra"/>
                 <w:color w:val="000000"/>
                 <w:szCs w:val="40"/>
-                <w:lang w:val="it-IT"/>
               </w:rPr>
               <w:t>2</w:t>
             </w:r>
@@ -29583,7 +29499,6 @@
                 <w:color w:val="000000"/>
                 <w:sz w:val="32"/>
                 <w:szCs w:val="40"/>
-                <w:lang w:val="it-IT"/>
               </w:rPr>
               <w:t>.</w:t>
             </w:r>
@@ -29592,7 +29507,6 @@
                 <w:rFonts w:cs="BRH Malayalam Extra"/>
                 <w:color w:val="000000"/>
                 <w:szCs w:val="40"/>
-                <w:lang w:val="it-IT"/>
               </w:rPr>
               <w:t>2</w:t>
             </w:r>
@@ -29602,7 +29516,6 @@
                 <w:color w:val="000000"/>
                 <w:sz w:val="32"/>
                 <w:szCs w:val="40"/>
-                <w:lang w:val="it-IT"/>
               </w:rPr>
               <w:t>.</w:t>
             </w:r>
@@ -29611,7 +29524,6 @@
                 <w:rFonts w:cs="BRH Malayalam Extra"/>
                 <w:color w:val="000000"/>
                 <w:szCs w:val="40"/>
-                <w:lang w:val="it-IT"/>
               </w:rPr>
               <w:t>11</w:t>
             </w:r>
@@ -29621,7 +29533,6 @@
                 <w:color w:val="000000"/>
                 <w:sz w:val="32"/>
                 <w:szCs w:val="40"/>
-                <w:lang w:val="it-IT"/>
               </w:rPr>
               <w:t>.</w:t>
             </w:r>
@@ -29630,7 +29541,6 @@
                 <w:rFonts w:cs="BRH Malayalam Extra"/>
                 <w:color w:val="000000"/>
                 <w:szCs w:val="40"/>
-                <w:lang w:val="it-IT"/>
               </w:rPr>
               <w:t>5</w:t>
             </w:r>
@@ -29640,7 +29550,6 @@
                 <w:color w:val="000000"/>
                 <w:sz w:val="32"/>
                 <w:szCs w:val="40"/>
-                <w:lang w:val="it-IT"/>
               </w:rPr>
               <w:t>(</w:t>
             </w:r>
@@ -29649,7 +29558,6 @@
                 <w:rFonts w:cs="BRH Malayalam Extra"/>
                 <w:color w:val="000000"/>
                 <w:szCs w:val="40"/>
-                <w:lang w:val="it-IT"/>
               </w:rPr>
               <w:t>40</w:t>
             </w:r>
@@ -29659,27 +29567,44 @@
                 <w:color w:val="000000"/>
                 <w:sz w:val="32"/>
                 <w:szCs w:val="40"/>
-                <w:lang w:val="it-IT"/>
-              </w:rPr>
-              <w:t>)-  k¡</w:t>
-            </w:r>
-            <w:r>
-              <w:rPr>
-                <w:rFonts w:ascii="BRH Malayalam Extra" w:hAnsi="BRH Malayalam Extra" w:cs="BRH Malayalam Extra"/>
-                <w:color w:val="000000"/>
-                <w:sz w:val="26"/>
-                <w:szCs w:val="40"/>
-                <w:lang w:val="it-IT"/>
-              </w:rPr>
-              <w:t>–</w:t>
-            </w:r>
-            <w:r>
-              <w:rPr>
-                <w:rFonts w:ascii="BRH Malayalam Extra" w:hAnsi="BRH Malayalam Extra" w:cs="BRH Malayalam Extra"/>
-                <w:color w:val="000000"/>
-                <w:sz w:val="32"/>
-                <w:szCs w:val="40"/>
-                <w:lang w:val="it-IT"/>
+              </w:rPr>
+              <w:t>)</w:t>
+            </w:r>
+            <w:proofErr w:type="gramStart"/>
+            <w:r>
+              <w:rPr>
+                <w:rFonts w:ascii="BRH Malayalam Extra" w:hAnsi="BRH Malayalam Extra" w:cs="BRH Malayalam Extra"/>
+                <w:color w:val="000000"/>
+                <w:sz w:val="32"/>
+                <w:szCs w:val="40"/>
+              </w:rPr>
+              <w:t>-  k</w:t>
+            </w:r>
+            <w:proofErr w:type="gramEnd"/>
+            <w:r>
+              <w:rPr>
+                <w:rFonts w:ascii="BRH Malayalam Extra" w:hAnsi="BRH Malayalam Extra" w:cs="BRH Malayalam Extra"/>
+                <w:color w:val="000000"/>
+                <w:sz w:val="32"/>
+                <w:szCs w:val="40"/>
+              </w:rPr>
+              <w:t>¡</w:t>
+            </w:r>
+            <w:r>
+              <w:rPr>
+                <w:rFonts w:ascii="BRH Malayalam Extra" w:hAnsi="BRH Malayalam Extra" w:cs="BRH Malayalam Extra"/>
+                <w:color w:val="000000"/>
+                <w:sz w:val="26"/>
+                <w:szCs w:val="40"/>
+              </w:rPr>
+              <w:t>–</w:t>
+            </w:r>
+            <w:r>
+              <w:rPr>
+                <w:rFonts w:ascii="BRH Malayalam Extra" w:hAnsi="BRH Malayalam Extra" w:cs="BRH Malayalam Extra"/>
+                <w:color w:val="000000"/>
+                <w:sz w:val="32"/>
+                <w:szCs w:val="40"/>
               </w:rPr>
               <w:t>¤¤öbJ | CöÉ—J | i</w:t>
             </w:r>
@@ -29689,17 +29614,15 @@
                 <w:color w:val="000000"/>
                 <w:sz w:val="26"/>
                 <w:szCs w:val="40"/>
-                <w:lang w:val="it-IT"/>
-              </w:rPr>
-              <w:t>–</w:t>
-            </w:r>
-            <w:r>
-              <w:rPr>
-                <w:rFonts w:ascii="BRH Malayalam Extra" w:hAnsi="BRH Malayalam Extra" w:cs="BRH Malayalam Extra"/>
-                <w:color w:val="000000"/>
-                <w:sz w:val="32"/>
-                <w:szCs w:val="40"/>
-                <w:lang w:val="it-IT"/>
+              </w:rPr>
+              <w:t>–</w:t>
+            </w:r>
+            <w:r>
+              <w:rPr>
+                <w:rFonts w:ascii="BRH Malayalam Extra" w:hAnsi="BRH Malayalam Extra" w:cs="BRH Malayalam Extra"/>
+                <w:color w:val="000000"/>
+                <w:sz w:val="32"/>
+                <w:szCs w:val="40"/>
               </w:rPr>
               <w:t>k¡b§hy—J |</w:t>
             </w:r>
@@ -29716,7 +29639,6 @@
                 <w:color w:val="000000"/>
                 <w:sz w:val="32"/>
                 <w:szCs w:val="40"/>
-                <w:lang w:val="it-IT"/>
               </w:rPr>
             </w:pPr>
             <w:r>
@@ -29725,7 +29647,6 @@
                 <w:color w:val="000000"/>
                 <w:sz w:val="32"/>
                 <w:szCs w:val="40"/>
-                <w:lang w:val="it-IT"/>
               </w:rPr>
               <w:t>k¡</w:t>
             </w:r>
@@ -29735,17 +29656,15 @@
                 <w:color w:val="000000"/>
                 <w:sz w:val="26"/>
                 <w:szCs w:val="40"/>
-                <w:lang w:val="it-IT"/>
-              </w:rPr>
-              <w:t>–</w:t>
-            </w:r>
-            <w:r>
-              <w:rPr>
-                <w:rFonts w:ascii="BRH Malayalam Extra" w:hAnsi="BRH Malayalam Extra" w:cs="BRH Malayalam Extra"/>
-                <w:color w:val="000000"/>
-                <w:sz w:val="32"/>
-                <w:szCs w:val="40"/>
-                <w:lang w:val="it-IT"/>
+              </w:rPr>
+              <w:t>–</w:t>
+            </w:r>
+            <w:r>
+              <w:rPr>
+                <w:rFonts w:ascii="BRH Malayalam Extra" w:hAnsi="BRH Malayalam Extra" w:cs="BRH Malayalam Extra"/>
+                <w:color w:val="000000"/>
+                <w:sz w:val="32"/>
+                <w:szCs w:val="40"/>
               </w:rPr>
               <w:t>¤¤öb kyöÉ</w:t>
             </w:r>
@@ -29755,17 +29674,15 @@
                 <w:color w:val="000000"/>
                 <w:sz w:val="26"/>
                 <w:szCs w:val="40"/>
-                <w:lang w:val="it-IT"/>
-              </w:rPr>
-              <w:t>–</w:t>
-            </w:r>
-            <w:r>
-              <w:rPr>
-                <w:rFonts w:ascii="BRH Malayalam Extra" w:hAnsi="BRH Malayalam Extra" w:cs="BRH Malayalam Extra"/>
-                <w:color w:val="000000"/>
-                <w:sz w:val="32"/>
-                <w:szCs w:val="40"/>
-                <w:lang w:val="it-IT"/>
+              </w:rPr>
+              <w:t>–</w:t>
+            </w:r>
+            <w:r>
+              <w:rPr>
+                <w:rFonts w:ascii="BRH Malayalam Extra" w:hAnsi="BRH Malayalam Extra" w:cs="BRH Malayalam Extra"/>
+                <w:color w:val="000000"/>
+                <w:sz w:val="32"/>
+                <w:szCs w:val="40"/>
               </w:rPr>
               <w:t xml:space="preserve"> C¥öÉx— k¡</w:t>
             </w:r>
@@ -29775,17 +29692,15 @@
                 <w:color w:val="000000"/>
                 <w:sz w:val="26"/>
                 <w:szCs w:val="40"/>
-                <w:lang w:val="it-IT"/>
-              </w:rPr>
-              <w:t>–</w:t>
-            </w:r>
-            <w:r>
-              <w:rPr>
-                <w:rFonts w:ascii="BRH Malayalam Extra" w:hAnsi="BRH Malayalam Extra" w:cs="BRH Malayalam Extra"/>
-                <w:color w:val="000000"/>
-                <w:sz w:val="32"/>
-                <w:szCs w:val="40"/>
-                <w:lang w:val="it-IT"/>
+              </w:rPr>
+              <w:t>–</w:t>
+            </w:r>
+            <w:r>
+              <w:rPr>
+                <w:rFonts w:ascii="BRH Malayalam Extra" w:hAnsi="BRH Malayalam Extra" w:cs="BRH Malayalam Extra"/>
+                <w:color w:val="000000"/>
+                <w:sz w:val="32"/>
+                <w:szCs w:val="40"/>
               </w:rPr>
               <w:t>¤</w:t>
             </w:r>
@@ -29796,7 +29711,6 @@
                 <w:sz w:val="32"/>
                 <w:szCs w:val="40"/>
                 <w:highlight w:val="yellow"/>
-                <w:lang w:val="it-IT"/>
               </w:rPr>
               <w:t>¤öb</w:t>
             </w:r>
@@ -29806,7 +29720,6 @@
                 <w:sz w:val="32"/>
                 <w:szCs w:val="40"/>
                 <w:highlight w:val="yellow"/>
-                <w:lang w:val="it-IT"/>
               </w:rPr>
               <w:t>ª</w:t>
             </w:r>
@@ -29817,7 +29730,6 @@
                 <w:sz w:val="32"/>
                 <w:szCs w:val="40"/>
                 <w:highlight w:val="yellow"/>
-                <w:lang w:val="it-IT"/>
               </w:rPr>
               <w:t xml:space="preserve"> k¡</w:t>
             </w:r>
@@ -29828,7 +29740,6 @@
                 <w:sz w:val="26"/>
                 <w:szCs w:val="40"/>
                 <w:highlight w:val="yellow"/>
-                <w:lang w:val="it-IT"/>
               </w:rPr>
               <w:t>–</w:t>
             </w:r>
@@ -29839,7 +29750,6 @@
                 <w:sz w:val="32"/>
                 <w:szCs w:val="40"/>
                 <w:highlight w:val="yellow"/>
-                <w:lang w:val="it-IT"/>
               </w:rPr>
               <w:t>¤</w:t>
             </w:r>
@@ -29849,7 +29759,6 @@
                 <w:color w:val="000000"/>
                 <w:sz w:val="32"/>
                 <w:szCs w:val="40"/>
-                <w:lang w:val="it-IT"/>
               </w:rPr>
               <w:t xml:space="preserve">¤öb ky¥öÉx— </w:t>
             </w:r>
@@ -29866,7 +29775,6 @@
                 <w:color w:val="000000"/>
                 <w:sz w:val="32"/>
                 <w:szCs w:val="40"/>
-                <w:lang w:val="it-IT"/>
               </w:rPr>
             </w:pPr>
             <w:r>
@@ -29875,7 +29783,6 @@
                 <w:color w:val="000000"/>
                 <w:sz w:val="32"/>
                 <w:szCs w:val="40"/>
-                <w:lang w:val="it-IT"/>
               </w:rPr>
               <w:t>i</w:t>
             </w:r>
@@ -29885,17 +29792,15 @@
                 <w:color w:val="000000"/>
                 <w:sz w:val="26"/>
                 <w:szCs w:val="40"/>
-                <w:lang w:val="it-IT"/>
-              </w:rPr>
-              <w:t>–</w:t>
-            </w:r>
-            <w:r>
-              <w:rPr>
-                <w:rFonts w:ascii="BRH Malayalam Extra" w:hAnsi="BRH Malayalam Extra" w:cs="BRH Malayalam Extra"/>
-                <w:color w:val="000000"/>
-                <w:sz w:val="32"/>
-                <w:szCs w:val="40"/>
-                <w:lang w:val="it-IT"/>
+              </w:rPr>
+              <w:t>–</w:t>
+            </w:r>
+            <w:r>
+              <w:rPr>
+                <w:rFonts w:ascii="BRH Malayalam Extra" w:hAnsi="BRH Malayalam Extra" w:cs="BRH Malayalam Extra"/>
+                <w:color w:val="000000"/>
+                <w:sz w:val="32"/>
+                <w:szCs w:val="40"/>
               </w:rPr>
               <w:t>k¡b§hy—ª i</w:t>
             </w:r>
@@ -29905,17 +29810,15 @@
                 <w:color w:val="000000"/>
                 <w:sz w:val="26"/>
                 <w:szCs w:val="40"/>
-                <w:lang w:val="it-IT"/>
-              </w:rPr>
-              <w:t>–</w:t>
-            </w:r>
-            <w:r>
-              <w:rPr>
-                <w:rFonts w:ascii="BRH Malayalam Extra" w:hAnsi="BRH Malayalam Extra" w:cs="BRH Malayalam Extra"/>
-                <w:color w:val="000000"/>
-                <w:sz w:val="32"/>
-                <w:szCs w:val="40"/>
-                <w:lang w:val="it-IT"/>
+              </w:rPr>
+              <w:t>–</w:t>
+            </w:r>
+            <w:r>
+              <w:rPr>
+                <w:rFonts w:ascii="BRH Malayalam Extra" w:hAnsi="BRH Malayalam Extra" w:cs="BRH Malayalam Extra"/>
+                <w:color w:val="000000"/>
+                <w:sz w:val="32"/>
+                <w:szCs w:val="40"/>
               </w:rPr>
               <w:t>k¡b§hy</w:t>
             </w:r>
@@ -29925,17 +29828,15 @@
                 <w:color w:val="000000"/>
                 <w:sz w:val="26"/>
                 <w:szCs w:val="40"/>
-                <w:lang w:val="it-IT"/>
-              </w:rPr>
-              <w:t>–</w:t>
-            </w:r>
-            <w:r>
-              <w:rPr>
-                <w:rFonts w:ascii="BRH Malayalam Extra" w:hAnsi="BRH Malayalam Extra" w:cs="BRH Malayalam Extra"/>
-                <w:color w:val="000000"/>
-                <w:sz w:val="32"/>
-                <w:szCs w:val="40"/>
-                <w:lang w:val="it-IT"/>
+              </w:rPr>
+              <w:t>–</w:t>
+            </w:r>
+            <w:r>
+              <w:rPr>
+                <w:rFonts w:ascii="BRH Malayalam Extra" w:hAnsi="BRH Malayalam Extra" w:cs="BRH Malayalam Extra"/>
+                <w:color w:val="000000"/>
+                <w:sz w:val="32"/>
+                <w:szCs w:val="40"/>
               </w:rPr>
               <w:t xml:space="preserve"> ky¥öÉx— k¡</w:t>
             </w:r>
@@ -29945,17 +29846,15 @@
                 <w:color w:val="000000"/>
                 <w:sz w:val="26"/>
                 <w:szCs w:val="40"/>
-                <w:lang w:val="it-IT"/>
-              </w:rPr>
-              <w:t>–</w:t>
-            </w:r>
-            <w:r>
-              <w:rPr>
-                <w:rFonts w:ascii="BRH Malayalam Extra" w:hAnsi="BRH Malayalam Extra" w:cs="BRH Malayalam Extra"/>
-                <w:color w:val="000000"/>
-                <w:sz w:val="32"/>
-                <w:szCs w:val="40"/>
-                <w:lang w:val="it-IT"/>
+              </w:rPr>
+              <w:t>–</w:t>
+            </w:r>
+            <w:r>
+              <w:rPr>
+                <w:rFonts w:ascii="BRH Malayalam Extra" w:hAnsi="BRH Malayalam Extra" w:cs="BRH Malayalam Extra"/>
+                <w:color w:val="000000"/>
+                <w:sz w:val="32"/>
+                <w:szCs w:val="40"/>
               </w:rPr>
               <w:t>¤</w:t>
             </w:r>
@@ -29966,7 +29865,6 @@
                 <w:sz w:val="32"/>
                 <w:szCs w:val="40"/>
                 <w:highlight w:val="yellow"/>
-                <w:lang w:val="it-IT"/>
               </w:rPr>
               <w:t>¤öb</w:t>
             </w:r>
@@ -29976,7 +29874,6 @@
                 <w:sz w:val="32"/>
                 <w:szCs w:val="40"/>
                 <w:highlight w:val="yellow"/>
-                <w:lang w:val="it-IT"/>
               </w:rPr>
               <w:t>ª</w:t>
             </w:r>
@@ -29987,7 +29884,6 @@
                 <w:sz w:val="32"/>
                 <w:szCs w:val="40"/>
                 <w:highlight w:val="yellow"/>
-                <w:lang w:val="it-IT"/>
               </w:rPr>
               <w:t xml:space="preserve"> k¡</w:t>
             </w:r>
@@ -29998,17 +29894,15 @@
                 <w:sz w:val="26"/>
                 <w:szCs w:val="40"/>
                 <w:highlight w:val="yellow"/>
-                <w:lang w:val="it-IT"/>
-              </w:rPr>
-              <w:t>–</w:t>
-            </w:r>
-            <w:r>
-              <w:rPr>
-                <w:rFonts w:ascii="BRH Malayalam Extra" w:hAnsi="BRH Malayalam Extra" w:cs="BRH Malayalam Extra"/>
-                <w:color w:val="000000"/>
-                <w:sz w:val="32"/>
-                <w:szCs w:val="40"/>
-                <w:lang w:val="it-IT"/>
+              </w:rPr>
+              <w:t>–</w:t>
+            </w:r>
+            <w:r>
+              <w:rPr>
+                <w:rFonts w:ascii="BRH Malayalam Extra" w:hAnsi="BRH Malayalam Extra" w:cs="BRH Malayalam Extra"/>
+                <w:color w:val="000000"/>
+                <w:sz w:val="32"/>
+                <w:szCs w:val="40"/>
               </w:rPr>
               <w:t xml:space="preserve">¤¤öb ky¥öÉx— </w:t>
             </w:r>
@@ -33153,6 +33047,7 @@
                 <w:u w:val="single"/>
                 <w:lang w:val="it-IT"/>
               </w:rPr>
+              <w:lastRenderedPageBreak/>
               <w:br w:type="page"/>
             </w:r>
             <w:r>
@@ -38833,7 +38728,6 @@
                 <w:color w:val="000000"/>
                 <w:sz w:val="32"/>
                 <w:szCs w:val="40"/>
-                <w:lang w:val="it-IT"/>
               </w:rPr>
             </w:pPr>
             <w:r>
@@ -38841,7 +38735,6 @@
                 <w:rFonts w:cs="BRH Malayalam Extra"/>
                 <w:color w:val="000000"/>
                 <w:szCs w:val="40"/>
-                <w:lang w:val="it-IT"/>
               </w:rPr>
               <w:t>5</w:t>
             </w:r>
@@ -38851,7 +38744,6 @@
                 <w:color w:val="000000"/>
                 <w:sz w:val="32"/>
                 <w:szCs w:val="40"/>
-                <w:lang w:val="it-IT"/>
               </w:rPr>
               <w:t>)</w:t>
             </w:r>
@@ -38861,7 +38753,6 @@
                 <w:color w:val="000000"/>
                 <w:sz w:val="32"/>
                 <w:szCs w:val="40"/>
-                <w:lang w:val="it-IT"/>
               </w:rPr>
               <w:tab/>
             </w:r>
@@ -38870,7 +38761,6 @@
                 <w:rFonts w:cs="BRH Malayalam Extra"/>
                 <w:color w:val="000000"/>
                 <w:szCs w:val="40"/>
-                <w:lang w:val="it-IT"/>
               </w:rPr>
               <w:t>2</w:t>
             </w:r>
@@ -38880,7 +38770,6 @@
                 <w:color w:val="000000"/>
                 <w:sz w:val="32"/>
                 <w:szCs w:val="40"/>
-                <w:lang w:val="it-IT"/>
               </w:rPr>
               <w:t>.</w:t>
             </w:r>
@@ -38889,7 +38778,6 @@
                 <w:rFonts w:cs="BRH Malayalam Extra"/>
                 <w:color w:val="000000"/>
                 <w:szCs w:val="40"/>
-                <w:lang w:val="it-IT"/>
               </w:rPr>
               <w:t>2</w:t>
             </w:r>
@@ -38899,7 +38787,6 @@
                 <w:color w:val="000000"/>
                 <w:sz w:val="32"/>
                 <w:szCs w:val="40"/>
-                <w:lang w:val="it-IT"/>
               </w:rPr>
               <w:t>.</w:t>
             </w:r>
@@ -38908,7 +38795,6 @@
                 <w:rFonts w:cs="BRH Malayalam Extra"/>
                 <w:color w:val="000000"/>
                 <w:szCs w:val="40"/>
-                <w:lang w:val="it-IT"/>
               </w:rPr>
               <w:t>12</w:t>
             </w:r>
@@ -38918,7 +38804,6 @@
                 <w:color w:val="000000"/>
                 <w:sz w:val="32"/>
                 <w:szCs w:val="40"/>
-                <w:lang w:val="it-IT"/>
               </w:rPr>
               <w:t>.</w:t>
             </w:r>
@@ -38927,7 +38812,6 @@
                 <w:rFonts w:cs="BRH Malayalam Extra"/>
                 <w:color w:val="000000"/>
                 <w:szCs w:val="40"/>
-                <w:lang w:val="it-IT"/>
               </w:rPr>
               <w:t>6</w:t>
             </w:r>
@@ -38937,7 +38821,6 @@
                 <w:color w:val="000000"/>
                 <w:sz w:val="32"/>
                 <w:szCs w:val="40"/>
-                <w:lang w:val="it-IT"/>
               </w:rPr>
               <w:t>(</w:t>
             </w:r>
@@ -38946,7 +38829,6 @@
                 <w:rFonts w:cs="BRH Malayalam Extra"/>
                 <w:color w:val="000000"/>
                 <w:szCs w:val="40"/>
-                <w:lang w:val="it-IT"/>
               </w:rPr>
               <w:t>5</w:t>
             </w:r>
@@ -38956,27 +38838,35 @@
                 <w:color w:val="000000"/>
                 <w:sz w:val="32"/>
                 <w:szCs w:val="40"/>
-                <w:lang w:val="it-IT"/>
-              </w:rPr>
-              <w:t>)-  pz</w:t>
-            </w:r>
-            <w:r>
-              <w:rPr>
-                <w:rFonts w:ascii="BRH Malayalam Extra" w:hAnsi="BRH Malayalam Extra" w:cs="BRH Malayalam Extra"/>
-                <w:color w:val="000000"/>
-                <w:sz w:val="26"/>
-                <w:szCs w:val="40"/>
-                <w:lang w:val="it-IT"/>
-              </w:rPr>
-              <w:t>–</w:t>
-            </w:r>
-            <w:r>
-              <w:rPr>
-                <w:rFonts w:ascii="BRH Malayalam Extra" w:hAnsi="BRH Malayalam Extra" w:cs="BRH Malayalam Extra"/>
-                <w:color w:val="000000"/>
-                <w:sz w:val="32"/>
-                <w:szCs w:val="40"/>
-                <w:lang w:val="it-IT"/>
+              </w:rPr>
+              <w:t>)</w:t>
+            </w:r>
+            <w:proofErr w:type="gramStart"/>
+            <w:r>
+              <w:rPr>
+                <w:rFonts w:ascii="BRH Malayalam Extra" w:hAnsi="BRH Malayalam Extra" w:cs="BRH Malayalam Extra"/>
+                <w:color w:val="000000"/>
+                <w:sz w:val="32"/>
+                <w:szCs w:val="40"/>
+              </w:rPr>
+              <w:t>-  pz</w:t>
+            </w:r>
+            <w:proofErr w:type="gramEnd"/>
+            <w:r>
+              <w:rPr>
+                <w:rFonts w:ascii="BRH Malayalam Extra" w:hAnsi="BRH Malayalam Extra" w:cs="BRH Malayalam Extra"/>
+                <w:color w:val="000000"/>
+                <w:sz w:val="26"/>
+                <w:szCs w:val="40"/>
+              </w:rPr>
+              <w:t>–</w:t>
+            </w:r>
+            <w:r>
+              <w:rPr>
+                <w:rFonts w:ascii="BRH Malayalam Extra" w:hAnsi="BRH Malayalam Extra" w:cs="BRH Malayalam Extra"/>
+                <w:color w:val="000000"/>
+                <w:sz w:val="32"/>
+                <w:szCs w:val="40"/>
               </w:rPr>
               <w:t xml:space="preserve">kp—ÇI | ekz—YsI || </w:t>
             </w:r>
@@ -38993,7 +38883,6 @@
                 <w:color w:val="000000"/>
                 <w:sz w:val="32"/>
                 <w:szCs w:val="40"/>
-                <w:lang w:val="it-IT"/>
               </w:rPr>
             </w:pPr>
             <w:r>
@@ -39002,7 +38891,6 @@
                 <w:color w:val="000000"/>
                 <w:sz w:val="32"/>
                 <w:szCs w:val="40"/>
-                <w:lang w:val="it-IT"/>
               </w:rPr>
               <w:t>pz</w:t>
             </w:r>
@@ -39012,17 +38900,15 @@
                 <w:color w:val="000000"/>
                 <w:sz w:val="26"/>
                 <w:szCs w:val="40"/>
-                <w:lang w:val="it-IT"/>
-              </w:rPr>
-              <w:t>–</w:t>
-            </w:r>
-            <w:r>
-              <w:rPr>
-                <w:rFonts w:ascii="BRH Malayalam Extra" w:hAnsi="BRH Malayalam Extra" w:cs="BRH Malayalam Extra"/>
-                <w:color w:val="000000"/>
-                <w:sz w:val="32"/>
-                <w:szCs w:val="40"/>
-                <w:lang w:val="it-IT"/>
+              </w:rPr>
+              <w:t>–</w:t>
+            </w:r>
+            <w:r>
+              <w:rPr>
+                <w:rFonts w:ascii="BRH Malayalam Extra" w:hAnsi="BRH Malayalam Extra" w:cs="BRH Malayalam Extra"/>
+                <w:color w:val="000000"/>
+                <w:sz w:val="32"/>
+                <w:szCs w:val="40"/>
               </w:rPr>
               <w:t>kp—Ç</w:t>
             </w:r>
@@ -39032,17 +38918,15 @@
                 <w:color w:val="000000"/>
                 <w:sz w:val="26"/>
                 <w:szCs w:val="40"/>
-                <w:lang w:val="it-IT"/>
-              </w:rPr>
-              <w:t>–</w:t>
-            </w:r>
-            <w:r>
-              <w:rPr>
-                <w:rFonts w:ascii="BRH Malayalam Extra" w:hAnsi="BRH Malayalam Extra" w:cs="BRH Malayalam Extra"/>
-                <w:color w:val="000000"/>
-                <w:sz w:val="32"/>
-                <w:szCs w:val="40"/>
-                <w:lang w:val="it-IT"/>
+              </w:rPr>
+              <w:t>–</w:t>
+            </w:r>
+            <w:r>
+              <w:rPr>
+                <w:rFonts w:ascii="BRH Malayalam Extra" w:hAnsi="BRH Malayalam Extra" w:cs="BRH Malayalam Extra"/>
+                <w:color w:val="000000"/>
+                <w:sz w:val="32"/>
+                <w:szCs w:val="40"/>
               </w:rPr>
               <w:t>I ekz—Ys</w:t>
             </w:r>
@@ -39052,17 +38936,15 @@
                 <w:color w:val="000000"/>
                 <w:sz w:val="26"/>
                 <w:szCs w:val="40"/>
-                <w:lang w:val="it-IT"/>
-              </w:rPr>
-              <w:t>–</w:t>
-            </w:r>
-            <w:r>
-              <w:rPr>
-                <w:rFonts w:ascii="BRH Malayalam Extra" w:hAnsi="BRH Malayalam Extra" w:cs="BRH Malayalam Extra"/>
-                <w:color w:val="000000"/>
-                <w:sz w:val="32"/>
-                <w:szCs w:val="40"/>
-                <w:lang w:val="it-IT"/>
+              </w:rPr>
+              <w:t>–</w:t>
+            </w:r>
+            <w:r>
+              <w:rPr>
+                <w:rFonts w:ascii="BRH Malayalam Extra" w:hAnsi="BRH Malayalam Extra" w:cs="BRH Malayalam Extra"/>
+                <w:color w:val="000000"/>
+                <w:sz w:val="32"/>
+                <w:szCs w:val="40"/>
               </w:rPr>
               <w:t xml:space="preserve">I ekz—YsI </w:t>
             </w:r>
@@ -39071,7 +38953,6 @@
                 <w:rFonts w:ascii="BRH Devanagari Extra" w:hAnsi="BRH Devanagari Extra" w:cs="BRH Malayalam Extra"/>
                 <w:color w:val="000000"/>
                 <w:szCs w:val="40"/>
-                <w:lang w:val="it-IT"/>
               </w:rPr>
               <w:t>Æ</w:t>
             </w:r>
@@ -39081,7 +38962,6 @@
                 <w:color w:val="000000"/>
                 <w:sz w:val="32"/>
                 <w:szCs w:val="40"/>
-                <w:lang w:val="it-IT"/>
               </w:rPr>
               <w:t>pz</w:t>
             </w:r>
@@ -39091,17 +38971,15 @@
                 <w:color w:val="000000"/>
                 <w:sz w:val="26"/>
                 <w:szCs w:val="40"/>
-                <w:lang w:val="it-IT"/>
-              </w:rPr>
-              <w:t>–</w:t>
-            </w:r>
-            <w:r>
-              <w:rPr>
-                <w:rFonts w:ascii="BRH Malayalam Extra" w:hAnsi="BRH Malayalam Extra" w:cs="BRH Malayalam Extra"/>
-                <w:color w:val="000000"/>
-                <w:sz w:val="32"/>
-                <w:szCs w:val="40"/>
-                <w:lang w:val="it-IT"/>
+              </w:rPr>
+              <w:t>–</w:t>
+            </w:r>
+            <w:r>
+              <w:rPr>
+                <w:rFonts w:ascii="BRH Malayalam Extra" w:hAnsi="BRH Malayalam Extra" w:cs="BRH Malayalam Extra"/>
+                <w:color w:val="000000"/>
+                <w:sz w:val="32"/>
+                <w:szCs w:val="40"/>
               </w:rPr>
               <w:t xml:space="preserve">kp—ÇI </w:t>
             </w:r>
@@ -39117,7 +38995,6 @@
                 <w:rFonts w:cs="BRH Malayalam Extra"/>
                 <w:color w:val="000000"/>
                 <w:szCs w:val="40"/>
-                <w:lang w:val="it-IT"/>
               </w:rPr>
             </w:pPr>
             <w:r>
@@ -39125,7 +39002,6 @@
                 <w:rFonts w:ascii="BRH Devanagari Extra" w:hAnsi="BRH Devanagari Extra" w:cs="BRH Malayalam Extra"/>
                 <w:color w:val="000000"/>
                 <w:szCs w:val="40"/>
-                <w:lang w:val="it-IT"/>
               </w:rPr>
               <w:t>Æ</w:t>
             </w:r>
@@ -39135,7 +39011,6 @@
                 <w:color w:val="000000"/>
                 <w:sz w:val="32"/>
                 <w:szCs w:val="40"/>
-                <w:lang w:val="it-IT"/>
               </w:rPr>
               <w:t>pz</w:t>
             </w:r>
@@ -39145,17 +39020,15 @@
                 <w:color w:val="000000"/>
                 <w:sz w:val="26"/>
                 <w:szCs w:val="40"/>
-                <w:lang w:val="it-IT"/>
-              </w:rPr>
-              <w:t>–</w:t>
-            </w:r>
-            <w:r>
-              <w:rPr>
-                <w:rFonts w:ascii="BRH Malayalam Extra" w:hAnsi="BRH Malayalam Extra" w:cs="BRH Malayalam Extra"/>
-                <w:color w:val="000000"/>
-                <w:sz w:val="32"/>
-                <w:szCs w:val="40"/>
-                <w:lang w:val="it-IT"/>
+              </w:rPr>
+              <w:t>–</w:t>
+            </w:r>
+            <w:r>
+              <w:rPr>
+                <w:rFonts w:ascii="BRH Malayalam Extra" w:hAnsi="BRH Malayalam Extra" w:cs="BRH Malayalam Extra"/>
+                <w:color w:val="000000"/>
+                <w:sz w:val="32"/>
+                <w:szCs w:val="40"/>
               </w:rPr>
               <w:t>kp—Ç</w:t>
             </w:r>
@@ -39165,17 +39038,15 @@
                 <w:color w:val="000000"/>
                 <w:sz w:val="26"/>
                 <w:szCs w:val="40"/>
-                <w:lang w:val="it-IT"/>
-              </w:rPr>
-              <w:t>–</w:t>
-            </w:r>
-            <w:r>
-              <w:rPr>
-                <w:rFonts w:ascii="BRH Malayalam Extra" w:hAnsi="BRH Malayalam Extra" w:cs="BRH Malayalam Extra"/>
-                <w:color w:val="000000"/>
-                <w:sz w:val="32"/>
-                <w:szCs w:val="40"/>
-                <w:lang w:val="it-IT"/>
+              </w:rPr>
+              <w:t>–</w:t>
+            </w:r>
+            <w:r>
+              <w:rPr>
+                <w:rFonts w:ascii="BRH Malayalam Extra" w:hAnsi="BRH Malayalam Extra" w:cs="BRH Malayalam Extra"/>
+                <w:color w:val="000000"/>
+                <w:sz w:val="32"/>
+                <w:szCs w:val="40"/>
               </w:rPr>
               <w:t>I ekz—Ys</w:t>
             </w:r>
@@ -39186,7 +39057,6 @@
                 <w:sz w:val="32"/>
                 <w:szCs w:val="40"/>
                 <w:highlight w:val="yellow"/>
-                <w:lang w:val="it-IT"/>
               </w:rPr>
               <w:t>(³§)</w:t>
             </w:r>
@@ -39196,7 +39066,6 @@
                 <w:color w:val="000000"/>
                 <w:sz w:val="32"/>
                 <w:szCs w:val="40"/>
-                <w:lang w:val="it-IT"/>
               </w:rPr>
               <w:t xml:space="preserve"> | </w:t>
             </w:r>
@@ -39224,7 +39093,6 @@
                 <w:color w:val="000000"/>
                 <w:sz w:val="32"/>
                 <w:szCs w:val="40"/>
-                <w:lang w:val="it-IT"/>
               </w:rPr>
             </w:pPr>
             <w:r>
@@ -39232,7 +39100,6 @@
                 <w:rFonts w:cs="BRH Malayalam Extra"/>
                 <w:color w:val="000000"/>
                 <w:szCs w:val="40"/>
-                <w:lang w:val="it-IT"/>
               </w:rPr>
               <w:t>5</w:t>
             </w:r>
@@ -39242,7 +39109,6 @@
                 <w:color w:val="000000"/>
                 <w:sz w:val="32"/>
                 <w:szCs w:val="40"/>
-                <w:lang w:val="it-IT"/>
               </w:rPr>
               <w:t>)</w:t>
             </w:r>
@@ -39252,7 +39118,6 @@
                 <w:color w:val="000000"/>
                 <w:sz w:val="32"/>
                 <w:szCs w:val="40"/>
-                <w:lang w:val="it-IT"/>
               </w:rPr>
               <w:tab/>
             </w:r>
@@ -39261,7 +39126,6 @@
                 <w:rFonts w:cs="BRH Malayalam Extra"/>
                 <w:color w:val="000000"/>
                 <w:szCs w:val="40"/>
-                <w:lang w:val="it-IT"/>
               </w:rPr>
               <w:t>2</w:t>
             </w:r>
@@ -39271,7 +39135,6 @@
                 <w:color w:val="000000"/>
                 <w:sz w:val="32"/>
                 <w:szCs w:val="40"/>
-                <w:lang w:val="it-IT"/>
               </w:rPr>
               <w:t>.</w:t>
             </w:r>
@@ -39280,7 +39143,6 @@
                 <w:rFonts w:cs="BRH Malayalam Extra"/>
                 <w:color w:val="000000"/>
                 <w:szCs w:val="40"/>
-                <w:lang w:val="it-IT"/>
               </w:rPr>
               <w:t>2</w:t>
             </w:r>
@@ -39290,7 +39152,6 @@
                 <w:color w:val="000000"/>
                 <w:sz w:val="32"/>
                 <w:szCs w:val="40"/>
-                <w:lang w:val="it-IT"/>
               </w:rPr>
               <w:t>.</w:t>
             </w:r>
@@ -39299,7 +39160,6 @@
                 <w:rFonts w:cs="BRH Malayalam Extra"/>
                 <w:color w:val="000000"/>
                 <w:szCs w:val="40"/>
-                <w:lang w:val="it-IT"/>
               </w:rPr>
               <w:t>12</w:t>
             </w:r>
@@ -39309,7 +39169,6 @@
                 <w:color w:val="000000"/>
                 <w:sz w:val="32"/>
                 <w:szCs w:val="40"/>
-                <w:lang w:val="it-IT"/>
               </w:rPr>
               <w:t>.</w:t>
             </w:r>
@@ -39318,7 +39177,6 @@
                 <w:rFonts w:cs="BRH Malayalam Extra"/>
                 <w:color w:val="000000"/>
                 <w:szCs w:val="40"/>
-                <w:lang w:val="it-IT"/>
               </w:rPr>
               <w:t>6</w:t>
             </w:r>
@@ -39328,7 +39186,6 @@
                 <w:color w:val="000000"/>
                 <w:sz w:val="32"/>
                 <w:szCs w:val="40"/>
-                <w:lang w:val="it-IT"/>
               </w:rPr>
               <w:t>(</w:t>
             </w:r>
@@ -39337,7 +39194,6 @@
                 <w:rFonts w:cs="BRH Malayalam Extra"/>
                 <w:color w:val="000000"/>
                 <w:szCs w:val="40"/>
-                <w:lang w:val="it-IT"/>
               </w:rPr>
               <w:t>5</w:t>
             </w:r>
@@ -39347,27 +39203,35 @@
                 <w:color w:val="000000"/>
                 <w:sz w:val="32"/>
                 <w:szCs w:val="40"/>
-                <w:lang w:val="it-IT"/>
-              </w:rPr>
-              <w:t>)-  pz</w:t>
-            </w:r>
-            <w:r>
-              <w:rPr>
-                <w:rFonts w:ascii="BRH Malayalam Extra" w:hAnsi="BRH Malayalam Extra" w:cs="BRH Malayalam Extra"/>
-                <w:color w:val="000000"/>
-                <w:sz w:val="26"/>
-                <w:szCs w:val="40"/>
-                <w:lang w:val="it-IT"/>
-              </w:rPr>
-              <w:t>–</w:t>
-            </w:r>
-            <w:r>
-              <w:rPr>
-                <w:rFonts w:ascii="BRH Malayalam Extra" w:hAnsi="BRH Malayalam Extra" w:cs="BRH Malayalam Extra"/>
-                <w:color w:val="000000"/>
-                <w:sz w:val="32"/>
-                <w:szCs w:val="40"/>
-                <w:lang w:val="it-IT"/>
+              </w:rPr>
+              <w:t>)</w:t>
+            </w:r>
+            <w:proofErr w:type="gramStart"/>
+            <w:r>
+              <w:rPr>
+                <w:rFonts w:ascii="BRH Malayalam Extra" w:hAnsi="BRH Malayalam Extra" w:cs="BRH Malayalam Extra"/>
+                <w:color w:val="000000"/>
+                <w:sz w:val="32"/>
+                <w:szCs w:val="40"/>
+              </w:rPr>
+              <w:t>-  pz</w:t>
+            </w:r>
+            <w:proofErr w:type="gramEnd"/>
+            <w:r>
+              <w:rPr>
+                <w:rFonts w:ascii="BRH Malayalam Extra" w:hAnsi="BRH Malayalam Extra" w:cs="BRH Malayalam Extra"/>
+                <w:color w:val="000000"/>
+                <w:sz w:val="26"/>
+                <w:szCs w:val="40"/>
+              </w:rPr>
+              <w:t>–</w:t>
+            </w:r>
+            <w:r>
+              <w:rPr>
+                <w:rFonts w:ascii="BRH Malayalam Extra" w:hAnsi="BRH Malayalam Extra" w:cs="BRH Malayalam Extra"/>
+                <w:color w:val="000000"/>
+                <w:sz w:val="32"/>
+                <w:szCs w:val="40"/>
               </w:rPr>
               <w:t xml:space="preserve">kp—ÇI | ekz—YsI || </w:t>
             </w:r>
@@ -39384,7 +39248,6 @@
                 <w:color w:val="000000"/>
                 <w:sz w:val="32"/>
                 <w:szCs w:val="40"/>
-                <w:lang w:val="it-IT"/>
               </w:rPr>
             </w:pPr>
             <w:r>
@@ -39393,7 +39256,6 @@
                 <w:color w:val="000000"/>
                 <w:sz w:val="32"/>
                 <w:szCs w:val="40"/>
-                <w:lang w:val="it-IT"/>
               </w:rPr>
               <w:t>pz</w:t>
             </w:r>
@@ -39403,17 +39265,15 @@
                 <w:color w:val="000000"/>
                 <w:sz w:val="26"/>
                 <w:szCs w:val="40"/>
-                <w:lang w:val="it-IT"/>
-              </w:rPr>
-              <w:t>–</w:t>
-            </w:r>
-            <w:r>
-              <w:rPr>
-                <w:rFonts w:ascii="BRH Malayalam Extra" w:hAnsi="BRH Malayalam Extra" w:cs="BRH Malayalam Extra"/>
-                <w:color w:val="000000"/>
-                <w:sz w:val="32"/>
-                <w:szCs w:val="40"/>
-                <w:lang w:val="it-IT"/>
+              </w:rPr>
+              <w:t>–</w:t>
+            </w:r>
+            <w:r>
+              <w:rPr>
+                <w:rFonts w:ascii="BRH Malayalam Extra" w:hAnsi="BRH Malayalam Extra" w:cs="BRH Malayalam Extra"/>
+                <w:color w:val="000000"/>
+                <w:sz w:val="32"/>
+                <w:szCs w:val="40"/>
               </w:rPr>
               <w:t>kp—Ç</w:t>
             </w:r>
@@ -39423,17 +39283,15 @@
                 <w:color w:val="000000"/>
                 <w:sz w:val="26"/>
                 <w:szCs w:val="40"/>
-                <w:lang w:val="it-IT"/>
-              </w:rPr>
-              <w:t>–</w:t>
-            </w:r>
-            <w:r>
-              <w:rPr>
-                <w:rFonts w:ascii="BRH Malayalam Extra" w:hAnsi="BRH Malayalam Extra" w:cs="BRH Malayalam Extra"/>
-                <w:color w:val="000000"/>
-                <w:sz w:val="32"/>
-                <w:szCs w:val="40"/>
-                <w:lang w:val="it-IT"/>
+              </w:rPr>
+              <w:t>–</w:t>
+            </w:r>
+            <w:r>
+              <w:rPr>
+                <w:rFonts w:ascii="BRH Malayalam Extra" w:hAnsi="BRH Malayalam Extra" w:cs="BRH Malayalam Extra"/>
+                <w:color w:val="000000"/>
+                <w:sz w:val="32"/>
+                <w:szCs w:val="40"/>
               </w:rPr>
               <w:t>I ekz—Ys</w:t>
             </w:r>
@@ -39443,17 +39301,15 @@
                 <w:color w:val="000000"/>
                 <w:sz w:val="26"/>
                 <w:szCs w:val="40"/>
-                <w:lang w:val="it-IT"/>
-              </w:rPr>
-              <w:t>–</w:t>
-            </w:r>
-            <w:r>
-              <w:rPr>
-                <w:rFonts w:ascii="BRH Malayalam Extra" w:hAnsi="BRH Malayalam Extra" w:cs="BRH Malayalam Extra"/>
-                <w:color w:val="000000"/>
-                <w:sz w:val="32"/>
-                <w:szCs w:val="40"/>
-                <w:lang w:val="it-IT"/>
+              </w:rPr>
+              <w:t>–</w:t>
+            </w:r>
+            <w:r>
+              <w:rPr>
+                <w:rFonts w:ascii="BRH Malayalam Extra" w:hAnsi="BRH Malayalam Extra" w:cs="BRH Malayalam Extra"/>
+                <w:color w:val="000000"/>
+                <w:sz w:val="32"/>
+                <w:szCs w:val="40"/>
               </w:rPr>
               <w:t xml:space="preserve">I ekz—YsI </w:t>
             </w:r>
@@ -39462,7 +39318,6 @@
                 <w:rFonts w:ascii="BRH Devanagari Extra" w:hAnsi="BRH Devanagari Extra" w:cs="BRH Malayalam Extra"/>
                 <w:color w:val="000000"/>
                 <w:szCs w:val="40"/>
-                <w:lang w:val="it-IT"/>
               </w:rPr>
               <w:t>Æ</w:t>
             </w:r>
@@ -39472,7 +39327,6 @@
                 <w:color w:val="000000"/>
                 <w:sz w:val="32"/>
                 <w:szCs w:val="40"/>
-                <w:lang w:val="it-IT"/>
               </w:rPr>
               <w:t>pz</w:t>
             </w:r>
@@ -39482,17 +39336,15 @@
                 <w:color w:val="000000"/>
                 <w:sz w:val="26"/>
                 <w:szCs w:val="40"/>
-                <w:lang w:val="it-IT"/>
-              </w:rPr>
-              <w:t>–</w:t>
-            </w:r>
-            <w:r>
-              <w:rPr>
-                <w:rFonts w:ascii="BRH Malayalam Extra" w:hAnsi="BRH Malayalam Extra" w:cs="BRH Malayalam Extra"/>
-                <w:color w:val="000000"/>
-                <w:sz w:val="32"/>
-                <w:szCs w:val="40"/>
-                <w:lang w:val="it-IT"/>
+              </w:rPr>
+              <w:t>–</w:t>
+            </w:r>
+            <w:r>
+              <w:rPr>
+                <w:rFonts w:ascii="BRH Malayalam Extra" w:hAnsi="BRH Malayalam Extra" w:cs="BRH Malayalam Extra"/>
+                <w:color w:val="000000"/>
+                <w:sz w:val="32"/>
+                <w:szCs w:val="40"/>
               </w:rPr>
               <w:t xml:space="preserve">kp—ÇI </w:t>
             </w:r>
@@ -39508,7 +39360,6 @@
                 <w:rFonts w:cs="BRH Malayalam Extra"/>
                 <w:color w:val="000000"/>
                 <w:szCs w:val="40"/>
-                <w:lang w:val="it-IT"/>
               </w:rPr>
             </w:pPr>
             <w:r>
@@ -39516,7 +39367,6 @@
                 <w:rFonts w:ascii="BRH Devanagari Extra" w:hAnsi="BRH Devanagari Extra" w:cs="BRH Malayalam Extra"/>
                 <w:color w:val="000000"/>
                 <w:szCs w:val="40"/>
-                <w:lang w:val="it-IT"/>
               </w:rPr>
               <w:t>Æ</w:t>
             </w:r>
@@ -39526,7 +39376,6 @@
                 <w:color w:val="000000"/>
                 <w:sz w:val="32"/>
                 <w:szCs w:val="40"/>
-                <w:lang w:val="it-IT"/>
               </w:rPr>
               <w:t>pz</w:t>
             </w:r>
@@ -39536,17 +39385,15 @@
                 <w:color w:val="000000"/>
                 <w:sz w:val="26"/>
                 <w:szCs w:val="40"/>
-                <w:lang w:val="it-IT"/>
-              </w:rPr>
-              <w:t>–</w:t>
-            </w:r>
-            <w:r>
-              <w:rPr>
-                <w:rFonts w:ascii="BRH Malayalam Extra" w:hAnsi="BRH Malayalam Extra" w:cs="BRH Malayalam Extra"/>
-                <w:color w:val="000000"/>
-                <w:sz w:val="32"/>
-                <w:szCs w:val="40"/>
-                <w:lang w:val="it-IT"/>
+              </w:rPr>
+              <w:t>–</w:t>
+            </w:r>
+            <w:r>
+              <w:rPr>
+                <w:rFonts w:ascii="BRH Malayalam Extra" w:hAnsi="BRH Malayalam Extra" w:cs="BRH Malayalam Extra"/>
+                <w:color w:val="000000"/>
+                <w:sz w:val="32"/>
+                <w:szCs w:val="40"/>
               </w:rPr>
               <w:t>kp—Ç</w:t>
             </w:r>
@@ -39556,17 +39403,15 @@
                 <w:color w:val="000000"/>
                 <w:sz w:val="26"/>
                 <w:szCs w:val="40"/>
-                <w:lang w:val="it-IT"/>
-              </w:rPr>
-              <w:t>–</w:t>
-            </w:r>
-            <w:r>
-              <w:rPr>
-                <w:rFonts w:ascii="BRH Malayalam Extra" w:hAnsi="BRH Malayalam Extra" w:cs="BRH Malayalam Extra"/>
-                <w:color w:val="000000"/>
-                <w:sz w:val="32"/>
-                <w:szCs w:val="40"/>
-                <w:lang w:val="it-IT"/>
+              </w:rPr>
+              <w:t>–</w:t>
+            </w:r>
+            <w:r>
+              <w:rPr>
+                <w:rFonts w:ascii="BRH Malayalam Extra" w:hAnsi="BRH Malayalam Extra" w:cs="BRH Malayalam Extra"/>
+                <w:color w:val="000000"/>
+                <w:sz w:val="32"/>
+                <w:szCs w:val="40"/>
               </w:rPr>
               <w:t>I ekz—Y</w:t>
             </w:r>
@@ -39577,7 +39422,6 @@
                 <w:sz w:val="32"/>
                 <w:szCs w:val="40"/>
                 <w:highlight w:val="green"/>
-                <w:lang w:val="it-IT"/>
               </w:rPr>
               <w:t>sI</w:t>
             </w:r>
@@ -39587,7 +39431,6 @@
                 <w:color w:val="000000"/>
                 <w:sz w:val="32"/>
                 <w:szCs w:val="40"/>
-                <w:lang w:val="it-IT"/>
               </w:rPr>
               <w:t xml:space="preserve"> | </w:t>
             </w:r>
@@ -39620,7 +39463,6 @@
                 <w:color w:val="000000"/>
                 <w:sz w:val="32"/>
                 <w:szCs w:val="40"/>
-                <w:lang w:val="it-IT"/>
               </w:rPr>
             </w:pPr>
             <w:r>
@@ -39628,7 +39470,6 @@
                 <w:rFonts w:cs="BRH Malayalam Extra"/>
                 <w:color w:val="000000"/>
                 <w:szCs w:val="40"/>
-                <w:lang w:val="it-IT"/>
               </w:rPr>
               <w:t>20</w:t>
             </w:r>
@@ -39638,7 +39479,6 @@
                 <w:color w:val="000000"/>
                 <w:sz w:val="32"/>
                 <w:szCs w:val="40"/>
-                <w:lang w:val="it-IT"/>
               </w:rPr>
               <w:t>)</w:t>
             </w:r>
@@ -39648,7 +39488,6 @@
                 <w:color w:val="000000"/>
                 <w:sz w:val="32"/>
                 <w:szCs w:val="40"/>
-                <w:lang w:val="it-IT"/>
               </w:rPr>
               <w:tab/>
             </w:r>
@@ -39657,7 +39496,6 @@
                 <w:rFonts w:cs="BRH Malayalam Extra"/>
                 <w:color w:val="000000"/>
                 <w:szCs w:val="40"/>
-                <w:lang w:val="it-IT"/>
               </w:rPr>
               <w:t>2</w:t>
             </w:r>
@@ -39667,7 +39505,6 @@
                 <w:color w:val="000000"/>
                 <w:sz w:val="32"/>
                 <w:szCs w:val="40"/>
-                <w:lang w:val="it-IT"/>
               </w:rPr>
               <w:t>.</w:t>
             </w:r>
@@ -39676,7 +39513,6 @@
                 <w:rFonts w:cs="BRH Malayalam Extra"/>
                 <w:color w:val="000000"/>
                 <w:szCs w:val="40"/>
-                <w:lang w:val="it-IT"/>
               </w:rPr>
               <w:t>2</w:t>
             </w:r>
@@ -39686,7 +39522,6 @@
                 <w:color w:val="000000"/>
                 <w:sz w:val="32"/>
                 <w:szCs w:val="40"/>
-                <w:lang w:val="it-IT"/>
               </w:rPr>
               <w:t>.</w:t>
             </w:r>
@@ -39695,7 +39530,6 @@
                 <w:rFonts w:cs="BRH Malayalam Extra"/>
                 <w:color w:val="000000"/>
                 <w:szCs w:val="40"/>
-                <w:lang w:val="it-IT"/>
               </w:rPr>
               <w:t>12</w:t>
             </w:r>
@@ -39705,7 +39539,6 @@
                 <w:color w:val="000000"/>
                 <w:sz w:val="32"/>
                 <w:szCs w:val="40"/>
-                <w:lang w:val="it-IT"/>
               </w:rPr>
               <w:t>.</w:t>
             </w:r>
@@ -39714,7 +39547,6 @@
                 <w:rFonts w:cs="BRH Malayalam Extra"/>
                 <w:color w:val="000000"/>
                 <w:szCs w:val="40"/>
-                <w:lang w:val="it-IT"/>
               </w:rPr>
               <w:t>6</w:t>
             </w:r>
@@ -39724,7 +39556,6 @@
                 <w:color w:val="000000"/>
                 <w:sz w:val="32"/>
                 <w:szCs w:val="40"/>
-                <w:lang w:val="it-IT"/>
               </w:rPr>
               <w:t>(</w:t>
             </w:r>
@@ -39733,7 +39564,6 @@
                 <w:rFonts w:cs="BRH Malayalam Extra"/>
                 <w:color w:val="000000"/>
                 <w:szCs w:val="40"/>
-                <w:lang w:val="it-IT"/>
               </w:rPr>
               <w:t>19</w:t>
             </w:r>
@@ -39743,27 +39573,44 @@
                 <w:color w:val="000000"/>
                 <w:sz w:val="32"/>
                 <w:szCs w:val="40"/>
-                <w:lang w:val="it-IT"/>
-              </w:rPr>
-              <w:t>)-  öq¡¤¤Zõ˜ | Ae— | p£</w:t>
-            </w:r>
-            <w:r>
-              <w:rPr>
-                <w:rFonts w:ascii="BRH Malayalam Extra" w:hAnsi="BRH Malayalam Extra" w:cs="BRH Malayalam Extra"/>
-                <w:color w:val="000000"/>
-                <w:sz w:val="26"/>
-                <w:szCs w:val="40"/>
-                <w:lang w:val="it-IT"/>
-              </w:rPr>
-              <w:t>–</w:t>
-            </w:r>
-            <w:r>
-              <w:rPr>
-                <w:rFonts w:ascii="BRH Malayalam Extra" w:hAnsi="BRH Malayalam Extra" w:cs="BRH Malayalam Extra"/>
-                <w:color w:val="000000"/>
-                <w:sz w:val="32"/>
-                <w:szCs w:val="40"/>
-                <w:lang w:val="it-IT"/>
+              </w:rPr>
+              <w:t>)</w:t>
+            </w:r>
+            <w:proofErr w:type="gramStart"/>
+            <w:r>
+              <w:rPr>
+                <w:rFonts w:ascii="BRH Malayalam Extra" w:hAnsi="BRH Malayalam Extra" w:cs="BRH Malayalam Extra"/>
+                <w:color w:val="000000"/>
+                <w:sz w:val="32"/>
+                <w:szCs w:val="40"/>
+              </w:rPr>
+              <w:t>-  öq</w:t>
+            </w:r>
+            <w:proofErr w:type="gramEnd"/>
+            <w:r>
+              <w:rPr>
+                <w:rFonts w:ascii="BRH Malayalam Extra" w:hAnsi="BRH Malayalam Extra" w:cs="BRH Malayalam Extra"/>
+                <w:color w:val="000000"/>
+                <w:sz w:val="32"/>
+                <w:szCs w:val="40"/>
+              </w:rPr>
+              <w:t>¡¤¤Zõ˜ | Ae— | p£</w:t>
+            </w:r>
+            <w:r>
+              <w:rPr>
+                <w:rFonts w:ascii="BRH Malayalam Extra" w:hAnsi="BRH Malayalam Extra" w:cs="BRH Malayalam Extra"/>
+                <w:color w:val="000000"/>
+                <w:sz w:val="26"/>
+                <w:szCs w:val="40"/>
+              </w:rPr>
+              <w:t>–</w:t>
+            </w:r>
+            <w:r>
+              <w:rPr>
+                <w:rFonts w:ascii="BRH Malayalam Extra" w:hAnsi="BRH Malayalam Extra" w:cs="BRH Malayalam Extra"/>
+                <w:color w:val="000000"/>
+                <w:sz w:val="32"/>
+                <w:szCs w:val="40"/>
               </w:rPr>
               <w:t>cy</w:t>
             </w:r>
@@ -39773,17 +39620,15 @@
                 <w:color w:val="000000"/>
                 <w:sz w:val="26"/>
                 <w:szCs w:val="40"/>
-                <w:lang w:val="it-IT"/>
-              </w:rPr>
-              <w:t>–</w:t>
-            </w:r>
-            <w:r>
-              <w:rPr>
-                <w:rFonts w:ascii="BRH Malayalam Extra" w:hAnsi="BRH Malayalam Extra" w:cs="BRH Malayalam Extra"/>
-                <w:color w:val="000000"/>
-                <w:sz w:val="32"/>
-                <w:szCs w:val="40"/>
-                <w:lang w:val="it-IT"/>
+              </w:rPr>
+              <w:t>–</w:t>
+            </w:r>
+            <w:r>
+              <w:rPr>
+                <w:rFonts w:ascii="BRH Malayalam Extra" w:hAnsi="BRH Malayalam Extra" w:cs="BRH Malayalam Extra"/>
+                <w:color w:val="000000"/>
+                <w:sz w:val="32"/>
+                <w:szCs w:val="40"/>
               </w:rPr>
               <w:t xml:space="preserve"> ||</w:t>
             </w:r>
@@ -39800,7 +39645,6 @@
                 <w:color w:val="000000"/>
                 <w:sz w:val="32"/>
                 <w:szCs w:val="40"/>
-                <w:lang w:val="it-IT"/>
               </w:rPr>
             </w:pPr>
             <w:r>
@@ -39809,7 +39653,6 @@
                 <w:color w:val="000000"/>
                 <w:sz w:val="32"/>
                 <w:szCs w:val="40"/>
-                <w:lang w:val="it-IT"/>
               </w:rPr>
               <w:t>öq¡Zõx</w:t>
             </w:r>
@@ -39819,17 +39662,15 @@
                 <w:color w:val="000000"/>
                 <w:sz w:val="26"/>
                 <w:szCs w:val="40"/>
-                <w:lang w:val="it-IT"/>
-              </w:rPr>
-              <w:t>–</w:t>
-            </w:r>
-            <w:r>
-              <w:rPr>
-                <w:rFonts w:ascii="BRH Malayalam Extra" w:hAnsi="BRH Malayalam Extra" w:cs="BRH Malayalam Extra"/>
-                <w:color w:val="000000"/>
-                <w:sz w:val="32"/>
-                <w:szCs w:val="40"/>
-                <w:lang w:val="it-IT"/>
+              </w:rPr>
+              <w:t>–</w:t>
+            </w:r>
+            <w:r>
+              <w:rPr>
+                <w:rFonts w:ascii="BRH Malayalam Extra" w:hAnsi="BRH Malayalam Extra" w:cs="BRH Malayalam Extra"/>
+                <w:color w:val="000000"/>
+                <w:sz w:val="32"/>
+                <w:szCs w:val="40"/>
               </w:rPr>
               <w:t xml:space="preserve"> Aexe</w:t>
             </w:r>
@@ -39839,17 +39680,15 @@
                 <w:color w:val="000000"/>
                 <w:sz w:val="26"/>
                 <w:szCs w:val="40"/>
-                <w:lang w:val="it-IT"/>
-              </w:rPr>
-              <w:t>–</w:t>
-            </w:r>
-            <w:r>
-              <w:rPr>
-                <w:rFonts w:ascii="BRH Malayalam Extra" w:hAnsi="BRH Malayalam Extra" w:cs="BRH Malayalam Extra"/>
-                <w:color w:val="000000"/>
-                <w:sz w:val="32"/>
-                <w:szCs w:val="40"/>
-                <w:lang w:val="it-IT"/>
+              </w:rPr>
+              <w:t>–</w:t>
+            </w:r>
+            <w:r>
+              <w:rPr>
+                <w:rFonts w:ascii="BRH Malayalam Extra" w:hAnsi="BRH Malayalam Extra" w:cs="BRH Malayalam Extra"/>
+                <w:color w:val="000000"/>
+                <w:sz w:val="32"/>
+                <w:szCs w:val="40"/>
               </w:rPr>
               <w:t xml:space="preserve"> öq¡¤¤Zõ</w:t>
             </w:r>
@@ -39859,17 +39698,15 @@
                 <w:color w:val="000000"/>
                 <w:sz w:val="26"/>
                 <w:szCs w:val="40"/>
-                <w:lang w:val="it-IT"/>
-              </w:rPr>
-              <w:t>–</w:t>
-            </w:r>
-            <w:r>
-              <w:rPr>
-                <w:rFonts w:ascii="BRH Malayalam Extra" w:hAnsi="BRH Malayalam Extra" w:cs="BRH Malayalam Extra"/>
-                <w:color w:val="000000"/>
-                <w:sz w:val="32"/>
-                <w:szCs w:val="40"/>
-                <w:lang w:val="it-IT"/>
+              </w:rPr>
+              <w:t>–</w:t>
+            </w:r>
+            <w:r>
+              <w:rPr>
+                <w:rFonts w:ascii="BRH Malayalam Extra" w:hAnsi="BRH Malayalam Extra" w:cs="BRH Malayalam Extra"/>
+                <w:color w:val="000000"/>
+                <w:sz w:val="32"/>
+                <w:szCs w:val="40"/>
               </w:rPr>
               <w:t xml:space="preserve"> öq¡Zõx</w:t>
             </w:r>
@@ -39879,17 +39716,15 @@
                 <w:color w:val="000000"/>
                 <w:sz w:val="26"/>
                 <w:szCs w:val="40"/>
-                <w:lang w:val="it-IT"/>
-              </w:rPr>
-              <w:t>–</w:t>
-            </w:r>
-            <w:r>
-              <w:rPr>
-                <w:rFonts w:ascii="BRH Malayalam Extra" w:hAnsi="BRH Malayalam Extra" w:cs="BRH Malayalam Extra"/>
-                <w:color w:val="000000"/>
-                <w:sz w:val="32"/>
-                <w:szCs w:val="40"/>
-                <w:lang w:val="it-IT"/>
+              </w:rPr>
+              <w:t>–</w:t>
+            </w:r>
+            <w:r>
+              <w:rPr>
+                <w:rFonts w:ascii="BRH Malayalam Extra" w:hAnsi="BRH Malayalam Extra" w:cs="BRH Malayalam Extra"/>
+                <w:color w:val="000000"/>
+                <w:sz w:val="32"/>
+                <w:szCs w:val="40"/>
               </w:rPr>
               <w:t xml:space="preserve"> A</w:t>
             </w:r>
@@ -39900,7 +39735,6 @@
                 <w:sz w:val="32"/>
                 <w:szCs w:val="40"/>
                 <w:highlight w:val="yellow"/>
-                <w:lang w:val="it-IT"/>
               </w:rPr>
               <w:t>e</w:t>
             </w:r>
@@ -39910,7 +39744,6 @@
                 <w:color w:val="000000"/>
                 <w:sz w:val="32"/>
                 <w:szCs w:val="40"/>
-                <w:lang w:val="it-IT"/>
               </w:rPr>
               <w:t xml:space="preserve">— p£cy </w:t>
             </w:r>
@@ -39927,7 +39760,6 @@
                 <w:color w:val="000000"/>
                 <w:sz w:val="32"/>
                 <w:szCs w:val="40"/>
-                <w:lang w:val="it-IT"/>
               </w:rPr>
             </w:pPr>
             <w:r>
@@ -39936,7 +39768,6 @@
                 <w:color w:val="000000"/>
                 <w:sz w:val="32"/>
                 <w:szCs w:val="40"/>
-                <w:lang w:val="it-IT"/>
               </w:rPr>
               <w:t>p£</w:t>
             </w:r>
@@ -39946,17 +39777,15 @@
                 <w:color w:val="000000"/>
                 <w:sz w:val="26"/>
                 <w:szCs w:val="40"/>
-                <w:lang w:val="it-IT"/>
-              </w:rPr>
-              <w:t>–</w:t>
-            </w:r>
-            <w:r>
-              <w:rPr>
-                <w:rFonts w:ascii="BRH Malayalam Extra" w:hAnsi="BRH Malayalam Extra" w:cs="BRH Malayalam Extra"/>
-                <w:color w:val="000000"/>
-                <w:sz w:val="32"/>
-                <w:szCs w:val="40"/>
-                <w:lang w:val="it-IT"/>
+              </w:rPr>
+              <w:t>–</w:t>
+            </w:r>
+            <w:r>
+              <w:rPr>
+                <w:rFonts w:ascii="BRH Malayalam Extra" w:hAnsi="BRH Malayalam Extra" w:cs="BRH Malayalam Extra"/>
+                <w:color w:val="000000"/>
+                <w:sz w:val="32"/>
+                <w:szCs w:val="40"/>
               </w:rPr>
               <w:t>cõe</w:t>
             </w:r>
@@ -39966,17 +39795,15 @@
                 <w:color w:val="000000"/>
                 <w:sz w:val="26"/>
                 <w:szCs w:val="40"/>
-                <w:lang w:val="it-IT"/>
-              </w:rPr>
-              <w:t>–</w:t>
-            </w:r>
-            <w:r>
-              <w:rPr>
-                <w:rFonts w:ascii="BRH Malayalam Extra" w:hAnsi="BRH Malayalam Extra" w:cs="BRH Malayalam Extra"/>
-                <w:color w:val="000000"/>
-                <w:sz w:val="32"/>
-                <w:szCs w:val="40"/>
-                <w:lang w:val="it-IT"/>
+              </w:rPr>
+              <w:t>–</w:t>
+            </w:r>
+            <w:r>
+              <w:rPr>
+                <w:rFonts w:ascii="BRH Malayalam Extra" w:hAnsi="BRH Malayalam Extra" w:cs="BRH Malayalam Extra"/>
+                <w:color w:val="000000"/>
+                <w:sz w:val="32"/>
+                <w:szCs w:val="40"/>
               </w:rPr>
               <w:t xml:space="preserve"> öq¡¤¤Zõ</w:t>
             </w:r>
@@ -39986,17 +39813,15 @@
                 <w:color w:val="000000"/>
                 <w:sz w:val="26"/>
                 <w:szCs w:val="40"/>
-                <w:lang w:val="it-IT"/>
-              </w:rPr>
-              <w:t>–</w:t>
-            </w:r>
-            <w:r>
-              <w:rPr>
-                <w:rFonts w:ascii="BRH Malayalam Extra" w:hAnsi="BRH Malayalam Extra" w:cs="BRH Malayalam Extra"/>
-                <w:color w:val="000000"/>
-                <w:sz w:val="32"/>
-                <w:szCs w:val="40"/>
-                <w:lang w:val="it-IT"/>
+              </w:rPr>
+              <w:t>–</w:t>
+            </w:r>
+            <w:r>
+              <w:rPr>
+                <w:rFonts w:ascii="BRH Malayalam Extra" w:hAnsi="BRH Malayalam Extra" w:cs="BRH Malayalam Extra"/>
+                <w:color w:val="000000"/>
+                <w:sz w:val="32"/>
+                <w:szCs w:val="40"/>
               </w:rPr>
               <w:t xml:space="preserve"> öq¡Zõx</w:t>
             </w:r>
@@ -40006,17 +39831,15 @@
                 <w:color w:val="000000"/>
                 <w:sz w:val="26"/>
                 <w:szCs w:val="40"/>
-                <w:lang w:val="it-IT"/>
-              </w:rPr>
-              <w:t>–</w:t>
-            </w:r>
-            <w:r>
-              <w:rPr>
-                <w:rFonts w:ascii="BRH Malayalam Extra" w:hAnsi="BRH Malayalam Extra" w:cs="BRH Malayalam Extra"/>
-                <w:color w:val="000000"/>
-                <w:sz w:val="32"/>
-                <w:szCs w:val="40"/>
-                <w:lang w:val="it-IT"/>
+              </w:rPr>
+              <w:t>–</w:t>
+            </w:r>
+            <w:r>
+              <w:rPr>
+                <w:rFonts w:ascii="BRH Malayalam Extra" w:hAnsi="BRH Malayalam Extra" w:cs="BRH Malayalam Extra"/>
+                <w:color w:val="000000"/>
+                <w:sz w:val="32"/>
+                <w:szCs w:val="40"/>
               </w:rPr>
               <w:t xml:space="preserve"> A</w:t>
             </w:r>
@@ -40027,7 +39850,6 @@
                 <w:sz w:val="32"/>
                 <w:szCs w:val="40"/>
                 <w:highlight w:val="yellow"/>
-                <w:lang w:val="it-IT"/>
               </w:rPr>
               <w:t>e</w:t>
             </w:r>
@@ -40037,7 +39859,6 @@
                 <w:color w:val="000000"/>
                 <w:sz w:val="32"/>
                 <w:szCs w:val="40"/>
-                <w:lang w:val="it-IT"/>
               </w:rPr>
               <w:t xml:space="preserve">— p£cy | </w:t>
             </w:r>
@@ -40054,7 +39875,6 @@
                 <w:color w:val="000000"/>
                 <w:sz w:val="32"/>
                 <w:szCs w:val="40"/>
-                <w:lang w:val="it-IT"/>
               </w:rPr>
             </w:pPr>
             <w:r>
@@ -40062,7 +39882,6 @@
                 <w:rFonts w:cs="BRH Malayalam Extra"/>
                 <w:color w:val="000000"/>
                 <w:szCs w:val="40"/>
-                <w:lang w:val="it-IT"/>
               </w:rPr>
               <w:t>21</w:t>
             </w:r>
@@ -40072,7 +39891,6 @@
                 <w:color w:val="000000"/>
                 <w:sz w:val="32"/>
                 <w:szCs w:val="40"/>
-                <w:lang w:val="it-IT"/>
               </w:rPr>
               <w:t>)</w:t>
             </w:r>
@@ -40082,7 +39900,6 @@
                 <w:color w:val="000000"/>
                 <w:sz w:val="32"/>
                 <w:szCs w:val="40"/>
-                <w:lang w:val="it-IT"/>
               </w:rPr>
               <w:tab/>
             </w:r>
@@ -40091,7 +39908,6 @@
                 <w:rFonts w:cs="BRH Malayalam Extra"/>
                 <w:color w:val="000000"/>
                 <w:szCs w:val="40"/>
-                <w:lang w:val="it-IT"/>
               </w:rPr>
               <w:t>2</w:t>
             </w:r>
@@ -40101,7 +39917,6 @@
                 <w:color w:val="000000"/>
                 <w:sz w:val="32"/>
                 <w:szCs w:val="40"/>
-                <w:lang w:val="it-IT"/>
               </w:rPr>
               <w:t>.</w:t>
             </w:r>
@@ -40110,7 +39925,6 @@
                 <w:rFonts w:cs="BRH Malayalam Extra"/>
                 <w:color w:val="000000"/>
                 <w:szCs w:val="40"/>
-                <w:lang w:val="it-IT"/>
               </w:rPr>
               <w:t>2</w:t>
             </w:r>
@@ -40120,7 +39934,6 @@
                 <w:color w:val="000000"/>
                 <w:sz w:val="32"/>
                 <w:szCs w:val="40"/>
-                <w:lang w:val="it-IT"/>
               </w:rPr>
               <w:t>.</w:t>
             </w:r>
@@ -40129,7 +39942,6 @@
                 <w:rFonts w:cs="BRH Malayalam Extra"/>
                 <w:color w:val="000000"/>
                 <w:szCs w:val="40"/>
-                <w:lang w:val="it-IT"/>
               </w:rPr>
               <w:t>12</w:t>
             </w:r>
@@ -40139,7 +39951,6 @@
                 <w:color w:val="000000"/>
                 <w:sz w:val="32"/>
                 <w:szCs w:val="40"/>
-                <w:lang w:val="it-IT"/>
               </w:rPr>
               <w:t>.</w:t>
             </w:r>
@@ -40148,7 +39959,6 @@
                 <w:rFonts w:cs="BRH Malayalam Extra"/>
                 <w:color w:val="000000"/>
                 <w:szCs w:val="40"/>
-                <w:lang w:val="it-IT"/>
               </w:rPr>
               <w:t>6</w:t>
             </w:r>
@@ -40158,7 +39968,6 @@
                 <w:color w:val="000000"/>
                 <w:sz w:val="32"/>
                 <w:szCs w:val="40"/>
-                <w:lang w:val="it-IT"/>
               </w:rPr>
               <w:t>(</w:t>
             </w:r>
@@ -40167,7 +39976,6 @@
                 <w:rFonts w:cs="BRH Malayalam Extra"/>
                 <w:color w:val="000000"/>
                 <w:szCs w:val="40"/>
-                <w:lang w:val="it-IT"/>
               </w:rPr>
               <w:t>20</w:t>
             </w:r>
@@ -40177,27 +39985,44 @@
                 <w:color w:val="000000"/>
                 <w:sz w:val="32"/>
                 <w:szCs w:val="40"/>
-                <w:lang w:val="it-IT"/>
-              </w:rPr>
-              <w:t>)-  Ae— | p£</w:t>
-            </w:r>
-            <w:r>
-              <w:rPr>
-                <w:rFonts w:ascii="BRH Malayalam Extra" w:hAnsi="BRH Malayalam Extra" w:cs="BRH Malayalam Extra"/>
-                <w:color w:val="000000"/>
-                <w:sz w:val="26"/>
-                <w:szCs w:val="40"/>
-                <w:lang w:val="it-IT"/>
-              </w:rPr>
-              <w:t>–</w:t>
-            </w:r>
-            <w:r>
-              <w:rPr>
-                <w:rFonts w:ascii="BRH Malayalam Extra" w:hAnsi="BRH Malayalam Extra" w:cs="BRH Malayalam Extra"/>
-                <w:color w:val="000000"/>
-                <w:sz w:val="32"/>
-                <w:szCs w:val="40"/>
-                <w:lang w:val="it-IT"/>
+              </w:rPr>
+              <w:t>)</w:t>
+            </w:r>
+            <w:proofErr w:type="gramStart"/>
+            <w:r>
+              <w:rPr>
+                <w:rFonts w:ascii="BRH Malayalam Extra" w:hAnsi="BRH Malayalam Extra" w:cs="BRH Malayalam Extra"/>
+                <w:color w:val="000000"/>
+                <w:sz w:val="32"/>
+                <w:szCs w:val="40"/>
+              </w:rPr>
+              <w:t>-  Ae</w:t>
+            </w:r>
+            <w:proofErr w:type="gramEnd"/>
+            <w:r>
+              <w:rPr>
+                <w:rFonts w:ascii="BRH Malayalam Extra" w:hAnsi="BRH Malayalam Extra" w:cs="BRH Malayalam Extra"/>
+                <w:color w:val="000000"/>
+                <w:sz w:val="32"/>
+                <w:szCs w:val="40"/>
+              </w:rPr>
+              <w:t>— | p£</w:t>
+            </w:r>
+            <w:r>
+              <w:rPr>
+                <w:rFonts w:ascii="BRH Malayalam Extra" w:hAnsi="BRH Malayalam Extra" w:cs="BRH Malayalam Extra"/>
+                <w:color w:val="000000"/>
+                <w:sz w:val="26"/>
+                <w:szCs w:val="40"/>
+              </w:rPr>
+              <w:t>–</w:t>
+            </w:r>
+            <w:r>
+              <w:rPr>
+                <w:rFonts w:ascii="BRH Malayalam Extra" w:hAnsi="BRH Malayalam Extra" w:cs="BRH Malayalam Extra"/>
+                <w:color w:val="000000"/>
+                <w:sz w:val="32"/>
+                <w:szCs w:val="40"/>
               </w:rPr>
               <w:t>cy</w:t>
             </w:r>
@@ -40207,17 +40032,15 @@
                 <w:color w:val="000000"/>
                 <w:sz w:val="26"/>
                 <w:szCs w:val="40"/>
-                <w:lang w:val="it-IT"/>
-              </w:rPr>
-              <w:t>–</w:t>
-            </w:r>
-            <w:r>
-              <w:rPr>
-                <w:rFonts w:ascii="BRH Malayalam Extra" w:hAnsi="BRH Malayalam Extra" w:cs="BRH Malayalam Extra"/>
-                <w:color w:val="000000"/>
-                <w:sz w:val="32"/>
-                <w:szCs w:val="40"/>
-                <w:lang w:val="it-IT"/>
+              </w:rPr>
+              <w:t>–</w:t>
+            </w:r>
+            <w:r>
+              <w:rPr>
+                <w:rFonts w:ascii="BRH Malayalam Extra" w:hAnsi="BRH Malayalam Extra" w:cs="BRH Malayalam Extra"/>
+                <w:color w:val="000000"/>
+                <w:sz w:val="32"/>
+                <w:szCs w:val="40"/>
               </w:rPr>
               <w:t xml:space="preserve"> ||</w:t>
             </w:r>
@@ -40234,7 +40057,6 @@
                 <w:color w:val="000000"/>
                 <w:sz w:val="32"/>
                 <w:szCs w:val="40"/>
-                <w:lang w:val="it-IT"/>
               </w:rPr>
             </w:pPr>
             <w:r>
@@ -40243,7 +40065,6 @@
                 <w:color w:val="000000"/>
                 <w:sz w:val="32"/>
                 <w:szCs w:val="40"/>
-                <w:lang w:val="it-IT"/>
               </w:rPr>
               <w:t>A</w:t>
             </w:r>
@@ -40254,7 +40075,6 @@
                 <w:sz w:val="32"/>
                 <w:szCs w:val="40"/>
                 <w:highlight w:val="yellow"/>
-                <w:lang w:val="it-IT"/>
               </w:rPr>
               <w:t>e</w:t>
             </w:r>
@@ -40264,7 +40084,6 @@
                 <w:color w:val="000000"/>
                 <w:sz w:val="32"/>
                 <w:szCs w:val="40"/>
-                <w:lang w:val="it-IT"/>
               </w:rPr>
               <w:t>— p£cy p£</w:t>
             </w:r>
@@ -40274,17 +40093,15 @@
                 <w:color w:val="000000"/>
                 <w:sz w:val="26"/>
                 <w:szCs w:val="40"/>
-                <w:lang w:val="it-IT"/>
-              </w:rPr>
-              <w:t>–</w:t>
-            </w:r>
-            <w:r>
-              <w:rPr>
-                <w:rFonts w:ascii="BRH Malayalam Extra" w:hAnsi="BRH Malayalam Extra" w:cs="BRH Malayalam Extra"/>
-                <w:color w:val="000000"/>
-                <w:sz w:val="32"/>
-                <w:szCs w:val="40"/>
-                <w:lang w:val="it-IT"/>
+              </w:rPr>
+              <w:t>–</w:t>
+            </w:r>
+            <w:r>
+              <w:rPr>
+                <w:rFonts w:ascii="BRH Malayalam Extra" w:hAnsi="BRH Malayalam Extra" w:cs="BRH Malayalam Extra"/>
+                <w:color w:val="000000"/>
+                <w:sz w:val="32"/>
+                <w:szCs w:val="40"/>
               </w:rPr>
               <w:t>cõex</w:t>
             </w:r>
@@ -40295,7 +40112,6 @@
                 <w:sz w:val="32"/>
                 <w:szCs w:val="40"/>
                 <w:highlight w:val="yellow"/>
-                <w:lang w:val="it-IT"/>
               </w:rPr>
               <w:t>e</w:t>
             </w:r>
@@ -40305,7 +40121,6 @@
                 <w:color w:val="000000"/>
                 <w:sz w:val="32"/>
                 <w:szCs w:val="40"/>
-                <w:lang w:val="it-IT"/>
               </w:rPr>
               <w:t xml:space="preserve">— p£cy | </w:t>
             </w:r>
@@ -40321,7 +40136,6 @@
                 <w:rFonts w:cs="BRH Malayalam Extra"/>
                 <w:color w:val="000000"/>
                 <w:szCs w:val="40"/>
-                <w:lang w:val="it-IT"/>
               </w:rPr>
             </w:pPr>
           </w:p>
@@ -40348,7 +40162,6 @@
                 <w:color w:val="000000"/>
                 <w:sz w:val="32"/>
                 <w:szCs w:val="40"/>
-                <w:lang w:val="it-IT"/>
               </w:rPr>
             </w:pPr>
             <w:r>
@@ -40356,7 +40169,6 @@
                 <w:rFonts w:cs="BRH Malayalam Extra"/>
                 <w:color w:val="000000"/>
                 <w:szCs w:val="40"/>
-                <w:lang w:val="it-IT"/>
               </w:rPr>
               <w:t>20</w:t>
             </w:r>
@@ -40366,7 +40178,6 @@
                 <w:color w:val="000000"/>
                 <w:sz w:val="32"/>
                 <w:szCs w:val="40"/>
-                <w:lang w:val="it-IT"/>
               </w:rPr>
               <w:t>)</w:t>
             </w:r>
@@ -40376,7 +40187,6 @@
                 <w:color w:val="000000"/>
                 <w:sz w:val="32"/>
                 <w:szCs w:val="40"/>
-                <w:lang w:val="it-IT"/>
               </w:rPr>
               <w:tab/>
             </w:r>
@@ -40385,7 +40195,6 @@
                 <w:rFonts w:cs="BRH Malayalam Extra"/>
                 <w:color w:val="000000"/>
                 <w:szCs w:val="40"/>
-                <w:lang w:val="it-IT"/>
               </w:rPr>
               <w:t>2</w:t>
             </w:r>
@@ -40395,7 +40204,6 @@
                 <w:color w:val="000000"/>
                 <w:sz w:val="32"/>
                 <w:szCs w:val="40"/>
-                <w:lang w:val="it-IT"/>
               </w:rPr>
               <w:t>.</w:t>
             </w:r>
@@ -40404,7 +40212,6 @@
                 <w:rFonts w:cs="BRH Malayalam Extra"/>
                 <w:color w:val="000000"/>
                 <w:szCs w:val="40"/>
-                <w:lang w:val="it-IT"/>
               </w:rPr>
               <w:t>2</w:t>
             </w:r>
@@ -40414,7 +40221,6 @@
                 <w:color w:val="000000"/>
                 <w:sz w:val="32"/>
                 <w:szCs w:val="40"/>
-                <w:lang w:val="it-IT"/>
               </w:rPr>
               <w:t>.</w:t>
             </w:r>
@@ -40423,7 +40229,6 @@
                 <w:rFonts w:cs="BRH Malayalam Extra"/>
                 <w:color w:val="000000"/>
                 <w:szCs w:val="40"/>
-                <w:lang w:val="it-IT"/>
               </w:rPr>
               <w:t>12</w:t>
             </w:r>
@@ -40433,7 +40238,6 @@
                 <w:color w:val="000000"/>
                 <w:sz w:val="32"/>
                 <w:szCs w:val="40"/>
-                <w:lang w:val="it-IT"/>
               </w:rPr>
               <w:t>.</w:t>
             </w:r>
@@ -40442,7 +40246,6 @@
                 <w:rFonts w:cs="BRH Malayalam Extra"/>
                 <w:color w:val="000000"/>
                 <w:szCs w:val="40"/>
-                <w:lang w:val="it-IT"/>
               </w:rPr>
               <w:t>6</w:t>
             </w:r>
@@ -40452,7 +40255,6 @@
                 <w:color w:val="000000"/>
                 <w:sz w:val="32"/>
                 <w:szCs w:val="40"/>
-                <w:lang w:val="it-IT"/>
               </w:rPr>
               <w:t>(</w:t>
             </w:r>
@@ -40461,7 +40263,6 @@
                 <w:rFonts w:cs="BRH Malayalam Extra"/>
                 <w:color w:val="000000"/>
                 <w:szCs w:val="40"/>
-                <w:lang w:val="it-IT"/>
               </w:rPr>
               <w:t>19</w:t>
             </w:r>
@@ -40471,27 +40272,44 @@
                 <w:color w:val="000000"/>
                 <w:sz w:val="32"/>
                 <w:szCs w:val="40"/>
-                <w:lang w:val="it-IT"/>
-              </w:rPr>
-              <w:t>)-  öq¡¤¤Zõ˜ | Ae— | p£</w:t>
-            </w:r>
-            <w:r>
-              <w:rPr>
-                <w:rFonts w:ascii="BRH Malayalam Extra" w:hAnsi="BRH Malayalam Extra" w:cs="BRH Malayalam Extra"/>
-                <w:color w:val="000000"/>
-                <w:sz w:val="26"/>
-                <w:szCs w:val="40"/>
-                <w:lang w:val="it-IT"/>
-              </w:rPr>
-              <w:t>–</w:t>
-            </w:r>
-            <w:r>
-              <w:rPr>
-                <w:rFonts w:ascii="BRH Malayalam Extra" w:hAnsi="BRH Malayalam Extra" w:cs="BRH Malayalam Extra"/>
-                <w:color w:val="000000"/>
-                <w:sz w:val="32"/>
-                <w:szCs w:val="40"/>
-                <w:lang w:val="it-IT"/>
+              </w:rPr>
+              <w:t>)</w:t>
+            </w:r>
+            <w:proofErr w:type="gramStart"/>
+            <w:r>
+              <w:rPr>
+                <w:rFonts w:ascii="BRH Malayalam Extra" w:hAnsi="BRH Malayalam Extra" w:cs="BRH Malayalam Extra"/>
+                <w:color w:val="000000"/>
+                <w:sz w:val="32"/>
+                <w:szCs w:val="40"/>
+              </w:rPr>
+              <w:t>-  öq</w:t>
+            </w:r>
+            <w:proofErr w:type="gramEnd"/>
+            <w:r>
+              <w:rPr>
+                <w:rFonts w:ascii="BRH Malayalam Extra" w:hAnsi="BRH Malayalam Extra" w:cs="BRH Malayalam Extra"/>
+                <w:color w:val="000000"/>
+                <w:sz w:val="32"/>
+                <w:szCs w:val="40"/>
+              </w:rPr>
+              <w:t>¡¤¤Zõ˜ | Ae— | p£</w:t>
+            </w:r>
+            <w:r>
+              <w:rPr>
+                <w:rFonts w:ascii="BRH Malayalam Extra" w:hAnsi="BRH Malayalam Extra" w:cs="BRH Malayalam Extra"/>
+                <w:color w:val="000000"/>
+                <w:sz w:val="26"/>
+                <w:szCs w:val="40"/>
+              </w:rPr>
+              <w:t>–</w:t>
+            </w:r>
+            <w:r>
+              <w:rPr>
+                <w:rFonts w:ascii="BRH Malayalam Extra" w:hAnsi="BRH Malayalam Extra" w:cs="BRH Malayalam Extra"/>
+                <w:color w:val="000000"/>
+                <w:sz w:val="32"/>
+                <w:szCs w:val="40"/>
               </w:rPr>
               <w:t>cy</w:t>
             </w:r>
@@ -40501,17 +40319,15 @@
                 <w:color w:val="000000"/>
                 <w:sz w:val="26"/>
                 <w:szCs w:val="40"/>
-                <w:lang w:val="it-IT"/>
-              </w:rPr>
-              <w:t>–</w:t>
-            </w:r>
-            <w:r>
-              <w:rPr>
-                <w:rFonts w:ascii="BRH Malayalam Extra" w:hAnsi="BRH Malayalam Extra" w:cs="BRH Malayalam Extra"/>
-                <w:color w:val="000000"/>
-                <w:sz w:val="32"/>
-                <w:szCs w:val="40"/>
-                <w:lang w:val="it-IT"/>
+              </w:rPr>
+              <w:t>–</w:t>
+            </w:r>
+            <w:r>
+              <w:rPr>
+                <w:rFonts w:ascii="BRH Malayalam Extra" w:hAnsi="BRH Malayalam Extra" w:cs="BRH Malayalam Extra"/>
+                <w:color w:val="000000"/>
+                <w:sz w:val="32"/>
+                <w:szCs w:val="40"/>
               </w:rPr>
               <w:t xml:space="preserve"> ||</w:t>
             </w:r>
@@ -40528,7 +40344,6 @@
                 <w:color w:val="000000"/>
                 <w:sz w:val="32"/>
                 <w:szCs w:val="40"/>
-                <w:lang w:val="it-IT"/>
               </w:rPr>
             </w:pPr>
             <w:r>
@@ -40537,7 +40352,6 @@
                 <w:color w:val="000000"/>
                 <w:sz w:val="32"/>
                 <w:szCs w:val="40"/>
-                <w:lang w:val="it-IT"/>
               </w:rPr>
               <w:t>öq¡Zõx</w:t>
             </w:r>
@@ -40547,17 +40361,15 @@
                 <w:color w:val="000000"/>
                 <w:sz w:val="26"/>
                 <w:szCs w:val="40"/>
-                <w:lang w:val="it-IT"/>
-              </w:rPr>
-              <w:t>–</w:t>
-            </w:r>
-            <w:r>
-              <w:rPr>
-                <w:rFonts w:ascii="BRH Malayalam Extra" w:hAnsi="BRH Malayalam Extra" w:cs="BRH Malayalam Extra"/>
-                <w:color w:val="000000"/>
-                <w:sz w:val="32"/>
-                <w:szCs w:val="40"/>
-                <w:lang w:val="it-IT"/>
+              </w:rPr>
+              <w:t>–</w:t>
+            </w:r>
+            <w:r>
+              <w:rPr>
+                <w:rFonts w:ascii="BRH Malayalam Extra" w:hAnsi="BRH Malayalam Extra" w:cs="BRH Malayalam Extra"/>
+                <w:color w:val="000000"/>
+                <w:sz w:val="32"/>
+                <w:szCs w:val="40"/>
               </w:rPr>
               <w:t xml:space="preserve"> Aexe</w:t>
             </w:r>
@@ -40567,17 +40379,15 @@
                 <w:color w:val="000000"/>
                 <w:sz w:val="26"/>
                 <w:szCs w:val="40"/>
-                <w:lang w:val="it-IT"/>
-              </w:rPr>
-              <w:t>–</w:t>
-            </w:r>
-            <w:r>
-              <w:rPr>
-                <w:rFonts w:ascii="BRH Malayalam Extra" w:hAnsi="BRH Malayalam Extra" w:cs="BRH Malayalam Extra"/>
-                <w:color w:val="000000"/>
-                <w:sz w:val="32"/>
-                <w:szCs w:val="40"/>
-                <w:lang w:val="it-IT"/>
+              </w:rPr>
+              <w:t>–</w:t>
+            </w:r>
+            <w:r>
+              <w:rPr>
+                <w:rFonts w:ascii="BRH Malayalam Extra" w:hAnsi="BRH Malayalam Extra" w:cs="BRH Malayalam Extra"/>
+                <w:color w:val="000000"/>
+                <w:sz w:val="32"/>
+                <w:szCs w:val="40"/>
               </w:rPr>
               <w:t xml:space="preserve"> öq¡¤¤Zõ</w:t>
             </w:r>
@@ -40587,17 +40397,15 @@
                 <w:color w:val="000000"/>
                 <w:sz w:val="26"/>
                 <w:szCs w:val="40"/>
-                <w:lang w:val="it-IT"/>
-              </w:rPr>
-              <w:t>–</w:t>
-            </w:r>
-            <w:r>
-              <w:rPr>
-                <w:rFonts w:ascii="BRH Malayalam Extra" w:hAnsi="BRH Malayalam Extra" w:cs="BRH Malayalam Extra"/>
-                <w:color w:val="000000"/>
-                <w:sz w:val="32"/>
-                <w:szCs w:val="40"/>
-                <w:lang w:val="it-IT"/>
+              </w:rPr>
+              <w:t>–</w:t>
+            </w:r>
+            <w:r>
+              <w:rPr>
+                <w:rFonts w:ascii="BRH Malayalam Extra" w:hAnsi="BRH Malayalam Extra" w:cs="BRH Malayalam Extra"/>
+                <w:color w:val="000000"/>
+                <w:sz w:val="32"/>
+                <w:szCs w:val="40"/>
               </w:rPr>
               <w:t xml:space="preserve"> öq¡Zõx</w:t>
             </w:r>
@@ -40607,17 +40415,15 @@
                 <w:color w:val="000000"/>
                 <w:sz w:val="26"/>
                 <w:szCs w:val="40"/>
-                <w:lang w:val="it-IT"/>
-              </w:rPr>
-              <w:t>–</w:t>
-            </w:r>
-            <w:r>
-              <w:rPr>
-                <w:rFonts w:ascii="BRH Malayalam Extra" w:hAnsi="BRH Malayalam Extra" w:cs="BRH Malayalam Extra"/>
-                <w:color w:val="000000"/>
-                <w:sz w:val="32"/>
-                <w:szCs w:val="40"/>
-                <w:lang w:val="it-IT"/>
+              </w:rPr>
+              <w:t>–</w:t>
+            </w:r>
+            <w:r>
+              <w:rPr>
+                <w:rFonts w:ascii="BRH Malayalam Extra" w:hAnsi="BRH Malayalam Extra" w:cs="BRH Malayalam Extra"/>
+                <w:color w:val="000000"/>
+                <w:sz w:val="32"/>
+                <w:szCs w:val="40"/>
               </w:rPr>
               <w:t xml:space="preserve"> A</w:t>
             </w:r>
@@ -40628,7 +40434,6 @@
                 <w:sz w:val="32"/>
                 <w:szCs w:val="40"/>
                 <w:highlight w:val="green"/>
-                <w:lang w:val="it-IT"/>
               </w:rPr>
               <w:t>e—x</w:t>
             </w:r>
@@ -40638,7 +40443,6 @@
                 <w:color w:val="000000"/>
                 <w:sz w:val="32"/>
                 <w:szCs w:val="40"/>
-                <w:lang w:val="it-IT"/>
               </w:rPr>
               <w:t xml:space="preserve"> p£cy </w:t>
             </w:r>
@@ -40655,7 +40459,6 @@
                 <w:color w:val="000000"/>
                 <w:sz w:val="32"/>
                 <w:szCs w:val="40"/>
-                <w:lang w:val="it-IT"/>
               </w:rPr>
             </w:pPr>
             <w:r>
@@ -40664,7 +40467,6 @@
                 <w:color w:val="000000"/>
                 <w:sz w:val="32"/>
                 <w:szCs w:val="40"/>
-                <w:lang w:val="it-IT"/>
               </w:rPr>
               <w:t>p£</w:t>
             </w:r>
@@ -40674,17 +40476,15 @@
                 <w:color w:val="000000"/>
                 <w:sz w:val="26"/>
                 <w:szCs w:val="40"/>
-                <w:lang w:val="it-IT"/>
-              </w:rPr>
-              <w:t>–</w:t>
-            </w:r>
-            <w:r>
-              <w:rPr>
-                <w:rFonts w:ascii="BRH Malayalam Extra" w:hAnsi="BRH Malayalam Extra" w:cs="BRH Malayalam Extra"/>
-                <w:color w:val="000000"/>
-                <w:sz w:val="32"/>
-                <w:szCs w:val="40"/>
-                <w:lang w:val="it-IT"/>
+              </w:rPr>
+              <w:t>–</w:t>
+            </w:r>
+            <w:r>
+              <w:rPr>
+                <w:rFonts w:ascii="BRH Malayalam Extra" w:hAnsi="BRH Malayalam Extra" w:cs="BRH Malayalam Extra"/>
+                <w:color w:val="000000"/>
+                <w:sz w:val="32"/>
+                <w:szCs w:val="40"/>
               </w:rPr>
               <w:t>cõe</w:t>
             </w:r>
@@ -40694,17 +40494,15 @@
                 <w:color w:val="000000"/>
                 <w:sz w:val="26"/>
                 <w:szCs w:val="40"/>
-                <w:lang w:val="it-IT"/>
-              </w:rPr>
-              <w:t>–</w:t>
-            </w:r>
-            <w:r>
-              <w:rPr>
-                <w:rFonts w:ascii="BRH Malayalam Extra" w:hAnsi="BRH Malayalam Extra" w:cs="BRH Malayalam Extra"/>
-                <w:color w:val="000000"/>
-                <w:sz w:val="32"/>
-                <w:szCs w:val="40"/>
-                <w:lang w:val="it-IT"/>
+              </w:rPr>
+              <w:t>–</w:t>
+            </w:r>
+            <w:r>
+              <w:rPr>
+                <w:rFonts w:ascii="BRH Malayalam Extra" w:hAnsi="BRH Malayalam Extra" w:cs="BRH Malayalam Extra"/>
+                <w:color w:val="000000"/>
+                <w:sz w:val="32"/>
+                <w:szCs w:val="40"/>
               </w:rPr>
               <w:t xml:space="preserve"> öq¡¤¤Zõ</w:t>
             </w:r>
@@ -40714,17 +40512,15 @@
                 <w:color w:val="000000"/>
                 <w:sz w:val="26"/>
                 <w:szCs w:val="40"/>
-                <w:lang w:val="it-IT"/>
-              </w:rPr>
-              <w:t>–</w:t>
-            </w:r>
-            <w:r>
-              <w:rPr>
-                <w:rFonts w:ascii="BRH Malayalam Extra" w:hAnsi="BRH Malayalam Extra" w:cs="BRH Malayalam Extra"/>
-                <w:color w:val="000000"/>
-                <w:sz w:val="32"/>
-                <w:szCs w:val="40"/>
-                <w:lang w:val="it-IT"/>
+              </w:rPr>
+              <w:t>–</w:t>
+            </w:r>
+            <w:r>
+              <w:rPr>
+                <w:rFonts w:ascii="BRH Malayalam Extra" w:hAnsi="BRH Malayalam Extra" w:cs="BRH Malayalam Extra"/>
+                <w:color w:val="000000"/>
+                <w:sz w:val="32"/>
+                <w:szCs w:val="40"/>
               </w:rPr>
               <w:t xml:space="preserve"> öq¡Zõx</w:t>
             </w:r>
@@ -40734,17 +40530,15 @@
                 <w:color w:val="000000"/>
                 <w:sz w:val="26"/>
                 <w:szCs w:val="40"/>
-                <w:lang w:val="it-IT"/>
-              </w:rPr>
-              <w:t>–</w:t>
-            </w:r>
-            <w:r>
-              <w:rPr>
-                <w:rFonts w:ascii="BRH Malayalam Extra" w:hAnsi="BRH Malayalam Extra" w:cs="BRH Malayalam Extra"/>
-                <w:color w:val="000000"/>
-                <w:sz w:val="32"/>
-                <w:szCs w:val="40"/>
-                <w:lang w:val="it-IT"/>
+              </w:rPr>
+              <w:t>–</w:t>
+            </w:r>
+            <w:r>
+              <w:rPr>
+                <w:rFonts w:ascii="BRH Malayalam Extra" w:hAnsi="BRH Malayalam Extra" w:cs="BRH Malayalam Extra"/>
+                <w:color w:val="000000"/>
+                <w:sz w:val="32"/>
+                <w:szCs w:val="40"/>
               </w:rPr>
               <w:t xml:space="preserve"> A</w:t>
             </w:r>
@@ -40755,7 +40549,6 @@
                 <w:sz w:val="32"/>
                 <w:szCs w:val="40"/>
                 <w:highlight w:val="green"/>
-                <w:lang w:val="it-IT"/>
               </w:rPr>
               <w:t>ex</w:t>
             </w:r>
@@ -40765,7 +40558,6 @@
                 <w:color w:val="000000"/>
                 <w:sz w:val="32"/>
                 <w:szCs w:val="40"/>
-                <w:lang w:val="it-IT"/>
               </w:rPr>
               <w:t xml:space="preserve">— p£cy | </w:t>
             </w:r>
@@ -40782,7 +40574,6 @@
                 <w:color w:val="000000"/>
                 <w:sz w:val="32"/>
                 <w:szCs w:val="40"/>
-                <w:lang w:val="it-IT"/>
               </w:rPr>
             </w:pPr>
             <w:r>
@@ -40790,7 +40581,6 @@
                 <w:rFonts w:cs="BRH Malayalam Extra"/>
                 <w:color w:val="000000"/>
                 <w:szCs w:val="40"/>
-                <w:lang w:val="it-IT"/>
               </w:rPr>
               <w:t>21</w:t>
             </w:r>
@@ -40800,7 +40590,6 @@
                 <w:color w:val="000000"/>
                 <w:sz w:val="32"/>
                 <w:szCs w:val="40"/>
-                <w:lang w:val="it-IT"/>
               </w:rPr>
               <w:t>)</w:t>
             </w:r>
@@ -40810,7 +40599,6 @@
                 <w:color w:val="000000"/>
                 <w:sz w:val="32"/>
                 <w:szCs w:val="40"/>
-                <w:lang w:val="it-IT"/>
               </w:rPr>
               <w:tab/>
             </w:r>
@@ -40819,7 +40607,6 @@
                 <w:rFonts w:cs="BRH Malayalam Extra"/>
                 <w:color w:val="000000"/>
                 <w:szCs w:val="40"/>
-                <w:lang w:val="it-IT"/>
               </w:rPr>
               <w:t>2</w:t>
             </w:r>
@@ -40829,7 +40616,6 @@
                 <w:color w:val="000000"/>
                 <w:sz w:val="32"/>
                 <w:szCs w:val="40"/>
-                <w:lang w:val="it-IT"/>
               </w:rPr>
               <w:t>.</w:t>
             </w:r>
@@ -40838,7 +40624,6 @@
                 <w:rFonts w:cs="BRH Malayalam Extra"/>
                 <w:color w:val="000000"/>
                 <w:szCs w:val="40"/>
-                <w:lang w:val="it-IT"/>
               </w:rPr>
               <w:t>2</w:t>
             </w:r>
@@ -40848,7 +40633,6 @@
                 <w:color w:val="000000"/>
                 <w:sz w:val="32"/>
                 <w:szCs w:val="40"/>
-                <w:lang w:val="it-IT"/>
               </w:rPr>
               <w:t>.</w:t>
             </w:r>
@@ -40857,7 +40641,6 @@
                 <w:rFonts w:cs="BRH Malayalam Extra"/>
                 <w:color w:val="000000"/>
                 <w:szCs w:val="40"/>
-                <w:lang w:val="it-IT"/>
               </w:rPr>
               <w:t>12</w:t>
             </w:r>
@@ -40867,7 +40650,6 @@
                 <w:color w:val="000000"/>
                 <w:sz w:val="32"/>
                 <w:szCs w:val="40"/>
-                <w:lang w:val="it-IT"/>
               </w:rPr>
               <w:t>.</w:t>
             </w:r>
@@ -40876,7 +40658,6 @@
                 <w:rFonts w:cs="BRH Malayalam Extra"/>
                 <w:color w:val="000000"/>
                 <w:szCs w:val="40"/>
-                <w:lang w:val="it-IT"/>
               </w:rPr>
               <w:t>6</w:t>
             </w:r>
@@ -40886,7 +40667,6 @@
                 <w:color w:val="000000"/>
                 <w:sz w:val="32"/>
                 <w:szCs w:val="40"/>
-                <w:lang w:val="it-IT"/>
               </w:rPr>
               <w:t>(</w:t>
             </w:r>
@@ -40895,7 +40675,6 @@
                 <w:rFonts w:cs="BRH Malayalam Extra"/>
                 <w:color w:val="000000"/>
                 <w:szCs w:val="40"/>
-                <w:lang w:val="it-IT"/>
               </w:rPr>
               <w:t>20</w:t>
             </w:r>
@@ -40905,27 +40684,44 @@
                 <w:color w:val="000000"/>
                 <w:sz w:val="32"/>
                 <w:szCs w:val="40"/>
-                <w:lang w:val="it-IT"/>
-              </w:rPr>
-              <w:t>)-  Ae— | p£</w:t>
-            </w:r>
-            <w:r>
-              <w:rPr>
-                <w:rFonts w:ascii="BRH Malayalam Extra" w:hAnsi="BRH Malayalam Extra" w:cs="BRH Malayalam Extra"/>
-                <w:color w:val="000000"/>
-                <w:sz w:val="26"/>
-                <w:szCs w:val="40"/>
-                <w:lang w:val="it-IT"/>
-              </w:rPr>
-              <w:t>–</w:t>
-            </w:r>
-            <w:r>
-              <w:rPr>
-                <w:rFonts w:ascii="BRH Malayalam Extra" w:hAnsi="BRH Malayalam Extra" w:cs="BRH Malayalam Extra"/>
-                <w:color w:val="000000"/>
-                <w:sz w:val="32"/>
-                <w:szCs w:val="40"/>
-                <w:lang w:val="it-IT"/>
+              </w:rPr>
+              <w:t>)</w:t>
+            </w:r>
+            <w:proofErr w:type="gramStart"/>
+            <w:r>
+              <w:rPr>
+                <w:rFonts w:ascii="BRH Malayalam Extra" w:hAnsi="BRH Malayalam Extra" w:cs="BRH Malayalam Extra"/>
+                <w:color w:val="000000"/>
+                <w:sz w:val="32"/>
+                <w:szCs w:val="40"/>
+              </w:rPr>
+              <w:t>-  Ae</w:t>
+            </w:r>
+            <w:proofErr w:type="gramEnd"/>
+            <w:r>
+              <w:rPr>
+                <w:rFonts w:ascii="BRH Malayalam Extra" w:hAnsi="BRH Malayalam Extra" w:cs="BRH Malayalam Extra"/>
+                <w:color w:val="000000"/>
+                <w:sz w:val="32"/>
+                <w:szCs w:val="40"/>
+              </w:rPr>
+              <w:t>— | p£</w:t>
+            </w:r>
+            <w:r>
+              <w:rPr>
+                <w:rFonts w:ascii="BRH Malayalam Extra" w:hAnsi="BRH Malayalam Extra" w:cs="BRH Malayalam Extra"/>
+                <w:color w:val="000000"/>
+                <w:sz w:val="26"/>
+                <w:szCs w:val="40"/>
+              </w:rPr>
+              <w:t>–</w:t>
+            </w:r>
+            <w:r>
+              <w:rPr>
+                <w:rFonts w:ascii="BRH Malayalam Extra" w:hAnsi="BRH Malayalam Extra" w:cs="BRH Malayalam Extra"/>
+                <w:color w:val="000000"/>
+                <w:sz w:val="32"/>
+                <w:szCs w:val="40"/>
               </w:rPr>
               <w:t>cy</w:t>
             </w:r>
@@ -40935,17 +40731,15 @@
                 <w:color w:val="000000"/>
                 <w:sz w:val="26"/>
                 <w:szCs w:val="40"/>
-                <w:lang w:val="it-IT"/>
-              </w:rPr>
-              <w:t>–</w:t>
-            </w:r>
-            <w:r>
-              <w:rPr>
-                <w:rFonts w:ascii="BRH Malayalam Extra" w:hAnsi="BRH Malayalam Extra" w:cs="BRH Malayalam Extra"/>
-                <w:color w:val="000000"/>
-                <w:sz w:val="32"/>
-                <w:szCs w:val="40"/>
-                <w:lang w:val="it-IT"/>
+              </w:rPr>
+              <w:t>–</w:t>
+            </w:r>
+            <w:r>
+              <w:rPr>
+                <w:rFonts w:ascii="BRH Malayalam Extra" w:hAnsi="BRH Malayalam Extra" w:cs="BRH Malayalam Extra"/>
+                <w:color w:val="000000"/>
+                <w:sz w:val="32"/>
+                <w:szCs w:val="40"/>
               </w:rPr>
               <w:t xml:space="preserve"> ||</w:t>
             </w:r>
@@ -40962,7 +40756,6 @@
                 <w:color w:val="000000"/>
                 <w:sz w:val="32"/>
                 <w:szCs w:val="40"/>
-                <w:lang w:val="it-IT"/>
               </w:rPr>
             </w:pPr>
             <w:r>
@@ -40971,7 +40764,6 @@
                 <w:color w:val="000000"/>
                 <w:sz w:val="32"/>
                 <w:szCs w:val="40"/>
-                <w:lang w:val="it-IT"/>
               </w:rPr>
               <w:t>A</w:t>
             </w:r>
@@ -40982,7 +40774,6 @@
                 <w:sz w:val="32"/>
                 <w:szCs w:val="40"/>
                 <w:highlight w:val="green"/>
-                <w:lang w:val="it-IT"/>
               </w:rPr>
               <w:t>ex</w:t>
             </w:r>
@@ -40992,7 +40783,6 @@
                 <w:color w:val="000000"/>
                 <w:sz w:val="32"/>
                 <w:szCs w:val="40"/>
-                <w:lang w:val="it-IT"/>
               </w:rPr>
               <w:t>— p£cy p£</w:t>
             </w:r>
@@ -41002,17 +40792,15 @@
                 <w:color w:val="000000"/>
                 <w:sz w:val="26"/>
                 <w:szCs w:val="40"/>
-                <w:lang w:val="it-IT"/>
-              </w:rPr>
-              <w:t>–</w:t>
-            </w:r>
-            <w:r>
-              <w:rPr>
-                <w:rFonts w:ascii="BRH Malayalam Extra" w:hAnsi="BRH Malayalam Extra" w:cs="BRH Malayalam Extra"/>
-                <w:color w:val="000000"/>
-                <w:sz w:val="32"/>
-                <w:szCs w:val="40"/>
-                <w:lang w:val="it-IT"/>
+              </w:rPr>
+              <w:t>–</w:t>
+            </w:r>
+            <w:r>
+              <w:rPr>
+                <w:rFonts w:ascii="BRH Malayalam Extra" w:hAnsi="BRH Malayalam Extra" w:cs="BRH Malayalam Extra"/>
+                <w:color w:val="000000"/>
+                <w:sz w:val="32"/>
+                <w:szCs w:val="40"/>
               </w:rPr>
               <w:t>cõex</w:t>
             </w:r>
@@ -41023,7 +40811,6 @@
                 <w:sz w:val="32"/>
                 <w:szCs w:val="40"/>
                 <w:highlight w:val="green"/>
-                <w:lang w:val="it-IT"/>
               </w:rPr>
               <w:t>ex</w:t>
             </w:r>
@@ -41033,7 +40820,6 @@
                 <w:color w:val="000000"/>
                 <w:sz w:val="32"/>
                 <w:szCs w:val="40"/>
-                <w:lang w:val="it-IT"/>
               </w:rPr>
               <w:t xml:space="preserve">— p£cy | </w:t>
             </w:r>
@@ -41049,7 +40835,6 @@
                 <w:rFonts w:cs="BRH Malayalam Extra"/>
                 <w:color w:val="000000"/>
                 <w:szCs w:val="40"/>
-                <w:lang w:val="it-IT"/>
               </w:rPr>
             </w:pPr>
           </w:p>
@@ -41526,7 +41311,6 @@
                 <w:color w:val="000000"/>
                 <w:sz w:val="32"/>
                 <w:szCs w:val="40"/>
-                <w:lang w:val="it-IT"/>
               </w:rPr>
             </w:pPr>
             <w:r>
@@ -41534,7 +41318,6 @@
                 <w:rFonts w:cs="BRH Malayalam Extra"/>
                 <w:color w:val="000000"/>
                 <w:szCs w:val="40"/>
-                <w:lang w:val="it-IT"/>
               </w:rPr>
               <w:t>34</w:t>
             </w:r>
@@ -41544,7 +41327,6 @@
                 <w:color w:val="000000"/>
                 <w:sz w:val="32"/>
                 <w:szCs w:val="40"/>
-                <w:lang w:val="it-IT"/>
               </w:rPr>
               <w:t>)</w:t>
             </w:r>
@@ -41554,7 +41336,6 @@
                 <w:color w:val="000000"/>
                 <w:sz w:val="32"/>
                 <w:szCs w:val="40"/>
-                <w:lang w:val="it-IT"/>
               </w:rPr>
               <w:tab/>
             </w:r>
@@ -41563,7 +41344,6 @@
                 <w:rFonts w:cs="BRH Malayalam Extra"/>
                 <w:color w:val="000000"/>
                 <w:szCs w:val="40"/>
-                <w:lang w:val="it-IT"/>
               </w:rPr>
               <w:t>2</w:t>
             </w:r>
@@ -41573,7 +41353,6 @@
                 <w:color w:val="000000"/>
                 <w:sz w:val="32"/>
                 <w:szCs w:val="40"/>
-                <w:lang w:val="it-IT"/>
               </w:rPr>
               <w:t>.</w:t>
             </w:r>
@@ -41582,7 +41361,6 @@
                 <w:rFonts w:cs="BRH Malayalam Extra"/>
                 <w:color w:val="000000"/>
                 <w:szCs w:val="40"/>
-                <w:lang w:val="it-IT"/>
               </w:rPr>
               <w:t>2</w:t>
             </w:r>
@@ -41592,7 +41370,6 @@
                 <w:color w:val="000000"/>
                 <w:sz w:val="32"/>
                 <w:szCs w:val="40"/>
-                <w:lang w:val="it-IT"/>
               </w:rPr>
               <w:t>.</w:t>
             </w:r>
@@ -41601,7 +41378,6 @@
                 <w:rFonts w:cs="BRH Malayalam Extra"/>
                 <w:color w:val="000000"/>
                 <w:szCs w:val="40"/>
-                <w:lang w:val="it-IT"/>
               </w:rPr>
               <w:t>12</w:t>
             </w:r>
@@ -41611,7 +41387,6 @@
                 <w:color w:val="000000"/>
                 <w:sz w:val="32"/>
                 <w:szCs w:val="40"/>
-                <w:lang w:val="it-IT"/>
               </w:rPr>
               <w:t>.</w:t>
             </w:r>
@@ -41620,7 +41395,6 @@
                 <w:rFonts w:cs="BRH Malayalam Extra"/>
                 <w:color w:val="000000"/>
                 <w:szCs w:val="40"/>
-                <w:lang w:val="it-IT"/>
               </w:rPr>
               <w:t>7</w:t>
             </w:r>
@@ -41630,7 +41404,6 @@
                 <w:color w:val="000000"/>
                 <w:sz w:val="32"/>
                 <w:szCs w:val="40"/>
-                <w:lang w:val="it-IT"/>
               </w:rPr>
               <w:t>(</w:t>
             </w:r>
@@ -41639,7 +41412,6 @@
                 <w:rFonts w:cs="BRH Malayalam Extra"/>
                 <w:color w:val="000000"/>
                 <w:szCs w:val="40"/>
-                <w:lang w:val="it-IT"/>
               </w:rPr>
               <w:t>30</w:t>
             </w:r>
@@ -41649,27 +41421,35 @@
                 <w:color w:val="000000"/>
                 <w:sz w:val="32"/>
                 <w:szCs w:val="40"/>
-                <w:lang w:val="it-IT"/>
-              </w:rPr>
-              <w:t>)-  q</w:t>
-            </w:r>
-            <w:r>
-              <w:rPr>
-                <w:rFonts w:ascii="BRH Malayalam Extra" w:hAnsi="BRH Malayalam Extra" w:cs="BRH Malayalam Extra"/>
-                <w:color w:val="000000"/>
-                <w:sz w:val="26"/>
-                <w:szCs w:val="40"/>
-                <w:lang w:val="it-IT"/>
-              </w:rPr>
-              <w:t>–</w:t>
-            </w:r>
-            <w:r>
-              <w:rPr>
-                <w:rFonts w:ascii="BRH Malayalam Extra" w:hAnsi="BRH Malayalam Extra" w:cs="BRH Malayalam Extra"/>
-                <w:color w:val="000000"/>
-                <w:sz w:val="32"/>
-                <w:szCs w:val="40"/>
-                <w:lang w:val="it-IT"/>
+              </w:rPr>
+              <w:t>)</w:t>
+            </w:r>
+            <w:proofErr w:type="gramStart"/>
+            <w:r>
+              <w:rPr>
+                <w:rFonts w:ascii="BRH Malayalam Extra" w:hAnsi="BRH Malayalam Extra" w:cs="BRH Malayalam Extra"/>
+                <w:color w:val="000000"/>
+                <w:sz w:val="32"/>
+                <w:szCs w:val="40"/>
+              </w:rPr>
+              <w:t>-  q</w:t>
+            </w:r>
+            <w:proofErr w:type="gramEnd"/>
+            <w:r>
+              <w:rPr>
+                <w:rFonts w:ascii="BRH Malayalam Extra" w:hAnsi="BRH Malayalam Extra" w:cs="BRH Malayalam Extra"/>
+                <w:color w:val="000000"/>
+                <w:sz w:val="26"/>
+                <w:szCs w:val="40"/>
+              </w:rPr>
+              <w:t>–</w:t>
+            </w:r>
+            <w:r>
+              <w:rPr>
+                <w:rFonts w:ascii="BRH Malayalam Extra" w:hAnsi="BRH Malayalam Extra" w:cs="BRH Malayalam Extra"/>
+                <w:color w:val="000000"/>
+                <w:sz w:val="32"/>
+                <w:szCs w:val="40"/>
               </w:rPr>
               <w:t>p</w:t>
             </w:r>
@@ -41679,17 +41459,15 @@
                 <w:color w:val="000000"/>
                 <w:sz w:val="26"/>
                 <w:szCs w:val="40"/>
-                <w:lang w:val="it-IT"/>
-              </w:rPr>
-              <w:t>–</w:t>
-            </w:r>
-            <w:r>
-              <w:rPr>
-                <w:rFonts w:ascii="BRH Malayalam Extra" w:hAnsi="BRH Malayalam Extra" w:cs="BRH Malayalam Extra"/>
-                <w:color w:val="000000"/>
-                <w:sz w:val="32"/>
-                <w:szCs w:val="40"/>
-                <w:lang w:val="it-IT"/>
+              </w:rPr>
+              <w:t>–</w:t>
+            </w:r>
+            <w:r>
+              <w:rPr>
+                <w:rFonts w:ascii="BRH Malayalam Extra" w:hAnsi="BRH Malayalam Extra" w:cs="BRH Malayalam Extra"/>
+                <w:color w:val="000000"/>
+                <w:sz w:val="32"/>
+                <w:szCs w:val="40"/>
               </w:rPr>
               <w:t>s</w:t>
             </w:r>
@@ -41699,17 +41477,15 @@
                 <w:color w:val="000000"/>
                 <w:sz w:val="26"/>
                 <w:szCs w:val="40"/>
-                <w:lang w:val="it-IT"/>
-              </w:rPr>
-              <w:t>–</w:t>
-            </w:r>
-            <w:r>
-              <w:rPr>
-                <w:rFonts w:ascii="BRH Malayalam Extra" w:hAnsi="BRH Malayalam Extra" w:cs="BRH Malayalam Extra"/>
-                <w:color w:val="000000"/>
-                <w:sz w:val="32"/>
-                <w:szCs w:val="40"/>
-                <w:lang w:val="it-IT"/>
+              </w:rPr>
+              <w:t>–</w:t>
+            </w:r>
+            <w:r>
+              <w:rPr>
+                <w:rFonts w:ascii="BRH Malayalam Extra" w:hAnsi="BRH Malayalam Extra" w:cs="BRH Malayalam Extra"/>
+                <w:color w:val="000000"/>
+                <w:sz w:val="32"/>
+                <w:szCs w:val="40"/>
               </w:rPr>
               <w:t>J | e</w:t>
             </w:r>
@@ -41719,17 +41495,15 @@
                 <w:color w:val="000000"/>
                 <w:sz w:val="26"/>
                 <w:szCs w:val="40"/>
-                <w:lang w:val="it-IT"/>
-              </w:rPr>
-              <w:t>–</w:t>
-            </w:r>
-            <w:r>
-              <w:rPr>
-                <w:rFonts w:ascii="BRH Malayalam Extra" w:hAnsi="BRH Malayalam Extra" w:cs="BRH Malayalam Extra"/>
-                <w:color w:val="000000"/>
-                <w:sz w:val="32"/>
-                <w:szCs w:val="40"/>
-                <w:lang w:val="it-IT"/>
+              </w:rPr>
+              <w:t>–</w:t>
+            </w:r>
+            <w:r>
+              <w:rPr>
+                <w:rFonts w:ascii="BRH Malayalam Extra" w:hAnsi="BRH Malayalam Extra" w:cs="BRH Malayalam Extra"/>
+                <w:color w:val="000000"/>
+                <w:sz w:val="32"/>
+                <w:szCs w:val="40"/>
               </w:rPr>
               <w:t>¥Z</w:t>
             </w:r>
@@ -41739,17 +41513,15 @@
                 <w:color w:val="000000"/>
                 <w:sz w:val="26"/>
                 <w:szCs w:val="40"/>
-                <w:lang w:val="it-IT"/>
-              </w:rPr>
-              <w:t>–</w:t>
-            </w:r>
-            <w:r>
-              <w:rPr>
-                <w:rFonts w:ascii="BRH Malayalam Extra" w:hAnsi="BRH Malayalam Extra" w:cs="BRH Malayalam Extra"/>
-                <w:color w:val="000000"/>
-                <w:sz w:val="32"/>
-                <w:szCs w:val="40"/>
-                <w:lang w:val="it-IT"/>
+              </w:rPr>
+              <w:t>–</w:t>
+            </w:r>
+            <w:r>
+              <w:rPr>
+                <w:rFonts w:ascii="BRH Malayalam Extra" w:hAnsi="BRH Malayalam Extra" w:cs="BRH Malayalam Extra"/>
+                <w:color w:val="000000"/>
+                <w:sz w:val="32"/>
+                <w:szCs w:val="40"/>
               </w:rPr>
               <w:t xml:space="preserve"> | Cr˜I |</w:t>
             </w:r>
@@ -41766,7 +41538,6 @@
                 <w:color w:val="000000"/>
                 <w:sz w:val="32"/>
                 <w:szCs w:val="40"/>
-                <w:lang w:val="it-IT"/>
               </w:rPr>
             </w:pPr>
             <w:r>
@@ -41775,7 +41546,6 @@
                 <w:color w:val="000000"/>
                 <w:sz w:val="32"/>
                 <w:szCs w:val="40"/>
-                <w:lang w:val="it-IT"/>
               </w:rPr>
               <w:t>q</w:t>
             </w:r>
@@ -41785,17 +41555,15 @@
                 <w:color w:val="000000"/>
                 <w:sz w:val="26"/>
                 <w:szCs w:val="40"/>
-                <w:lang w:val="it-IT"/>
-              </w:rPr>
-              <w:t>–</w:t>
-            </w:r>
-            <w:r>
-              <w:rPr>
-                <w:rFonts w:ascii="BRH Malayalam Extra" w:hAnsi="BRH Malayalam Extra" w:cs="BRH Malayalam Extra"/>
-                <w:color w:val="000000"/>
-                <w:sz w:val="32"/>
-                <w:szCs w:val="40"/>
-                <w:lang w:val="it-IT"/>
+              </w:rPr>
+              <w:t>–</w:t>
+            </w:r>
+            <w:r>
+              <w:rPr>
+                <w:rFonts w:ascii="BRH Malayalam Extra" w:hAnsi="BRH Malayalam Extra" w:cs="BRH Malayalam Extra"/>
+                <w:color w:val="000000"/>
+                <w:sz w:val="32"/>
+                <w:szCs w:val="40"/>
               </w:rPr>
               <w:t>p</w:t>
             </w:r>
@@ -41805,7 +41573,6 @@
                 <w:color w:val="000000"/>
                 <w:sz w:val="26"/>
                 <w:szCs w:val="40"/>
-                <w:lang w:val="it-IT"/>
               </w:rPr>
               <w:t>–</w:t>
             </w:r>
@@ -41816,7 +41583,6 @@
                 <w:sz w:val="32"/>
                 <w:szCs w:val="40"/>
                 <w:highlight w:val="yellow"/>
-                <w:lang w:val="it-IT"/>
               </w:rPr>
               <w:t>s</w:t>
             </w:r>
@@ -41827,7 +41593,6 @@
                 <w:sz w:val="26"/>
                 <w:szCs w:val="40"/>
                 <w:highlight w:val="yellow"/>
-                <w:lang w:val="it-IT"/>
               </w:rPr>
               <w:t>–</w:t>
             </w:r>
@@ -41838,7 +41603,6 @@
                 <w:sz w:val="32"/>
                 <w:szCs w:val="40"/>
                 <w:highlight w:val="yellow"/>
-                <w:lang w:val="it-IT"/>
               </w:rPr>
               <w:t>J</w:t>
             </w:r>
@@ -41848,7 +41612,6 @@
                 <w:color w:val="000000"/>
                 <w:sz w:val="32"/>
                 <w:szCs w:val="40"/>
-                <w:lang w:val="it-IT"/>
               </w:rPr>
               <w:t xml:space="preserve"> </w:t>
             </w:r>
@@ -41859,7 +41622,6 @@
                 <w:sz w:val="32"/>
                 <w:szCs w:val="40"/>
                 <w:highlight w:val="yellow"/>
-                <w:lang w:val="it-IT"/>
               </w:rPr>
               <w:t>e</w:t>
             </w:r>
@@ -41869,17 +41631,15 @@
                 <w:color w:val="000000"/>
                 <w:sz w:val="26"/>
                 <w:szCs w:val="40"/>
-                <w:lang w:val="it-IT"/>
-              </w:rPr>
-              <w:t>–</w:t>
-            </w:r>
-            <w:r>
-              <w:rPr>
-                <w:rFonts w:ascii="BRH Malayalam Extra" w:hAnsi="BRH Malayalam Extra" w:cs="BRH Malayalam Extra"/>
-                <w:color w:val="000000"/>
-                <w:sz w:val="32"/>
-                <w:szCs w:val="40"/>
-                <w:lang w:val="it-IT"/>
+              </w:rPr>
+              <w:t>–</w:t>
+            </w:r>
+            <w:r>
+              <w:rPr>
+                <w:rFonts w:ascii="BRH Malayalam Extra" w:hAnsi="BRH Malayalam Extra" w:cs="BRH Malayalam Extra"/>
+                <w:color w:val="000000"/>
+                <w:sz w:val="32"/>
+                <w:szCs w:val="40"/>
               </w:rPr>
               <w:t>¥Z</w:t>
             </w:r>
@@ -41889,17 +41649,15 @@
                 <w:color w:val="000000"/>
                 <w:sz w:val="26"/>
                 <w:szCs w:val="40"/>
-                <w:lang w:val="it-IT"/>
-              </w:rPr>
-              <w:t>–</w:t>
-            </w:r>
-            <w:r>
-              <w:rPr>
-                <w:rFonts w:ascii="BRH Malayalam Extra" w:hAnsi="BRH Malayalam Extra" w:cs="BRH Malayalam Extra"/>
-                <w:color w:val="000000"/>
-                <w:sz w:val="32"/>
-                <w:szCs w:val="40"/>
-                <w:lang w:val="it-IT"/>
+              </w:rPr>
+              <w:t>–</w:t>
+            </w:r>
+            <w:r>
+              <w:rPr>
+                <w:rFonts w:ascii="BRH Malayalam Extra" w:hAnsi="BRH Malayalam Extra" w:cs="BRH Malayalam Extra"/>
+                <w:color w:val="000000"/>
+                <w:sz w:val="32"/>
+                <w:szCs w:val="40"/>
               </w:rPr>
               <w:t xml:space="preserve"> e</w:t>
             </w:r>
@@ -41909,17 +41667,15 @@
                 <w:color w:val="000000"/>
                 <w:sz w:val="26"/>
                 <w:szCs w:val="40"/>
-                <w:lang w:val="it-IT"/>
-              </w:rPr>
-              <w:t>–</w:t>
-            </w:r>
-            <w:r>
-              <w:rPr>
-                <w:rFonts w:ascii="BRH Malayalam Extra" w:hAnsi="BRH Malayalam Extra" w:cs="BRH Malayalam Extra"/>
-                <w:color w:val="000000"/>
-                <w:sz w:val="32"/>
-                <w:szCs w:val="40"/>
-                <w:lang w:val="it-IT"/>
+              </w:rPr>
+              <w:t>–</w:t>
+            </w:r>
+            <w:r>
+              <w:rPr>
+                <w:rFonts w:ascii="BRH Malayalam Extra" w:hAnsi="BRH Malayalam Extra" w:cs="BRH Malayalam Extra"/>
+                <w:color w:val="000000"/>
+                <w:sz w:val="32"/>
+                <w:szCs w:val="40"/>
               </w:rPr>
               <w:t>¥Z</w:t>
             </w:r>
@@ -41929,17 +41685,15 @@
                 <w:color w:val="000000"/>
                 <w:sz w:val="26"/>
                 <w:szCs w:val="40"/>
-                <w:lang w:val="it-IT"/>
-              </w:rPr>
-              <w:t>–</w:t>
-            </w:r>
-            <w:r>
-              <w:rPr>
-                <w:rFonts w:ascii="BRH Malayalam Extra" w:hAnsi="BRH Malayalam Extra" w:cs="BRH Malayalam Extra"/>
-                <w:color w:val="000000"/>
-                <w:sz w:val="32"/>
-                <w:szCs w:val="40"/>
-                <w:lang w:val="it-IT"/>
+              </w:rPr>
+              <w:t>–</w:t>
+            </w:r>
+            <w:r>
+              <w:rPr>
+                <w:rFonts w:ascii="BRH Malayalam Extra" w:hAnsi="BRH Malayalam Extra" w:cs="BRH Malayalam Extra"/>
+                <w:color w:val="000000"/>
+                <w:sz w:val="32"/>
+                <w:szCs w:val="40"/>
               </w:rPr>
               <w:t xml:space="preserve"> q</w:t>
             </w:r>
@@ -41949,17 +41703,15 @@
                 <w:color w:val="000000"/>
                 <w:sz w:val="26"/>
                 <w:szCs w:val="40"/>
-                <w:lang w:val="it-IT"/>
-              </w:rPr>
-              <w:t>–</w:t>
-            </w:r>
-            <w:r>
-              <w:rPr>
-                <w:rFonts w:ascii="BRH Malayalam Extra" w:hAnsi="BRH Malayalam Extra" w:cs="BRH Malayalam Extra"/>
-                <w:color w:val="000000"/>
-                <w:sz w:val="32"/>
-                <w:szCs w:val="40"/>
-                <w:lang w:val="it-IT"/>
+              </w:rPr>
+              <w:t>–</w:t>
+            </w:r>
+            <w:r>
+              <w:rPr>
+                <w:rFonts w:ascii="BRH Malayalam Extra" w:hAnsi="BRH Malayalam Extra" w:cs="BRH Malayalam Extra"/>
+                <w:color w:val="000000"/>
+                <w:sz w:val="32"/>
+                <w:szCs w:val="40"/>
               </w:rPr>
               <w:t>p</w:t>
             </w:r>
@@ -41969,17 +41721,15 @@
                 <w:color w:val="000000"/>
                 <w:sz w:val="26"/>
                 <w:szCs w:val="40"/>
-                <w:lang w:val="it-IT"/>
-              </w:rPr>
-              <w:t>–</w:t>
-            </w:r>
-            <w:r>
-              <w:rPr>
-                <w:rFonts w:ascii="BRH Malayalam Extra" w:hAnsi="BRH Malayalam Extra" w:cs="BRH Malayalam Extra"/>
-                <w:color w:val="000000"/>
-                <w:sz w:val="32"/>
-                <w:szCs w:val="40"/>
-                <w:lang w:val="it-IT"/>
+              </w:rPr>
+              <w:t>–</w:t>
+            </w:r>
+            <w:r>
+              <w:rPr>
+                <w:rFonts w:ascii="BRH Malayalam Extra" w:hAnsi="BRH Malayalam Extra" w:cs="BRH Malayalam Extra"/>
+                <w:color w:val="000000"/>
+                <w:sz w:val="32"/>
+                <w:szCs w:val="40"/>
               </w:rPr>
               <w:t>s</w:t>
             </w:r>
@@ -41989,17 +41739,15 @@
                 <w:color w:val="000000"/>
                 <w:sz w:val="26"/>
                 <w:szCs w:val="40"/>
-                <w:lang w:val="it-IT"/>
-              </w:rPr>
-              <w:t>–</w:t>
-            </w:r>
-            <w:r>
-              <w:rPr>
-                <w:rFonts w:ascii="BRH Malayalam Extra" w:hAnsi="BRH Malayalam Extra" w:cs="BRH Malayalam Extra"/>
-                <w:color w:val="000000"/>
-                <w:sz w:val="32"/>
-                <w:szCs w:val="40"/>
-                <w:lang w:val="it-IT"/>
+              </w:rPr>
+              <w:t>–</w:t>
+            </w:r>
+            <w:r>
+              <w:rPr>
+                <w:rFonts w:ascii="BRH Malayalam Extra" w:hAnsi="BRH Malayalam Extra" w:cs="BRH Malayalam Extra"/>
+                <w:color w:val="000000"/>
+                <w:sz w:val="32"/>
+                <w:szCs w:val="40"/>
               </w:rPr>
               <w:t>J q</w:t>
             </w:r>
@@ -42009,17 +41757,15 @@
                 <w:color w:val="000000"/>
                 <w:sz w:val="26"/>
                 <w:szCs w:val="40"/>
-                <w:lang w:val="it-IT"/>
-              </w:rPr>
-              <w:t>–</w:t>
-            </w:r>
-            <w:r>
-              <w:rPr>
-                <w:rFonts w:ascii="BRH Malayalam Extra" w:hAnsi="BRH Malayalam Extra" w:cs="BRH Malayalam Extra"/>
-                <w:color w:val="000000"/>
-                <w:sz w:val="32"/>
-                <w:szCs w:val="40"/>
-                <w:lang w:val="it-IT"/>
+              </w:rPr>
+              <w:t>–</w:t>
+            </w:r>
+            <w:r>
+              <w:rPr>
+                <w:rFonts w:ascii="BRH Malayalam Extra" w:hAnsi="BRH Malayalam Extra" w:cs="BRH Malayalam Extra"/>
+                <w:color w:val="000000"/>
+                <w:sz w:val="32"/>
+                <w:szCs w:val="40"/>
               </w:rPr>
               <w:t>p</w:t>
             </w:r>
@@ -42029,7 +41775,6 @@
                 <w:color w:val="000000"/>
                 <w:sz w:val="26"/>
                 <w:szCs w:val="40"/>
-                <w:lang w:val="it-IT"/>
               </w:rPr>
               <w:t>–</w:t>
             </w:r>
@@ -42040,7 +41785,6 @@
                 <w:sz w:val="32"/>
                 <w:szCs w:val="40"/>
                 <w:highlight w:val="yellow"/>
-                <w:lang w:val="it-IT"/>
               </w:rPr>
               <w:t>s</w:t>
             </w:r>
@@ -42051,7 +41795,6 @@
                 <w:sz w:val="26"/>
                 <w:szCs w:val="40"/>
                 <w:highlight w:val="yellow"/>
-                <w:lang w:val="it-IT"/>
               </w:rPr>
               <w:t>–</w:t>
             </w:r>
@@ -42062,7 +41805,6 @@
                 <w:sz w:val="32"/>
                 <w:szCs w:val="40"/>
                 <w:highlight w:val="yellow"/>
-                <w:lang w:val="it-IT"/>
               </w:rPr>
               <w:t>J</w:t>
             </w:r>
@@ -42072,7 +41814,6 @@
                 <w:color w:val="000000"/>
                 <w:sz w:val="32"/>
                 <w:szCs w:val="40"/>
-                <w:lang w:val="it-IT"/>
               </w:rPr>
               <w:t xml:space="preserve"> </w:t>
             </w:r>
@@ -42083,7 +41824,6 @@
                 <w:sz w:val="32"/>
                 <w:szCs w:val="40"/>
                 <w:highlight w:val="yellow"/>
-                <w:lang w:val="it-IT"/>
               </w:rPr>
               <w:t>e</w:t>
             </w:r>
@@ -42093,17 +41833,15 @@
                 <w:color w:val="000000"/>
                 <w:sz w:val="26"/>
                 <w:szCs w:val="40"/>
-                <w:lang w:val="it-IT"/>
-              </w:rPr>
-              <w:t>–</w:t>
-            </w:r>
-            <w:r>
-              <w:rPr>
-                <w:rFonts w:ascii="BRH Malayalam Extra" w:hAnsi="BRH Malayalam Extra" w:cs="BRH Malayalam Extra"/>
-                <w:color w:val="000000"/>
-                <w:sz w:val="32"/>
-                <w:szCs w:val="40"/>
-                <w:lang w:val="it-IT"/>
+              </w:rPr>
+              <w:t>–</w:t>
+            </w:r>
+            <w:r>
+              <w:rPr>
+                <w:rFonts w:ascii="BRH Malayalam Extra" w:hAnsi="BRH Malayalam Extra" w:cs="BRH Malayalam Extra"/>
+                <w:color w:val="000000"/>
+                <w:sz w:val="32"/>
+                <w:szCs w:val="40"/>
               </w:rPr>
               <w:t>Z</w:t>
             </w:r>
@@ -42113,17 +41851,15 @@
                 <w:color w:val="000000"/>
                 <w:sz w:val="26"/>
                 <w:szCs w:val="40"/>
-                <w:lang w:val="it-IT"/>
-              </w:rPr>
-              <w:t>–</w:t>
-            </w:r>
-            <w:r>
-              <w:rPr>
-                <w:rFonts w:ascii="BRH Malayalam Extra" w:hAnsi="BRH Malayalam Extra" w:cs="BRH Malayalam Extra"/>
-                <w:color w:val="000000"/>
-                <w:sz w:val="32"/>
-                <w:szCs w:val="40"/>
-                <w:lang w:val="it-IT"/>
+              </w:rPr>
+              <w:t>–</w:t>
+            </w:r>
+            <w:r>
+              <w:rPr>
+                <w:rFonts w:ascii="BRH Malayalam Extra" w:hAnsi="BRH Malayalam Extra" w:cs="BRH Malayalam Extra"/>
+                <w:color w:val="000000"/>
+                <w:sz w:val="32"/>
+                <w:szCs w:val="40"/>
               </w:rPr>
               <w:t xml:space="preserve"> Cr</w:t>
             </w:r>
@@ -42133,17 +41869,15 @@
                 <w:color w:val="000000"/>
                 <w:sz w:val="26"/>
                 <w:szCs w:val="40"/>
-                <w:lang w:val="it-IT"/>
-              </w:rPr>
-              <w:t>–</w:t>
-            </w:r>
-            <w:r>
-              <w:rPr>
-                <w:rFonts w:ascii="BRH Malayalam Extra" w:hAnsi="BRH Malayalam Extra" w:cs="BRH Malayalam Extra"/>
-                <w:color w:val="000000"/>
-                <w:sz w:val="32"/>
-                <w:szCs w:val="40"/>
-                <w:lang w:val="it-IT"/>
+              </w:rPr>
+              <w:t>–</w:t>
+            </w:r>
+            <w:r>
+              <w:rPr>
+                <w:rFonts w:ascii="BRH Malayalam Extra" w:hAnsi="BRH Malayalam Extra" w:cs="BRH Malayalam Extra"/>
+                <w:color w:val="000000"/>
+                <w:sz w:val="32"/>
+                <w:szCs w:val="40"/>
               </w:rPr>
               <w:t xml:space="preserve"> </w:t>
             </w:r>

</xml_diff>